<commit_message>
more questions added 25-6-18
</commit_message>
<xml_diff>
--- a/HTML/css interview questions.docx
+++ b/HTML/css interview questions.docx
@@ -1,6 +1,6 @@
 
 <file path=word/document.xml><?xml version="1.0" encoding="utf-8"?>
-<w:document xmlns:wpc="http://schemas.microsoft.com/office/word/2010/wordprocessingCanvas" xmlns:mc="http://schemas.openxmlformats.org/markup-compatibility/2006" xmlns:o="urn:schemas-microsoft-com:office:office" xmlns:r="http://schemas.openxmlformats.org/officeDocument/2006/relationships" xmlns:m="http://schemas.openxmlformats.org/officeDocument/2006/math" xmlns:v="urn:schemas-microsoft-com:vml" xmlns:wp14="http://schemas.microsoft.com/office/word/2010/wordprocessingDrawing" xmlns:wp="http://schemas.openxmlformats.org/drawingml/2006/wordprocessingDrawing" xmlns:w10="urn:schemas-microsoft-com:office:word" xmlns:w="http://schemas.openxmlformats.org/wordprocessingml/2006/main" xmlns:w14="http://schemas.microsoft.com/office/word/2010/wordml" xmlns:w15="http://schemas.microsoft.com/office/word/2012/wordml" xmlns:wpg="http://schemas.microsoft.com/office/word/2010/wordprocessingGroup" xmlns:wpi="http://schemas.microsoft.com/office/word/2010/wordprocessingInk" xmlns:wne="http://schemas.microsoft.com/office/word/2006/wordml" xmlns:wps="http://schemas.microsoft.com/office/word/2010/wordprocessingShape" mc:Ignorable="w14 w15 wp14">
+<w:document xmlns:wpc="http://schemas.microsoft.com/office/word/2010/wordprocessingCanvas" xmlns:mc="http://schemas.openxmlformats.org/markup-compatibility/2006" xmlns:o="urn:schemas-microsoft-com:office:office" xmlns:r="http://schemas.openxmlformats.org/officeDocument/2006/relationships" xmlns:m="http://schemas.openxmlformats.org/officeDocument/2006/math" xmlns:v="urn:schemas-microsoft-com:vml" xmlns:wp14="http://schemas.microsoft.com/office/word/2010/wordprocessingDrawing" xmlns:wp="http://schemas.openxmlformats.org/drawingml/2006/wordprocessingDrawing" xmlns:w10="urn:schemas-microsoft-com:office:word" xmlns:w="http://schemas.openxmlformats.org/wordprocessingml/2006/main" xmlns:w14="http://schemas.microsoft.com/office/word/2010/wordml" xmlns:wpg="http://schemas.microsoft.com/office/word/2010/wordprocessingGroup" xmlns:wpi="http://schemas.microsoft.com/office/word/2010/wordprocessingInk" xmlns:wne="http://schemas.microsoft.com/office/word/2006/wordml" xmlns:wps="http://schemas.microsoft.com/office/word/2010/wordprocessingShape" mc:Ignorable="w14 wp14">
   <w:body>
     <w:p>
       <w:pPr>
@@ -37,6 +37,60 @@
         </w:rPr>
         <w:t>Cascading Style Sheets is used for giving design to the webpage or changing the layout.</w:t>
       </w:r>
+    </w:p>
+    <w:p>
+      <w:pPr>
+        <w:rPr>
+          <w:rFonts w:ascii="Verdana" w:hAnsi="Verdana"/>
+          <w:color w:val="000000"/>
+          <w:sz w:val="23"/>
+          <w:szCs w:val="23"/>
+          <w:shd w:val="clear" w:color="auto" w:fill="FFFFFF"/>
+        </w:rPr>
+      </w:pPr>
+      <w:r>
+        <w:rPr>
+          <w:rFonts w:ascii="Verdana" w:hAnsi="Verdana"/>
+          <w:color w:val="000000"/>
+          <w:sz w:val="23"/>
+          <w:szCs w:val="23"/>
+          <w:shd w:val="clear" w:color="auto" w:fill="FFFFFF"/>
+        </w:rPr>
+        <w:t>CSS is a language that describes the style of an HTML document.</w:t>
+      </w:r>
+    </w:p>
+    <w:p>
+      <w:pPr>
+        <w:rPr>
+          <w:rFonts w:ascii="Verdana" w:hAnsi="Verdana"/>
+          <w:color w:val="000000"/>
+          <w:sz w:val="23"/>
+          <w:szCs w:val="23"/>
+          <w:shd w:val="clear" w:color="auto" w:fill="FFFFFF"/>
+        </w:rPr>
+      </w:pPr>
+      <w:r>
+        <w:rPr>
+          <w:rFonts w:ascii="Verdana" w:hAnsi="Verdana"/>
+          <w:color w:val="000000"/>
+          <w:sz w:val="23"/>
+          <w:szCs w:val="23"/>
+          <w:shd w:val="clear" w:color="auto" w:fill="FFFFFF"/>
+        </w:rPr>
+        <w:t>Style sheets enable you to build consistent, transportable, and well-defined style templates</w:t>
+      </w:r>
+      <w:r>
+        <w:rPr>
+          <w:rFonts w:ascii="Verdana" w:hAnsi="Verdana"/>
+          <w:color w:val="000000"/>
+          <w:sz w:val="23"/>
+          <w:szCs w:val="23"/>
+          <w:shd w:val="clear" w:color="auto" w:fill="FFFFFF"/>
+        </w:rPr>
+        <w:t>.</w:t>
+      </w:r>
+      <w:bookmarkStart w:id="0" w:name="_GoBack"/>
+      <w:bookmarkEnd w:id="0"/>
     </w:p>
     <w:p>
       <w:pPr>
@@ -582,6 +636,7 @@
         <w:rPr>
           <w:sz w:val="28"/>
         </w:rPr>
+        <w:lastRenderedPageBreak/>
         <w:t>universal</w:t>
       </w:r>
       <w:proofErr w:type="gramEnd"/>
@@ -661,7 +716,6 @@
           <w:szCs w:val="23"/>
           <w:shd w:val="clear" w:color="auto" w:fill="FFFFFF"/>
         </w:rPr>
-        <w:lastRenderedPageBreak/>
         <w:t>Suppose you want to apply a style rule to a particular element only when it lies inside a particular element.</w:t>
       </w:r>
       <w:r>
@@ -1504,6 +1558,7 @@
         <w:rPr>
           <w:sz w:val="28"/>
         </w:rPr>
+        <w:lastRenderedPageBreak/>
         <w:t xml:space="preserve">How to select all paragraph elements whose </w:t>
       </w:r>
       <w:proofErr w:type="spellStart"/>
@@ -1577,27 +1632,24 @@
         </w:rPr>
         <w:t>"]</w:t>
       </w:r>
-      <w:bookmarkStart w:id="0" w:name="_GoBack"/>
-      <w:bookmarkEnd w:id="0"/>
-    </w:p>
-    <w:p>
-      <w:pPr>
-        <w:rPr>
-          <w:sz w:val="28"/>
-        </w:rPr>
-      </w:pPr>
-    </w:p>
-    <w:p>
-      <w:pPr>
-        <w:rPr>
-          <w:sz w:val="28"/>
-        </w:rPr>
-      </w:pPr>
-      <w:r>
-        <w:rPr>
-          <w:sz w:val="28"/>
-        </w:rPr>
-        <w:lastRenderedPageBreak/>
+    </w:p>
+    <w:p>
+      <w:pPr>
+        <w:rPr>
+          <w:sz w:val="28"/>
+        </w:rPr>
+      </w:pPr>
+    </w:p>
+    <w:p>
+      <w:pPr>
+        <w:rPr>
+          <w:sz w:val="28"/>
+        </w:rPr>
+      </w:pPr>
+      <w:r>
+        <w:rPr>
+          <w:sz w:val="28"/>
+        </w:rPr>
         <w:t xml:space="preserve">How to select all paragraph elements whose </w:t>
       </w:r>
       <w:proofErr w:type="spellStart"/>
@@ -1954,6 +2006,7 @@
         <w:rPr>
           <w:sz w:val="28"/>
         </w:rPr>
+        <w:lastRenderedPageBreak/>
         <w:t>The font-family</w:t>
       </w:r>
     </w:p>
@@ -2030,7 +2083,6 @@
           <w:szCs w:val="23"/>
           <w:shd w:val="clear" w:color="auto" w:fill="FFFFFF"/>
         </w:rPr>
-        <w:lastRenderedPageBreak/>
         <w:t>The font-style property is used to make a font italic or oblique.</w:t>
       </w:r>
     </w:p>
@@ -2503,6 +2555,7 @@
           <w:sz w:val="24"/>
           <w:szCs w:val="24"/>
         </w:rPr>
+        <w:lastRenderedPageBreak/>
         <w:t>Which property of a table specifies whether the border should be shown if a cell is empty?</w:t>
       </w:r>
     </w:p>
@@ -2608,7 +2661,6 @@
           <w:sz w:val="21"/>
           <w:szCs w:val="21"/>
         </w:rPr>
-        <w:lastRenderedPageBreak/>
         <w:t>The list-style-position specifies</w:t>
       </w:r>
     </w:p>
@@ -3053,8 +3105,8 @@
 </file>
 
 <file path=word/numbering.xml><?xml version="1.0" encoding="utf-8"?>
-<w:numbering xmlns:wpc="http://schemas.microsoft.com/office/word/2010/wordprocessingCanvas" xmlns:mc="http://schemas.openxmlformats.org/markup-compatibility/2006" xmlns:o="urn:schemas-microsoft-com:office:office" xmlns:r="http://schemas.openxmlformats.org/officeDocument/2006/relationships" xmlns:m="http://schemas.openxmlformats.org/officeDocument/2006/math" xmlns:v="urn:schemas-microsoft-com:vml" xmlns:wp14="http://schemas.microsoft.com/office/word/2010/wordprocessingDrawing" xmlns:wp="http://schemas.openxmlformats.org/drawingml/2006/wordprocessingDrawing" xmlns:w10="urn:schemas-microsoft-com:office:word" xmlns:w="http://schemas.openxmlformats.org/wordprocessingml/2006/main" xmlns:w14="http://schemas.microsoft.com/office/word/2010/wordml" xmlns:w15="http://schemas.microsoft.com/office/word/2012/wordml" xmlns:wpg="http://schemas.microsoft.com/office/word/2010/wordprocessingGroup" xmlns:wpi="http://schemas.microsoft.com/office/word/2010/wordprocessingInk" xmlns:wne="http://schemas.microsoft.com/office/word/2006/wordml" xmlns:wps="http://schemas.microsoft.com/office/word/2010/wordprocessingShape" mc:Ignorable="w14 w15 wp14">
-  <w:abstractNum w:abstractNumId="0" w15:restartNumberingAfterBreak="0">
+<w:numbering xmlns:wpc="http://schemas.microsoft.com/office/word/2010/wordprocessingCanvas" xmlns:mc="http://schemas.openxmlformats.org/markup-compatibility/2006" xmlns:o="urn:schemas-microsoft-com:office:office" xmlns:r="http://schemas.openxmlformats.org/officeDocument/2006/relationships" xmlns:m="http://schemas.openxmlformats.org/officeDocument/2006/math" xmlns:v="urn:schemas-microsoft-com:vml" xmlns:wp14="http://schemas.microsoft.com/office/word/2010/wordprocessingDrawing" xmlns:wp="http://schemas.openxmlformats.org/drawingml/2006/wordprocessingDrawing" xmlns:w10="urn:schemas-microsoft-com:office:word" xmlns:w="http://schemas.openxmlformats.org/wordprocessingml/2006/main" xmlns:w14="http://schemas.microsoft.com/office/word/2010/wordml" xmlns:wpg="http://schemas.microsoft.com/office/word/2010/wordprocessingGroup" xmlns:wpi="http://schemas.microsoft.com/office/word/2010/wordprocessingInk" xmlns:wne="http://schemas.microsoft.com/office/word/2006/wordml" xmlns:wps="http://schemas.microsoft.com/office/word/2010/wordprocessingShape" mc:Ignorable="w14 wp14">
+  <w:abstractNum w:abstractNumId="0">
     <w:nsid w:val="0BCE1791"/>
     <w:multiLevelType w:val="multilevel"/>
     <w:tmpl w:val="7224669E"/>
@@ -3203,7 +3255,7 @@
       </w:rPr>
     </w:lvl>
   </w:abstractNum>
-  <w:abstractNum w:abstractNumId="1" w15:restartNumberingAfterBreak="0">
+  <w:abstractNum w:abstractNumId="1">
     <w:nsid w:val="2530651D"/>
     <w:multiLevelType w:val="multilevel"/>
     <w:tmpl w:val="B298F3A2"/>
@@ -3362,7 +3414,7 @@
 </file>
 
 <file path=word/styles.xml><?xml version="1.0" encoding="utf-8"?>
-<w:styles xmlns:mc="http://schemas.openxmlformats.org/markup-compatibility/2006" xmlns:r="http://schemas.openxmlformats.org/officeDocument/2006/relationships" xmlns:w="http://schemas.openxmlformats.org/wordprocessingml/2006/main" xmlns:w14="http://schemas.microsoft.com/office/word/2010/wordml" xmlns:w15="http://schemas.microsoft.com/office/word/2012/wordml" mc:Ignorable="w14 w15">
+<w:styles xmlns:mc="http://schemas.openxmlformats.org/markup-compatibility/2006" xmlns:r="http://schemas.openxmlformats.org/officeDocument/2006/relationships" xmlns:w="http://schemas.openxmlformats.org/wordprocessingml/2006/main" xmlns:w14="http://schemas.microsoft.com/office/word/2010/wordml" mc:Ignorable="w14">
   <w:docDefaults>
     <w:rPrDefault>
       <w:rPr>
@@ -3378,378 +3430,423 @@
       </w:pPr>
     </w:pPrDefault>
   </w:docDefaults>
-  <w:latentStyles w:defLockedState="0" w:defUIPriority="99" w:defSemiHidden="0" w:defUnhideWhenUsed="0" w:defQFormat="0" w:count="371">
-    <w:lsdException w:name="Normal" w:uiPriority="0" w:qFormat="1"/>
-    <w:lsdException w:name="heading 1" w:uiPriority="9" w:qFormat="1"/>
-    <w:lsdException w:name="heading 2" w:semiHidden="1" w:uiPriority="9" w:unhideWhenUsed="1" w:qFormat="1"/>
-    <w:lsdException w:name="heading 3" w:semiHidden="1" w:uiPriority="9" w:unhideWhenUsed="1" w:qFormat="1"/>
-    <w:lsdException w:name="heading 4" w:semiHidden="1" w:uiPriority="9" w:unhideWhenUsed="1" w:qFormat="1"/>
-    <w:lsdException w:name="heading 5" w:semiHidden="1" w:uiPriority="9" w:unhideWhenUsed="1" w:qFormat="1"/>
-    <w:lsdException w:name="heading 6" w:semiHidden="1" w:uiPriority="9" w:unhideWhenUsed="1" w:qFormat="1"/>
-    <w:lsdException w:name="heading 7" w:semiHidden="1" w:uiPriority="9" w:unhideWhenUsed="1" w:qFormat="1"/>
-    <w:lsdException w:name="heading 8" w:semiHidden="1" w:uiPriority="9" w:unhideWhenUsed="1" w:qFormat="1"/>
-    <w:lsdException w:name="heading 9" w:semiHidden="1" w:uiPriority="9" w:unhideWhenUsed="1" w:qFormat="1"/>
-    <w:lsdException w:name="index 1" w:semiHidden="1" w:unhideWhenUsed="1"/>
-    <w:lsdException w:name="index 2" w:semiHidden="1" w:unhideWhenUsed="1"/>
-    <w:lsdException w:name="index 3" w:semiHidden="1" w:unhideWhenUsed="1"/>
-    <w:lsdException w:name="index 4" w:semiHidden="1" w:unhideWhenUsed="1"/>
-    <w:lsdException w:name="index 5" w:semiHidden="1" w:unhideWhenUsed="1"/>
-    <w:lsdException w:name="index 6" w:semiHidden="1" w:unhideWhenUsed="1"/>
-    <w:lsdException w:name="index 7" w:semiHidden="1" w:unhideWhenUsed="1"/>
-    <w:lsdException w:name="index 8" w:semiHidden="1" w:unhideWhenUsed="1"/>
-    <w:lsdException w:name="index 9" w:semiHidden="1" w:unhideWhenUsed="1"/>
-    <w:lsdException w:name="toc 1" w:semiHidden="1" w:uiPriority="39" w:unhideWhenUsed="1"/>
-    <w:lsdException w:name="toc 2" w:semiHidden="1" w:uiPriority="39" w:unhideWhenUsed="1"/>
-    <w:lsdException w:name="toc 3" w:semiHidden="1" w:uiPriority="39" w:unhideWhenUsed="1"/>
-    <w:lsdException w:name="toc 4" w:semiHidden="1" w:uiPriority="39" w:unhideWhenUsed="1"/>
-    <w:lsdException w:name="toc 5" w:semiHidden="1" w:uiPriority="39" w:unhideWhenUsed="1"/>
-    <w:lsdException w:name="toc 6" w:semiHidden="1" w:uiPriority="39" w:unhideWhenUsed="1"/>
-    <w:lsdException w:name="toc 7" w:semiHidden="1" w:uiPriority="39" w:unhideWhenUsed="1"/>
-    <w:lsdException w:name="toc 8" w:semiHidden="1" w:uiPriority="39" w:unhideWhenUsed="1"/>
-    <w:lsdException w:name="toc 9" w:semiHidden="1" w:uiPriority="39" w:unhideWhenUsed="1"/>
-    <w:lsdException w:name="Normal Indent" w:semiHidden="1" w:unhideWhenUsed="1"/>
-    <w:lsdException w:name="footnote text" w:semiHidden="1" w:unhideWhenUsed="1"/>
-    <w:lsdException w:name="annotation text" w:semiHidden="1" w:unhideWhenUsed="1"/>
-    <w:lsdException w:name="header" w:semiHidden="1" w:unhideWhenUsed="1"/>
-    <w:lsdException w:name="footer" w:semiHidden="1" w:unhideWhenUsed="1"/>
-    <w:lsdException w:name="index heading" w:semiHidden="1" w:unhideWhenUsed="1"/>
-    <w:lsdException w:name="caption" w:semiHidden="1" w:uiPriority="35" w:unhideWhenUsed="1" w:qFormat="1"/>
-    <w:lsdException w:name="table of figures" w:semiHidden="1" w:unhideWhenUsed="1"/>
-    <w:lsdException w:name="envelope address" w:semiHidden="1" w:unhideWhenUsed="1"/>
-    <w:lsdException w:name="envelope return" w:semiHidden="1" w:unhideWhenUsed="1"/>
-    <w:lsdException w:name="footnote reference" w:semiHidden="1" w:unhideWhenUsed="1"/>
-    <w:lsdException w:name="annotation reference" w:semiHidden="1" w:unhideWhenUsed="1"/>
-    <w:lsdException w:name="line number" w:semiHidden="1" w:unhideWhenUsed="1"/>
-    <w:lsdException w:name="page number" w:semiHidden="1" w:unhideWhenUsed="1"/>
-    <w:lsdException w:name="endnote reference" w:semiHidden="1" w:unhideWhenUsed="1"/>
-    <w:lsdException w:name="endnote text" w:semiHidden="1" w:unhideWhenUsed="1"/>
-    <w:lsdException w:name="table of authorities" w:semiHidden="1" w:unhideWhenUsed="1"/>
-    <w:lsdException w:name="macro" w:semiHidden="1" w:unhideWhenUsed="1"/>
-    <w:lsdException w:name="toa heading" w:semiHidden="1" w:unhideWhenUsed="1"/>
-    <w:lsdException w:name="List" w:semiHidden="1" w:unhideWhenUsed="1"/>
-    <w:lsdException w:name="List Bullet" w:semiHidden="1" w:unhideWhenUsed="1"/>
-    <w:lsdException w:name="List Number" w:semiHidden="1" w:unhideWhenUsed="1"/>
-    <w:lsdException w:name="List 2" w:semiHidden="1" w:unhideWhenUsed="1"/>
-    <w:lsdException w:name="List 3" w:semiHidden="1" w:unhideWhenUsed="1"/>
-    <w:lsdException w:name="List 4" w:semiHidden="1" w:unhideWhenUsed="1"/>
-    <w:lsdException w:name="List 5" w:semiHidden="1" w:unhideWhenUsed="1"/>
-    <w:lsdException w:name="List Bullet 2" w:semiHidden="1" w:unhideWhenUsed="1"/>
-    <w:lsdException w:name="List Bullet 3" w:semiHidden="1" w:unhideWhenUsed="1"/>
-    <w:lsdException w:name="List Bullet 4" w:semiHidden="1" w:unhideWhenUsed="1"/>
-    <w:lsdException w:name="List Bullet 5" w:semiHidden="1" w:unhideWhenUsed="1"/>
-    <w:lsdException w:name="List Number 2" w:semiHidden="1" w:unhideWhenUsed="1"/>
-    <w:lsdException w:name="List Number 3" w:semiHidden="1" w:unhideWhenUsed="1"/>
-    <w:lsdException w:name="List Number 4" w:semiHidden="1" w:unhideWhenUsed="1"/>
-    <w:lsdException w:name="List Number 5" w:semiHidden="1" w:unhideWhenUsed="1"/>
-    <w:lsdException w:name="Title" w:uiPriority="10" w:qFormat="1"/>
-    <w:lsdException w:name="Closing" w:semiHidden="1" w:unhideWhenUsed="1"/>
-    <w:lsdException w:name="Signature" w:semiHidden="1" w:unhideWhenUsed="1"/>
-    <w:lsdException w:name="Default Paragraph Font" w:semiHidden="1" w:uiPriority="1" w:unhideWhenUsed="1"/>
-    <w:lsdException w:name="Body Text" w:semiHidden="1" w:unhideWhenUsed="1"/>
-    <w:lsdException w:name="Body Text Indent" w:semiHidden="1" w:unhideWhenUsed="1"/>
-    <w:lsdException w:name="List Continue" w:semiHidden="1" w:unhideWhenUsed="1"/>
-    <w:lsdException w:name="List Continue 2" w:semiHidden="1" w:unhideWhenUsed="1"/>
-    <w:lsdException w:name="List Continue 3" w:semiHidden="1" w:unhideWhenUsed="1"/>
-    <w:lsdException w:name="List Continue 4" w:semiHidden="1" w:unhideWhenUsed="1"/>
-    <w:lsdException w:name="List Continue 5" w:semiHidden="1" w:unhideWhenUsed="1"/>
-    <w:lsdException w:name="Message Header" w:semiHidden="1" w:unhideWhenUsed="1"/>
-    <w:lsdException w:name="Subtitle" w:uiPriority="11" w:qFormat="1"/>
-    <w:lsdException w:name="Salutation" w:semiHidden="1" w:unhideWhenUsed="1"/>
-    <w:lsdException w:name="Date" w:semiHidden="1" w:unhideWhenUsed="1"/>
-    <w:lsdException w:name="Body Text First Indent" w:semiHidden="1" w:unhideWhenUsed="1"/>
-    <w:lsdException w:name="Body Text First Indent 2" w:semiHidden="1" w:unhideWhenUsed="1"/>
-    <w:lsdException w:name="Note Heading" w:semiHidden="1" w:unhideWhenUsed="1"/>
-    <w:lsdException w:name="Body Text 2" w:semiHidden="1" w:unhideWhenUsed="1"/>
-    <w:lsdException w:name="Body Text 3" w:semiHidden="1" w:unhideWhenUsed="1"/>
-    <w:lsdException w:name="Body Text Indent 2" w:semiHidden="1" w:unhideWhenUsed="1"/>
-    <w:lsdException w:name="Body Text Indent 3" w:semiHidden="1" w:unhideWhenUsed="1"/>
-    <w:lsdException w:name="Block Text" w:semiHidden="1" w:unhideWhenUsed="1"/>
-    <w:lsdException w:name="Hyperlink" w:semiHidden="1" w:unhideWhenUsed="1"/>
-    <w:lsdException w:name="FollowedHyperlink" w:semiHidden="1" w:unhideWhenUsed="1"/>
-    <w:lsdException w:name="Strong" w:uiPriority="22" w:qFormat="1"/>
-    <w:lsdException w:name="Emphasis" w:uiPriority="20" w:qFormat="1"/>
-    <w:lsdException w:name="Document Map" w:semiHidden="1" w:unhideWhenUsed="1"/>
-    <w:lsdException w:name="Plain Text" w:semiHidden="1" w:unhideWhenUsed="1"/>
-    <w:lsdException w:name="E-mail Signature" w:semiHidden="1" w:unhideWhenUsed="1"/>
-    <w:lsdException w:name="HTML Top of Form" w:semiHidden="1" w:unhideWhenUsed="1"/>
-    <w:lsdException w:name="HTML Bottom of Form" w:semiHidden="1" w:unhideWhenUsed="1"/>
-    <w:lsdException w:name="Normal (Web)" w:semiHidden="1" w:unhideWhenUsed="1"/>
-    <w:lsdException w:name="HTML Acronym" w:semiHidden="1" w:unhideWhenUsed="1"/>
-    <w:lsdException w:name="HTML Address" w:semiHidden="1" w:unhideWhenUsed="1"/>
-    <w:lsdException w:name="HTML Cite" w:semiHidden="1" w:unhideWhenUsed="1"/>
-    <w:lsdException w:name="HTML Code" w:semiHidden="1" w:unhideWhenUsed="1"/>
-    <w:lsdException w:name="HTML Definition" w:semiHidden="1" w:unhideWhenUsed="1"/>
-    <w:lsdException w:name="HTML Keyboard" w:semiHidden="1" w:unhideWhenUsed="1"/>
-    <w:lsdException w:name="HTML Preformatted" w:semiHidden="1" w:unhideWhenUsed="1"/>
-    <w:lsdException w:name="HTML Sample" w:semiHidden="1" w:unhideWhenUsed="1"/>
-    <w:lsdException w:name="HTML Typewriter" w:semiHidden="1" w:unhideWhenUsed="1"/>
-    <w:lsdException w:name="HTML Variable" w:semiHidden="1" w:unhideWhenUsed="1"/>
-    <w:lsdException w:name="Normal Table" w:semiHidden="1" w:unhideWhenUsed="1"/>
-    <w:lsdException w:name="annotation subject" w:semiHidden="1" w:unhideWhenUsed="1"/>
-    <w:lsdException w:name="No List" w:semiHidden="1" w:unhideWhenUsed="1"/>
-    <w:lsdException w:name="Outline List 1" w:semiHidden="1" w:unhideWhenUsed="1"/>
-    <w:lsdException w:name="Outline List 2" w:semiHidden="1" w:unhideWhenUsed="1"/>
-    <w:lsdException w:name="Outline List 3" w:semiHidden="1" w:unhideWhenUsed="1"/>
-    <w:lsdException w:name="Table Simple 1" w:semiHidden="1" w:unhideWhenUsed="1"/>
-    <w:lsdException w:name="Table Simple 2" w:semiHidden="1" w:unhideWhenUsed="1"/>
-    <w:lsdException w:name="Table Simple 3" w:semiHidden="1" w:unhideWhenUsed="1"/>
-    <w:lsdException w:name="Table Classic 1" w:semiHidden="1" w:unhideWhenUsed="1"/>
-    <w:lsdException w:name="Table Classic 2" w:semiHidden="1" w:unhideWhenUsed="1"/>
-    <w:lsdException w:name="Table Classic 3" w:semiHidden="1" w:unhideWhenUsed="1"/>
-    <w:lsdException w:name="Table Classic 4" w:semiHidden="1" w:unhideWhenUsed="1"/>
-    <w:lsdException w:name="Table Colorful 1" w:semiHidden="1" w:unhideWhenUsed="1"/>
-    <w:lsdException w:name="Table Colorful 2" w:semiHidden="1" w:unhideWhenUsed="1"/>
-    <w:lsdException w:name="Table Colorful 3" w:semiHidden="1" w:unhideWhenUsed="1"/>
-    <w:lsdException w:name="Table Columns 1" w:semiHidden="1" w:unhideWhenUsed="1"/>
-    <w:lsdException w:name="Table Columns 2" w:semiHidden="1" w:unhideWhenUsed="1"/>
-    <w:lsdException w:name="Table Columns 3" w:semiHidden="1" w:unhideWhenUsed="1"/>
-    <w:lsdException w:name="Table Columns 4" w:semiHidden="1" w:unhideWhenUsed="1"/>
-    <w:lsdException w:name="Table Columns 5" w:semiHidden="1" w:unhideWhenUsed="1"/>
-    <w:lsdException w:name="Table Grid 1" w:semiHidden="1" w:unhideWhenUsed="1"/>
-    <w:lsdException w:name="Table Grid 2" w:semiHidden="1" w:unhideWhenUsed="1"/>
-    <w:lsdException w:name="Table Grid 3" w:semiHidden="1" w:unhideWhenUsed="1"/>
-    <w:lsdException w:name="Table Grid 4" w:semiHidden="1" w:unhideWhenUsed="1"/>
-    <w:lsdException w:name="Table Grid 5" w:semiHidden="1" w:unhideWhenUsed="1"/>
-    <w:lsdException w:name="Table Grid 6" w:semiHidden="1" w:unhideWhenUsed="1"/>
-    <w:lsdException w:name="Table Grid 7" w:semiHidden="1" w:unhideWhenUsed="1"/>
-    <w:lsdException w:name="Table Grid 8" w:semiHidden="1" w:unhideWhenUsed="1"/>
-    <w:lsdException w:name="Table List 1" w:semiHidden="1" w:unhideWhenUsed="1"/>
-    <w:lsdException w:name="Table List 2" w:semiHidden="1" w:unhideWhenUsed="1"/>
-    <w:lsdException w:name="Table List 3" w:semiHidden="1" w:unhideWhenUsed="1"/>
-    <w:lsdException w:name="Table List 4" w:semiHidden="1" w:unhideWhenUsed="1"/>
-    <w:lsdException w:name="Table List 5" w:semiHidden="1" w:unhideWhenUsed="1"/>
-    <w:lsdException w:name="Table List 6" w:semiHidden="1" w:unhideWhenUsed="1"/>
-    <w:lsdException w:name="Table List 7" w:semiHidden="1" w:unhideWhenUsed="1"/>
-    <w:lsdException w:name="Table List 8" w:semiHidden="1" w:unhideWhenUsed="1"/>
-    <w:lsdException w:name="Table 3D effects 1" w:semiHidden="1" w:unhideWhenUsed="1"/>
-    <w:lsdException w:name="Table 3D effects 2" w:semiHidden="1" w:unhideWhenUsed="1"/>
-    <w:lsdException w:name="Table 3D effects 3" w:semiHidden="1" w:unhideWhenUsed="1"/>
-    <w:lsdException w:name="Table Contemporary" w:semiHidden="1" w:unhideWhenUsed="1"/>
-    <w:lsdException w:name="Table Elegant" w:semiHidden="1" w:unhideWhenUsed="1"/>
-    <w:lsdException w:name="Table Professional" w:semiHidden="1" w:unhideWhenUsed="1"/>
-    <w:lsdException w:name="Table Subtle 1" w:semiHidden="1" w:unhideWhenUsed="1"/>
-    <w:lsdException w:name="Table Subtle 2" w:semiHidden="1" w:unhideWhenUsed="1"/>
-    <w:lsdException w:name="Table Web 1" w:semiHidden="1" w:unhideWhenUsed="1"/>
-    <w:lsdException w:name="Table Web 2" w:semiHidden="1" w:unhideWhenUsed="1"/>
-    <w:lsdException w:name="Table Web 3" w:semiHidden="1" w:unhideWhenUsed="1"/>
-    <w:lsdException w:name="Balloon Text" w:semiHidden="1" w:unhideWhenUsed="1"/>
-    <w:lsdException w:name="Table Grid" w:uiPriority="39"/>
-    <w:lsdException w:name="Table Theme" w:semiHidden="1" w:unhideWhenUsed="1"/>
-    <w:lsdException w:name="Placeholder Text" w:semiHidden="1"/>
-    <w:lsdException w:name="No Spacing" w:uiPriority="1" w:qFormat="1"/>
-    <w:lsdException w:name="Light Shading" w:uiPriority="60"/>
-    <w:lsdException w:name="Light List" w:uiPriority="61"/>
-    <w:lsdException w:name="Light Grid" w:uiPriority="62"/>
-    <w:lsdException w:name="Medium Shading 1" w:uiPriority="63"/>
-    <w:lsdException w:name="Medium Shading 2" w:uiPriority="64"/>
-    <w:lsdException w:name="Medium List 1" w:uiPriority="65"/>
-    <w:lsdException w:name="Medium List 2" w:uiPriority="66"/>
-    <w:lsdException w:name="Medium Grid 1" w:uiPriority="67"/>
-    <w:lsdException w:name="Medium Grid 2" w:uiPriority="68"/>
-    <w:lsdException w:name="Medium Grid 3" w:uiPriority="69"/>
-    <w:lsdException w:name="Dark List" w:uiPriority="70"/>
-    <w:lsdException w:name="Colorful Shading" w:uiPriority="71"/>
-    <w:lsdException w:name="Colorful List" w:uiPriority="72"/>
-    <w:lsdException w:name="Colorful Grid" w:uiPriority="73"/>
-    <w:lsdException w:name="Light Shading Accent 1" w:uiPriority="60"/>
-    <w:lsdException w:name="Light List Accent 1" w:uiPriority="61"/>
-    <w:lsdException w:name="Light Grid Accent 1" w:uiPriority="62"/>
-    <w:lsdException w:name="Medium Shading 1 Accent 1" w:uiPriority="63"/>
-    <w:lsdException w:name="Medium Shading 2 Accent 1" w:uiPriority="64"/>
-    <w:lsdException w:name="Medium List 1 Accent 1" w:uiPriority="65"/>
-    <w:lsdException w:name="Revision" w:semiHidden="1"/>
-    <w:lsdException w:name="List Paragraph" w:uiPriority="34" w:qFormat="1"/>
-    <w:lsdException w:name="Quote" w:uiPriority="29" w:qFormat="1"/>
-    <w:lsdException w:name="Intense Quote" w:uiPriority="30" w:qFormat="1"/>
-    <w:lsdException w:name="Medium List 2 Accent 1" w:uiPriority="66"/>
-    <w:lsdException w:name="Medium Grid 1 Accent 1" w:uiPriority="67"/>
-    <w:lsdException w:name="Medium Grid 2 Accent 1" w:uiPriority="68"/>
-    <w:lsdException w:name="Medium Grid 3 Accent 1" w:uiPriority="69"/>
-    <w:lsdException w:name="Dark List Accent 1" w:uiPriority="70"/>
-    <w:lsdException w:name="Colorful Shading Accent 1" w:uiPriority="71"/>
-    <w:lsdException w:name="Colorful List Accent 1" w:uiPriority="72"/>
-    <w:lsdException w:name="Colorful Grid Accent 1" w:uiPriority="73"/>
-    <w:lsdException w:name="Light Shading Accent 2" w:uiPriority="60"/>
-    <w:lsdException w:name="Light List Accent 2" w:uiPriority="61"/>
-    <w:lsdException w:name="Light Grid Accent 2" w:uiPriority="62"/>
-    <w:lsdException w:name="Medium Shading 1 Accent 2" w:uiPriority="63"/>
-    <w:lsdException w:name="Medium Shading 2 Accent 2" w:uiPriority="64"/>
-    <w:lsdException w:name="Medium List 1 Accent 2" w:uiPriority="65"/>
-    <w:lsdException w:name="Medium List 2 Accent 2" w:uiPriority="66"/>
-    <w:lsdException w:name="Medium Grid 1 Accent 2" w:uiPriority="67"/>
-    <w:lsdException w:name="Medium Grid 2 Accent 2" w:uiPriority="68"/>
-    <w:lsdException w:name="Medium Grid 3 Accent 2" w:uiPriority="69"/>
-    <w:lsdException w:name="Dark List Accent 2" w:uiPriority="70"/>
-    <w:lsdException w:name="Colorful Shading Accent 2" w:uiPriority="71"/>
-    <w:lsdException w:name="Colorful List Accent 2" w:uiPriority="72"/>
-    <w:lsdException w:name="Colorful Grid Accent 2" w:uiPriority="73"/>
-    <w:lsdException w:name="Light Shading Accent 3" w:uiPriority="60"/>
-    <w:lsdException w:name="Light List Accent 3" w:uiPriority="61"/>
-    <w:lsdException w:name="Light Grid Accent 3" w:uiPriority="62"/>
-    <w:lsdException w:name="Medium Shading 1 Accent 3" w:uiPriority="63"/>
-    <w:lsdException w:name="Medium Shading 2 Accent 3" w:uiPriority="64"/>
-    <w:lsdException w:name="Medium List 1 Accent 3" w:uiPriority="65"/>
-    <w:lsdException w:name="Medium List 2 Accent 3" w:uiPriority="66"/>
-    <w:lsdException w:name="Medium Grid 1 Accent 3" w:uiPriority="67"/>
-    <w:lsdException w:name="Medium Grid 2 Accent 3" w:uiPriority="68"/>
-    <w:lsdException w:name="Medium Grid 3 Accent 3" w:uiPriority="69"/>
-    <w:lsdException w:name="Dark List Accent 3" w:uiPriority="70"/>
-    <w:lsdException w:name="Colorful Shading Accent 3" w:uiPriority="71"/>
-    <w:lsdException w:name="Colorful List Accent 3" w:uiPriority="72"/>
-    <w:lsdException w:name="Colorful Grid Accent 3" w:uiPriority="73"/>
-    <w:lsdException w:name="Light Shading Accent 4" w:uiPriority="60"/>
-    <w:lsdException w:name="Light List Accent 4" w:uiPriority="61"/>
-    <w:lsdException w:name="Light Grid Accent 4" w:uiPriority="62"/>
-    <w:lsdException w:name="Medium Shading 1 Accent 4" w:uiPriority="63"/>
-    <w:lsdException w:name="Medium Shading 2 Accent 4" w:uiPriority="64"/>
-    <w:lsdException w:name="Medium List 1 Accent 4" w:uiPriority="65"/>
-    <w:lsdException w:name="Medium List 2 Accent 4" w:uiPriority="66"/>
-    <w:lsdException w:name="Medium Grid 1 Accent 4" w:uiPriority="67"/>
-    <w:lsdException w:name="Medium Grid 2 Accent 4" w:uiPriority="68"/>
-    <w:lsdException w:name="Medium Grid 3 Accent 4" w:uiPriority="69"/>
-    <w:lsdException w:name="Dark List Accent 4" w:uiPriority="70"/>
-    <w:lsdException w:name="Colorful Shading Accent 4" w:uiPriority="71"/>
-    <w:lsdException w:name="Colorful List Accent 4" w:uiPriority="72"/>
-    <w:lsdException w:name="Colorful Grid Accent 4" w:uiPriority="73"/>
-    <w:lsdException w:name="Light Shading Accent 5" w:uiPriority="60"/>
-    <w:lsdException w:name="Light List Accent 5" w:uiPriority="61"/>
-    <w:lsdException w:name="Light Grid Accent 5" w:uiPriority="62"/>
-    <w:lsdException w:name="Medium Shading 1 Accent 5" w:uiPriority="63"/>
-    <w:lsdException w:name="Medium Shading 2 Accent 5" w:uiPriority="64"/>
-    <w:lsdException w:name="Medium List 1 Accent 5" w:uiPriority="65"/>
-    <w:lsdException w:name="Medium List 2 Accent 5" w:uiPriority="66"/>
-    <w:lsdException w:name="Medium Grid 1 Accent 5" w:uiPriority="67"/>
-    <w:lsdException w:name="Medium Grid 2 Accent 5" w:uiPriority="68"/>
-    <w:lsdException w:name="Medium Grid 3 Accent 5" w:uiPriority="69"/>
-    <w:lsdException w:name="Dark List Accent 5" w:uiPriority="70"/>
-    <w:lsdException w:name="Colorful Shading Accent 5" w:uiPriority="71"/>
-    <w:lsdException w:name="Colorful List Accent 5" w:uiPriority="72"/>
-    <w:lsdException w:name="Colorful Grid Accent 5" w:uiPriority="73"/>
-    <w:lsdException w:name="Light Shading Accent 6" w:uiPriority="60"/>
-    <w:lsdException w:name="Light List Accent 6" w:uiPriority="61"/>
-    <w:lsdException w:name="Light Grid Accent 6" w:uiPriority="62"/>
-    <w:lsdException w:name="Medium Shading 1 Accent 6" w:uiPriority="63"/>
-    <w:lsdException w:name="Medium Shading 2 Accent 6" w:uiPriority="64"/>
-    <w:lsdException w:name="Medium List 1 Accent 6" w:uiPriority="65"/>
-    <w:lsdException w:name="Medium List 2 Accent 6" w:uiPriority="66"/>
-    <w:lsdException w:name="Medium Grid 1 Accent 6" w:uiPriority="67"/>
-    <w:lsdException w:name="Medium Grid 2 Accent 6" w:uiPriority="68"/>
-    <w:lsdException w:name="Medium Grid 3 Accent 6" w:uiPriority="69"/>
-    <w:lsdException w:name="Dark List Accent 6" w:uiPriority="70"/>
-    <w:lsdException w:name="Colorful Shading Accent 6" w:uiPriority="71"/>
-    <w:lsdException w:name="Colorful List Accent 6" w:uiPriority="72"/>
-    <w:lsdException w:name="Colorful Grid Accent 6" w:uiPriority="73"/>
-    <w:lsdException w:name="Subtle Emphasis" w:uiPriority="19" w:qFormat="1"/>
-    <w:lsdException w:name="Intense Emphasis" w:uiPriority="21" w:qFormat="1"/>
-    <w:lsdException w:name="Subtle Reference" w:uiPriority="31" w:qFormat="1"/>
-    <w:lsdException w:name="Intense Reference" w:uiPriority="32" w:qFormat="1"/>
-    <w:lsdException w:name="Book Title" w:uiPriority="33" w:qFormat="1"/>
-    <w:lsdException w:name="Bibliography" w:semiHidden="1" w:uiPriority="37" w:unhideWhenUsed="1"/>
-    <w:lsdException w:name="TOC Heading" w:semiHidden="1" w:uiPriority="39" w:unhideWhenUsed="1" w:qFormat="1"/>
-    <w:lsdException w:name="Plain Table 1" w:uiPriority="41"/>
-    <w:lsdException w:name="Plain Table 2" w:uiPriority="42"/>
-    <w:lsdException w:name="Plain Table 3" w:uiPriority="43"/>
-    <w:lsdException w:name="Plain Table 4" w:uiPriority="44"/>
-    <w:lsdException w:name="Plain Table 5" w:uiPriority="45"/>
-    <w:lsdException w:name="Grid Table Light" w:uiPriority="40"/>
-    <w:lsdException w:name="Grid Table 1 Light" w:uiPriority="46"/>
-    <w:lsdException w:name="Grid Table 2" w:uiPriority="47"/>
-    <w:lsdException w:name="Grid Table 3" w:uiPriority="48"/>
-    <w:lsdException w:name="Grid Table 4" w:uiPriority="49"/>
-    <w:lsdException w:name="Grid Table 5 Dark" w:uiPriority="50"/>
-    <w:lsdException w:name="Grid Table 6 Colorful" w:uiPriority="51"/>
-    <w:lsdException w:name="Grid Table 7 Colorful" w:uiPriority="52"/>
-    <w:lsdException w:name="Grid Table 1 Light Accent 1" w:uiPriority="46"/>
-    <w:lsdException w:name="Grid Table 2 Accent 1" w:uiPriority="47"/>
-    <w:lsdException w:name="Grid Table 3 Accent 1" w:uiPriority="48"/>
-    <w:lsdException w:name="Grid Table 4 Accent 1" w:uiPriority="49"/>
-    <w:lsdException w:name="Grid Table 5 Dark Accent 1" w:uiPriority="50"/>
-    <w:lsdException w:name="Grid Table 6 Colorful Accent 1" w:uiPriority="51"/>
-    <w:lsdException w:name="Grid Table 7 Colorful Accent 1" w:uiPriority="52"/>
-    <w:lsdException w:name="Grid Table 1 Light Accent 2" w:uiPriority="46"/>
-    <w:lsdException w:name="Grid Table 2 Accent 2" w:uiPriority="47"/>
-    <w:lsdException w:name="Grid Table 3 Accent 2" w:uiPriority="48"/>
-    <w:lsdException w:name="Grid Table 4 Accent 2" w:uiPriority="49"/>
-    <w:lsdException w:name="Grid Table 5 Dark Accent 2" w:uiPriority="50"/>
-    <w:lsdException w:name="Grid Table 6 Colorful Accent 2" w:uiPriority="51"/>
-    <w:lsdException w:name="Grid Table 7 Colorful Accent 2" w:uiPriority="52"/>
-    <w:lsdException w:name="Grid Table 1 Light Accent 3" w:uiPriority="46"/>
-    <w:lsdException w:name="Grid Table 2 Accent 3" w:uiPriority="47"/>
-    <w:lsdException w:name="Grid Table 3 Accent 3" w:uiPriority="48"/>
-    <w:lsdException w:name="Grid Table 4 Accent 3" w:uiPriority="49"/>
-    <w:lsdException w:name="Grid Table 5 Dark Accent 3" w:uiPriority="50"/>
-    <w:lsdException w:name="Grid Table 6 Colorful Accent 3" w:uiPriority="51"/>
-    <w:lsdException w:name="Grid Table 7 Colorful Accent 3" w:uiPriority="52"/>
-    <w:lsdException w:name="Grid Table 1 Light Accent 4" w:uiPriority="46"/>
-    <w:lsdException w:name="Grid Table 2 Accent 4" w:uiPriority="47"/>
-    <w:lsdException w:name="Grid Table 3 Accent 4" w:uiPriority="48"/>
-    <w:lsdException w:name="Grid Table 4 Accent 4" w:uiPriority="49"/>
-    <w:lsdException w:name="Grid Table 5 Dark Accent 4" w:uiPriority="50"/>
-    <w:lsdException w:name="Grid Table 6 Colorful Accent 4" w:uiPriority="51"/>
-    <w:lsdException w:name="Grid Table 7 Colorful Accent 4" w:uiPriority="52"/>
-    <w:lsdException w:name="Grid Table 1 Light Accent 5" w:uiPriority="46"/>
-    <w:lsdException w:name="Grid Table 2 Accent 5" w:uiPriority="47"/>
-    <w:lsdException w:name="Grid Table 3 Accent 5" w:uiPriority="48"/>
-    <w:lsdException w:name="Grid Table 4 Accent 5" w:uiPriority="49"/>
-    <w:lsdException w:name="Grid Table 5 Dark Accent 5" w:uiPriority="50"/>
-    <w:lsdException w:name="Grid Table 6 Colorful Accent 5" w:uiPriority="51"/>
-    <w:lsdException w:name="Grid Table 7 Colorful Accent 5" w:uiPriority="52"/>
-    <w:lsdException w:name="Grid Table 1 Light Accent 6" w:uiPriority="46"/>
-    <w:lsdException w:name="Grid Table 2 Accent 6" w:uiPriority="47"/>
-    <w:lsdException w:name="Grid Table 3 Accent 6" w:uiPriority="48"/>
-    <w:lsdException w:name="Grid Table 4 Accent 6" w:uiPriority="49"/>
-    <w:lsdException w:name="Grid Table 5 Dark Accent 6" w:uiPriority="50"/>
-    <w:lsdException w:name="Grid Table 6 Colorful Accent 6" w:uiPriority="51"/>
-    <w:lsdException w:name="Grid Table 7 Colorful Accent 6" w:uiPriority="52"/>
-    <w:lsdException w:name="List Table 1 Light" w:uiPriority="46"/>
-    <w:lsdException w:name="List Table 2" w:uiPriority="47"/>
-    <w:lsdException w:name="List Table 3" w:uiPriority="48"/>
-    <w:lsdException w:name="List Table 4" w:uiPriority="49"/>
-    <w:lsdException w:name="List Table 5 Dark" w:uiPriority="50"/>
-    <w:lsdException w:name="List Table 6 Colorful" w:uiPriority="51"/>
-    <w:lsdException w:name="List Table 7 Colorful" w:uiPriority="52"/>
-    <w:lsdException w:name="List Table 1 Light Accent 1" w:uiPriority="46"/>
-    <w:lsdException w:name="List Table 2 Accent 1" w:uiPriority="47"/>
-    <w:lsdException w:name="List Table 3 Accent 1" w:uiPriority="48"/>
-    <w:lsdException w:name="List Table 4 Accent 1" w:uiPriority="49"/>
-    <w:lsdException w:name="List Table 5 Dark Accent 1" w:uiPriority="50"/>
-    <w:lsdException w:name="List Table 6 Colorful Accent 1" w:uiPriority="51"/>
-    <w:lsdException w:name="List Table 7 Colorful Accent 1" w:uiPriority="52"/>
-    <w:lsdException w:name="List Table 1 Light Accent 2" w:uiPriority="46"/>
-    <w:lsdException w:name="List Table 2 Accent 2" w:uiPriority="47"/>
-    <w:lsdException w:name="List Table 3 Accent 2" w:uiPriority="48"/>
-    <w:lsdException w:name="List Table 4 Accent 2" w:uiPriority="49"/>
-    <w:lsdException w:name="List Table 5 Dark Accent 2" w:uiPriority="50"/>
-    <w:lsdException w:name="List Table 6 Colorful Accent 2" w:uiPriority="51"/>
-    <w:lsdException w:name="List Table 7 Colorful Accent 2" w:uiPriority="52"/>
-    <w:lsdException w:name="List Table 1 Light Accent 3" w:uiPriority="46"/>
-    <w:lsdException w:name="List Table 2 Accent 3" w:uiPriority="47"/>
-    <w:lsdException w:name="List Table 3 Accent 3" w:uiPriority="48"/>
-    <w:lsdException w:name="List Table 4 Accent 3" w:uiPriority="49"/>
-    <w:lsdException w:name="List Table 5 Dark Accent 3" w:uiPriority="50"/>
-    <w:lsdException w:name="List Table 6 Colorful Accent 3" w:uiPriority="51"/>
-    <w:lsdException w:name="List Table 7 Colorful Accent 3" w:uiPriority="52"/>
-    <w:lsdException w:name="List Table 1 Light Accent 4" w:uiPriority="46"/>
-    <w:lsdException w:name="List Table 2 Accent 4" w:uiPriority="47"/>
-    <w:lsdException w:name="List Table 3 Accent 4" w:uiPriority="48"/>
-    <w:lsdException w:name="List Table 4 Accent 4" w:uiPriority="49"/>
-    <w:lsdException w:name="List Table 5 Dark Accent 4" w:uiPriority="50"/>
-    <w:lsdException w:name="List Table 6 Colorful Accent 4" w:uiPriority="51"/>
-    <w:lsdException w:name="List Table 7 Colorful Accent 4" w:uiPriority="52"/>
-    <w:lsdException w:name="List Table 1 Light Accent 5" w:uiPriority="46"/>
-    <w:lsdException w:name="List Table 2 Accent 5" w:uiPriority="47"/>
-    <w:lsdException w:name="List Table 3 Accent 5" w:uiPriority="48"/>
-    <w:lsdException w:name="List Table 4 Accent 5" w:uiPriority="49"/>
-    <w:lsdException w:name="List Table 5 Dark Accent 5" w:uiPriority="50"/>
-    <w:lsdException w:name="List Table 6 Colorful Accent 5" w:uiPriority="51"/>
-    <w:lsdException w:name="List Table 7 Colorful Accent 5" w:uiPriority="52"/>
-    <w:lsdException w:name="List Table 1 Light Accent 6" w:uiPriority="46"/>
-    <w:lsdException w:name="List Table 2 Accent 6" w:uiPriority="47"/>
-    <w:lsdException w:name="List Table 3 Accent 6" w:uiPriority="48"/>
-    <w:lsdException w:name="List Table 4 Accent 6" w:uiPriority="49"/>
-    <w:lsdException w:name="List Table 5 Dark Accent 6" w:uiPriority="50"/>
-    <w:lsdException w:name="List Table 6 Colorful Accent 6" w:uiPriority="51"/>
-    <w:lsdException w:name="List Table 7 Colorful Accent 6" w:uiPriority="52"/>
+  <w:latentStyles w:defLockedState="0" w:defUIPriority="99" w:defSemiHidden="1" w:defUnhideWhenUsed="1" w:defQFormat="0" w:count="267">
+    <w:lsdException w:name="Normal" w:semiHidden="0" w:uiPriority="0" w:unhideWhenUsed="0" w:qFormat="1"/>
+    <w:lsdException w:name="heading 1" w:semiHidden="0" w:uiPriority="9" w:unhideWhenUsed="0" w:qFormat="1"/>
+    <w:lsdException w:name="heading 2" w:uiPriority="9" w:qFormat="1"/>
+    <w:lsdException w:name="heading 3" w:uiPriority="9" w:qFormat="1"/>
+    <w:lsdException w:name="heading 4" w:uiPriority="9" w:qFormat="1"/>
+    <w:lsdException w:name="heading 5" w:uiPriority="9" w:qFormat="1"/>
+    <w:lsdException w:name="heading 6" w:uiPriority="9" w:qFormat="1"/>
+    <w:lsdException w:name="heading 7" w:uiPriority="9" w:qFormat="1"/>
+    <w:lsdException w:name="heading 8" w:uiPriority="9" w:qFormat="1"/>
+    <w:lsdException w:name="heading 9" w:uiPriority="9" w:qFormat="1"/>
+    <w:lsdException w:name="toc 1" w:uiPriority="39"/>
+    <w:lsdException w:name="toc 2" w:uiPriority="39"/>
+    <w:lsdException w:name="toc 3" w:uiPriority="39"/>
+    <w:lsdException w:name="toc 4" w:uiPriority="39"/>
+    <w:lsdException w:name="toc 5" w:uiPriority="39"/>
+    <w:lsdException w:name="toc 6" w:uiPriority="39"/>
+    <w:lsdException w:name="toc 7" w:uiPriority="39"/>
+    <w:lsdException w:name="toc 8" w:uiPriority="39"/>
+    <w:lsdException w:name="toc 9" w:uiPriority="39"/>
+    <w:lsdException w:name="caption" w:uiPriority="35" w:qFormat="1"/>
+    <w:lsdException w:name="Title" w:semiHidden="0" w:uiPriority="10" w:unhideWhenUsed="0" w:qFormat="1"/>
+    <w:lsdException w:name="Default Paragraph Font" w:uiPriority="1"/>
+    <w:lsdException w:name="Subtitle" w:semiHidden="0" w:uiPriority="11" w:unhideWhenUsed="0" w:qFormat="1"/>
+    <w:lsdException w:name="Strong" w:semiHidden="0" w:uiPriority="22" w:unhideWhenUsed="0" w:qFormat="1"/>
+    <w:lsdException w:name="Emphasis" w:semiHidden="0" w:uiPriority="20" w:unhideWhenUsed="0" w:qFormat="1"/>
+    <w:lsdException w:name="Table Grid" w:semiHidden="0" w:uiPriority="39" w:unhideWhenUsed="0"/>
+    <w:lsdException w:name="Placeholder Text" w:unhideWhenUsed="0"/>
+    <w:lsdException w:name="No Spacing" w:semiHidden="0" w:uiPriority="1" w:unhideWhenUsed="0" w:qFormat="1"/>
+    <w:lsdException w:name="Light Shading" w:semiHidden="0" w:uiPriority="60" w:unhideWhenUsed="0"/>
+    <w:lsdException w:name="Light List" w:semiHidden="0" w:uiPriority="61" w:unhideWhenUsed="0"/>
+    <w:lsdException w:name="Light Grid" w:semiHidden="0" w:uiPriority="62" w:unhideWhenUsed="0"/>
+    <w:lsdException w:name="Medium Shading 1" w:semiHidden="0" w:uiPriority="63" w:unhideWhenUsed="0"/>
+    <w:lsdException w:name="Medium Shading 2" w:semiHidden="0" w:uiPriority="64" w:unhideWhenUsed="0"/>
+    <w:lsdException w:name="Medium List 1" w:semiHidden="0" w:uiPriority="65" w:unhideWhenUsed="0"/>
+    <w:lsdException w:name="Medium List 2" w:semiHidden="0" w:uiPriority="66" w:unhideWhenUsed="0"/>
+    <w:lsdException w:name="Medium Grid 1" w:semiHidden="0" w:uiPriority="67" w:unhideWhenUsed="0"/>
+    <w:lsdException w:name="Medium Grid 2" w:semiHidden="0" w:uiPriority="68" w:unhideWhenUsed="0"/>
+    <w:lsdException w:name="Medium Grid 3" w:semiHidden="0" w:uiPriority="69" w:unhideWhenUsed="0"/>
+    <w:lsdException w:name="Dark List" w:semiHidden="0" w:uiPriority="70" w:unhideWhenUsed="0"/>
+    <w:lsdException w:name="Colorful Shading" w:semiHidden="0" w:uiPriority="71" w:unhideWhenUsed="0"/>
+    <w:lsdException w:name="Colorful List" w:semiHidden="0" w:uiPriority="72" w:unhideWhenUsed="0"/>
+    <w:lsdException w:name="Colorful Grid" w:semiHidden="0" w:uiPriority="73" w:unhideWhenUsed="0"/>
+    <w:lsdException w:name="Light Shading Accent 1" w:semiHidden="0" w:uiPriority="60" w:unhideWhenUsed="0"/>
+    <w:lsdException w:name="Light List Accent 1" w:semiHidden="0" w:uiPriority="61" w:unhideWhenUsed="0"/>
+    <w:lsdException w:name="Light Grid Accent 1" w:semiHidden="0" w:uiPriority="62" w:unhideWhenUsed="0"/>
+    <w:lsdException w:name="Medium Shading 1 Accent 1" w:semiHidden="0" w:uiPriority="63" w:unhideWhenUsed="0"/>
+    <w:lsdException w:name="Medium Shading 2 Accent 1" w:semiHidden="0" w:uiPriority="64" w:unhideWhenUsed="0"/>
+    <w:lsdException w:name="Medium List 1 Accent 1" w:semiHidden="0" w:uiPriority="65" w:unhideWhenUsed="0"/>
+    <w:lsdException w:name="Revision" w:unhideWhenUsed="0"/>
+    <w:lsdException w:name="List Paragraph" w:semiHidden="0" w:uiPriority="34" w:unhideWhenUsed="0" w:qFormat="1"/>
+    <w:lsdException w:name="Quote" w:semiHidden="0" w:uiPriority="29" w:unhideWhenUsed="0" w:qFormat="1"/>
+    <w:lsdException w:name="Intense Quote" w:semiHidden="0" w:uiPriority="30" w:unhideWhenUsed="0" w:qFormat="1"/>
+    <w:lsdException w:name="Medium List 2 Accent 1" w:semiHidden="0" w:uiPriority="66" w:unhideWhenUsed="0"/>
+    <w:lsdException w:name="Medium Grid 1 Accent 1" w:semiHidden="0" w:uiPriority="67" w:unhideWhenUsed="0"/>
+    <w:lsdException w:name="Medium Grid 2 Accent 1" w:semiHidden="0" w:uiPriority="68" w:unhideWhenUsed="0"/>
+    <w:lsdException w:name="Medium Grid 3 Accent 1" w:semiHidden="0" w:uiPriority="69" w:unhideWhenUsed="0"/>
+    <w:lsdException w:name="Dark List Accent 1" w:semiHidden="0" w:uiPriority="70" w:unhideWhenUsed="0"/>
+    <w:lsdException w:name="Colorful Shading Accent 1" w:semiHidden="0" w:uiPriority="71" w:unhideWhenUsed="0"/>
+    <w:lsdException w:name="Colorful List Accent 1" w:semiHidden="0" w:uiPriority="72" w:unhideWhenUsed="0"/>
+    <w:lsdException w:name="Colorful Grid Accent 1" w:semiHidden="0" w:uiPriority="73" w:unhideWhenUsed="0"/>
+    <w:lsdException w:name="Light Shading Accent 2" w:semiHidden="0" w:uiPriority="60" w:unhideWhenUsed="0"/>
+    <w:lsdException w:name="Light List Accent 2" w:semiHidden="0" w:uiPriority="61" w:unhideWhenUsed="0"/>
+    <w:lsdException w:name="Light Grid Accent 2" w:semiHidden="0" w:uiPriority="62" w:unhideWhenUsed="0"/>
+    <w:lsdException w:name="Medium Shading 1 Accent 2" w:semiHidden="0" w:uiPriority="63" w:unhideWhenUsed="0"/>
+    <w:lsdException w:name="Medium Shading 2 Accent 2" w:semiHidden="0" w:uiPriority="64" w:unhideWhenUsed="0"/>
+    <w:lsdException w:name="Medium List 1 Accent 2" w:semiHidden="0" w:uiPriority="65" w:unhideWhenUsed="0"/>
+    <w:lsdException w:name="Medium List 2 Accent 2" w:semiHidden="0" w:uiPriority="66" w:unhideWhenUsed="0"/>
+    <w:lsdException w:name="Medium Grid 1 Accent 2" w:semiHidden="0" w:uiPriority="67" w:unhideWhenUsed="0"/>
+    <w:lsdException w:name="Medium Grid 2 Accent 2" w:semiHidden="0" w:uiPriority="68" w:unhideWhenUsed="0"/>
+    <w:lsdException w:name="Medium Grid 3 Accent 2" w:semiHidden="0" w:uiPriority="69" w:unhideWhenUsed="0"/>
+    <w:lsdException w:name="Dark List Accent 2" w:semiHidden="0" w:uiPriority="70" w:unhideWhenUsed="0"/>
+    <w:lsdException w:name="Colorful Shading Accent 2" w:semiHidden="0" w:uiPriority="71" w:unhideWhenUsed="0"/>
+    <w:lsdException w:name="Colorful List Accent 2" w:semiHidden="0" w:uiPriority="72" w:unhideWhenUsed="0"/>
+    <w:lsdException w:name="Colorful Grid Accent 2" w:semiHidden="0" w:uiPriority="73" w:unhideWhenUsed="0"/>
+    <w:lsdException w:name="Light Shading Accent 3" w:semiHidden="0" w:uiPriority="60" w:unhideWhenUsed="0"/>
+    <w:lsdException w:name="Light List Accent 3" w:semiHidden="0" w:uiPriority="61" w:unhideWhenUsed="0"/>
+    <w:lsdException w:name="Light Grid Accent 3" w:semiHidden="0" w:uiPriority="62" w:unhideWhenUsed="0"/>
+    <w:lsdException w:name="Medium Shading 1 Accent 3" w:semiHidden="0" w:uiPriority="63" w:unhideWhenUsed="0"/>
+    <w:lsdException w:name="Medium Shading 2 Accent 3" w:semiHidden="0" w:uiPriority="64" w:unhideWhenUsed="0"/>
+    <w:lsdException w:name="Medium List 1 Accent 3" w:semiHidden="0" w:uiPriority="65" w:unhideWhenUsed="0"/>
+    <w:lsdException w:name="Medium List 2 Accent 3" w:semiHidden="0" w:uiPriority="66" w:unhideWhenUsed="0"/>
+    <w:lsdException w:name="Medium Grid 1 Accent 3" w:semiHidden="0" w:uiPriority="67" w:unhideWhenUsed="0"/>
+    <w:lsdException w:name="Medium Grid 2 Accent 3" w:semiHidden="0" w:uiPriority="68" w:unhideWhenUsed="0"/>
+    <w:lsdException w:name="Medium Grid 3 Accent 3" w:semiHidden="0" w:uiPriority="69" w:unhideWhenUsed="0"/>
+    <w:lsdException w:name="Dark List Accent 3" w:semiHidden="0" w:uiPriority="70" w:unhideWhenUsed="0"/>
+    <w:lsdException w:name="Colorful Shading Accent 3" w:semiHidden="0" w:uiPriority="71" w:unhideWhenUsed="0"/>
+    <w:lsdException w:name="Colorful List Accent 3" w:semiHidden="0" w:uiPriority="72" w:unhideWhenUsed="0"/>
+    <w:lsdException w:name="Colorful Grid Accent 3" w:semiHidden="0" w:uiPriority="73" w:unhideWhenUsed="0"/>
+    <w:lsdException w:name="Light Shading Accent 4" w:semiHidden="0" w:uiPriority="60" w:unhideWhenUsed="0"/>
+    <w:lsdException w:name="Light List Accent 4" w:semiHidden="0" w:uiPriority="61" w:unhideWhenUsed="0"/>
+    <w:lsdException w:name="Light Grid Accent 4" w:semiHidden="0" w:uiPriority="62" w:unhideWhenUsed="0"/>
+    <w:lsdException w:name="Medium Shading 1 Accent 4" w:semiHidden="0" w:uiPriority="63" w:unhideWhenUsed="0"/>
+    <w:lsdException w:name="Medium Shading 2 Accent 4" w:semiHidden="0" w:uiPriority="64" w:unhideWhenUsed="0"/>
+    <w:lsdException w:name="Medium List 1 Accent 4" w:semiHidden="0" w:uiPriority="65" w:unhideWhenUsed="0"/>
+    <w:lsdException w:name="Medium List 2 Accent 4" w:semiHidden="0" w:uiPriority="66" w:unhideWhenUsed="0"/>
+    <w:lsdException w:name="Medium Grid 1 Accent 4" w:semiHidden="0" w:uiPriority="67" w:unhideWhenUsed="0"/>
+    <w:lsdException w:name="Medium Grid 2 Accent 4" w:semiHidden="0" w:uiPriority="68" w:unhideWhenUsed="0"/>
+    <w:lsdException w:name="Medium Grid 3 Accent 4" w:semiHidden="0" w:uiPriority="69" w:unhideWhenUsed="0"/>
+    <w:lsdException w:name="Dark List Accent 4" w:semiHidden="0" w:uiPriority="70" w:unhideWhenUsed="0"/>
+    <w:lsdException w:name="Colorful Shading Accent 4" w:semiHidden="0" w:uiPriority="71" w:unhideWhenUsed="0"/>
+    <w:lsdException w:name="Colorful List Accent 4" w:semiHidden="0" w:uiPriority="72" w:unhideWhenUsed="0"/>
+    <w:lsdException w:name="Colorful Grid Accent 4" w:semiHidden="0" w:uiPriority="73" w:unhideWhenUsed="0"/>
+    <w:lsdException w:name="Light Shading Accent 5" w:semiHidden="0" w:uiPriority="60" w:unhideWhenUsed="0"/>
+    <w:lsdException w:name="Light List Accent 5" w:semiHidden="0" w:uiPriority="61" w:unhideWhenUsed="0"/>
+    <w:lsdException w:name="Light Grid Accent 5" w:semiHidden="0" w:uiPriority="62" w:unhideWhenUsed="0"/>
+    <w:lsdException w:name="Medium Shading 1 Accent 5" w:semiHidden="0" w:uiPriority="63" w:unhideWhenUsed="0"/>
+    <w:lsdException w:name="Medium Shading 2 Accent 5" w:semiHidden="0" w:uiPriority="64" w:unhideWhenUsed="0"/>
+    <w:lsdException w:name="Medium List 1 Accent 5" w:semiHidden="0" w:uiPriority="65" w:unhideWhenUsed="0"/>
+    <w:lsdException w:name="Medium List 2 Accent 5" w:semiHidden="0" w:uiPriority="66" w:unhideWhenUsed="0"/>
+    <w:lsdException w:name="Medium Grid 1 Accent 5" w:semiHidden="0" w:uiPriority="67" w:unhideWhenUsed="0"/>
+    <w:lsdException w:name="Medium Grid 2 Accent 5" w:semiHidden="0" w:uiPriority="68" w:unhideWhenUsed="0"/>
+    <w:lsdException w:name="Medium Grid 3 Accent 5" w:semiHidden="0" w:uiPriority="69" w:unhideWhenUsed="0"/>
+    <w:lsdException w:name="Dark List Accent 5" w:semiHidden="0" w:uiPriority="70" w:unhideWhenUsed="0"/>
+    <w:lsdException w:name="Colorful Shading Accent 5" w:semiHidden="0" w:uiPriority="71" w:unhideWhenUsed="0"/>
+    <w:lsdException w:name="Colorful List Accent 5" w:semiHidden="0" w:uiPriority="72" w:unhideWhenUsed="0"/>
+    <w:lsdException w:name="Colorful Grid Accent 5" w:semiHidden="0" w:uiPriority="73" w:unhideWhenUsed="0"/>
+    <w:lsdException w:name="Light Shading Accent 6" w:semiHidden="0" w:uiPriority="60" w:unhideWhenUsed="0"/>
+    <w:lsdException w:name="Light List Accent 6" w:semiHidden="0" w:uiPriority="61" w:unhideWhenUsed="0"/>
+    <w:lsdException w:name="Light Grid Accent 6" w:semiHidden="0" w:uiPriority="62" w:unhideWhenUsed="0"/>
+    <w:lsdException w:name="Medium Shading 1 Accent 6" w:semiHidden="0" w:uiPriority="63" w:unhideWhenUsed="0"/>
+    <w:lsdException w:name="Medium Shading 2 Accent 6" w:semiHidden="0" w:uiPriority="64" w:unhideWhenUsed="0"/>
+    <w:lsdException w:name="Medium List 1 Accent 6" w:semiHidden="0" w:uiPriority="65" w:unhideWhenUsed="0"/>
+    <w:lsdException w:name="Medium List 2 Accent 6" w:semiHidden="0" w:uiPriority="66" w:unhideWhenUsed="0"/>
+    <w:lsdException w:name="Medium Grid 1 Accent 6" w:semiHidden="0" w:uiPriority="67" w:unhideWhenUsed="0"/>
+    <w:lsdException w:name="Medium Grid 2 Accent 6" w:semiHidden="0" w:uiPriority="68" w:unhideWhenUsed="0"/>
+    <w:lsdException w:name="Medium Grid 3 Accent 6" w:semiHidden="0" w:uiPriority="69" w:unhideWhenUsed="0"/>
+    <w:lsdException w:name="Dark List Accent 6" w:semiHidden="0" w:uiPriority="70" w:unhideWhenUsed="0"/>
+    <w:lsdException w:name="Colorful Shading Accent 6" w:semiHidden="0" w:uiPriority="71" w:unhideWhenUsed="0"/>
+    <w:lsdException w:name="Colorful List Accent 6" w:semiHidden="0" w:uiPriority="72" w:unhideWhenUsed="0"/>
+    <w:lsdException w:name="Colorful Grid Accent 6" w:semiHidden="0" w:uiPriority="73" w:unhideWhenUsed="0"/>
+    <w:lsdException w:name="Subtle Emphasis" w:semiHidden="0" w:uiPriority="19" w:unhideWhenUsed="0" w:qFormat="1"/>
+    <w:lsdException w:name="Intense Emphasis" w:semiHidden="0" w:uiPriority="21" w:unhideWhenUsed="0" w:qFormat="1"/>
+    <w:lsdException w:name="Subtle Reference" w:semiHidden="0" w:uiPriority="31" w:unhideWhenUsed="0" w:qFormat="1"/>
+    <w:lsdException w:name="Intense Reference" w:semiHidden="0" w:uiPriority="32" w:unhideWhenUsed="0" w:qFormat="1"/>
+    <w:lsdException w:name="Book Title" w:semiHidden="0" w:uiPriority="33" w:unhideWhenUsed="0" w:qFormat="1"/>
+    <w:lsdException w:name="Bibliography" w:uiPriority="37"/>
+    <w:lsdException w:name="TOC Heading" w:uiPriority="39" w:qFormat="1"/>
+  </w:latentStyles>
+  <w:style w:type="paragraph" w:default="1" w:styleId="Normal">
+    <w:name w:val="Normal"/>
+    <w:qFormat/>
+  </w:style>
+  <w:style w:type="character" w:default="1" w:styleId="DefaultParagraphFont">
+    <w:name w:val="Default Paragraph Font"/>
+    <w:uiPriority w:val="1"/>
+    <w:semiHidden/>
+    <w:unhideWhenUsed/>
+  </w:style>
+  <w:style w:type="table" w:default="1" w:styleId="TableNormal">
+    <w:name w:val="Normal Table"/>
+    <w:uiPriority w:val="99"/>
+    <w:semiHidden/>
+    <w:unhideWhenUsed/>
+    <w:tblPr>
+      <w:tblInd w:w="0" w:type="dxa"/>
+      <w:tblCellMar>
+        <w:top w:w="0" w:type="dxa"/>
+        <w:left w:w="108" w:type="dxa"/>
+        <w:bottom w:w="0" w:type="dxa"/>
+        <w:right w:w="108" w:type="dxa"/>
+      </w:tblCellMar>
+    </w:tblPr>
+  </w:style>
+  <w:style w:type="numbering" w:default="1" w:styleId="NoList">
+    <w:name w:val="No List"/>
+    <w:uiPriority w:val="99"/>
+    <w:semiHidden/>
+    <w:unhideWhenUsed/>
+  </w:style>
+  <w:style w:type="paragraph" w:styleId="NormalWeb">
+    <w:name w:val="Normal (Web)"/>
+    <w:basedOn w:val="Normal"/>
+    <w:uiPriority w:val="99"/>
+    <w:semiHidden/>
+    <w:unhideWhenUsed/>
+    <w:rsid w:val="00930EB1"/>
+    <w:pPr>
+      <w:spacing w:before="100" w:beforeAutospacing="1" w:after="100" w:afterAutospacing="1" w:line="240" w:lineRule="auto"/>
+    </w:pPr>
+    <w:rPr>
+      <w:rFonts w:ascii="Times New Roman" w:eastAsia="Times New Roman" w:hAnsi="Times New Roman" w:cs="Times New Roman"/>
+      <w:sz w:val="24"/>
+      <w:szCs w:val="24"/>
+    </w:rPr>
+  </w:style>
+  <w:style w:type="character" w:customStyle="1" w:styleId="apple-converted-space">
+    <w:name w:val="apple-converted-space"/>
+    <w:basedOn w:val="DefaultParagraphFont"/>
+    <w:rsid w:val="00930EB1"/>
+  </w:style>
+  <w:style w:type="paragraph" w:styleId="HTMLPreformatted">
+    <w:name w:val="HTML Preformatted"/>
+    <w:basedOn w:val="Normal"/>
+    <w:link w:val="HTMLPreformattedChar"/>
+    <w:uiPriority w:val="99"/>
+    <w:semiHidden/>
+    <w:unhideWhenUsed/>
+    <w:rsid w:val="00B3352E"/>
+    <w:pPr>
+      <w:tabs>
+        <w:tab w:val="left" w:pos="916"/>
+        <w:tab w:val="left" w:pos="1832"/>
+        <w:tab w:val="left" w:pos="2748"/>
+        <w:tab w:val="left" w:pos="3664"/>
+        <w:tab w:val="left" w:pos="4580"/>
+        <w:tab w:val="left" w:pos="5496"/>
+        <w:tab w:val="left" w:pos="6412"/>
+        <w:tab w:val="left" w:pos="7328"/>
+        <w:tab w:val="left" w:pos="8244"/>
+        <w:tab w:val="left" w:pos="9160"/>
+        <w:tab w:val="left" w:pos="10076"/>
+        <w:tab w:val="left" w:pos="10992"/>
+        <w:tab w:val="left" w:pos="11908"/>
+        <w:tab w:val="left" w:pos="12824"/>
+        <w:tab w:val="left" w:pos="13740"/>
+        <w:tab w:val="left" w:pos="14656"/>
+      </w:tabs>
+      <w:spacing w:after="0" w:line="240" w:lineRule="auto"/>
+    </w:pPr>
+    <w:rPr>
+      <w:rFonts w:ascii="Courier New" w:eastAsia="Times New Roman" w:hAnsi="Courier New" w:cs="Courier New"/>
+      <w:sz w:val="20"/>
+      <w:szCs w:val="20"/>
+    </w:rPr>
+  </w:style>
+  <w:style w:type="character" w:customStyle="1" w:styleId="HTMLPreformattedChar">
+    <w:name w:val="HTML Preformatted Char"/>
+    <w:basedOn w:val="DefaultParagraphFont"/>
+    <w:link w:val="HTMLPreformatted"/>
+    <w:uiPriority w:val="99"/>
+    <w:semiHidden/>
+    <w:rsid w:val="00B3352E"/>
+    <w:rPr>
+      <w:rFonts w:ascii="Courier New" w:eastAsia="Times New Roman" w:hAnsi="Courier New" w:cs="Courier New"/>
+      <w:sz w:val="20"/>
+      <w:szCs w:val="20"/>
+    </w:rPr>
+  </w:style>
+  <w:style w:type="character" w:customStyle="1" w:styleId="pln">
+    <w:name w:val="pln"/>
+    <w:basedOn w:val="DefaultParagraphFont"/>
+    <w:rsid w:val="00B3352E"/>
+  </w:style>
+  <w:style w:type="character" w:customStyle="1" w:styleId="pun">
+    <w:name w:val="pun"/>
+    <w:basedOn w:val="DefaultParagraphFont"/>
+    <w:rsid w:val="00B3352E"/>
+  </w:style>
+  <w:style w:type="character" w:customStyle="1" w:styleId="com">
+    <w:name w:val="com"/>
+    <w:basedOn w:val="DefaultParagraphFont"/>
+    <w:rsid w:val="00B3352E"/>
+  </w:style>
+  <w:style w:type="character" w:customStyle="1" w:styleId="str">
+    <w:name w:val="str"/>
+    <w:basedOn w:val="DefaultParagraphFont"/>
+    <w:rsid w:val="00F728DE"/>
+  </w:style>
+</w:styles>
+</file>
+
+<file path=word/stylesWithEffects.xml><?xml version="1.0" encoding="utf-8"?>
+<w:styles xmlns:wpc="http://schemas.microsoft.com/office/word/2010/wordprocessingCanvas" xmlns:mc="http://schemas.openxmlformats.org/markup-compatibility/2006" xmlns:o="urn:schemas-microsoft-com:office:office" xmlns:r="http://schemas.openxmlformats.org/officeDocument/2006/relationships" xmlns:m="http://schemas.openxmlformats.org/officeDocument/2006/math" xmlns:v="urn:schemas-microsoft-com:vml" xmlns:wp14="http://schemas.microsoft.com/office/word/2010/wordprocessingDrawing" xmlns:wp="http://schemas.openxmlformats.org/drawingml/2006/wordprocessingDrawing" xmlns:w10="urn:schemas-microsoft-com:office:word" xmlns:w="http://schemas.openxmlformats.org/wordprocessingml/2006/main" xmlns:w14="http://schemas.microsoft.com/office/word/2010/wordml" xmlns:wpg="http://schemas.microsoft.com/office/word/2010/wordprocessingGroup" xmlns:wpi="http://schemas.microsoft.com/office/word/2010/wordprocessingInk" xmlns:wne="http://schemas.microsoft.com/office/word/2006/wordml" xmlns:wps="http://schemas.microsoft.com/office/word/2010/wordprocessingShape" mc:Ignorable="w14 wp14">
+  <w:docDefaults>
+    <w:rPrDefault>
+      <w:rPr>
+        <w:rFonts w:asciiTheme="minorHAnsi" w:eastAsiaTheme="minorHAnsi" w:hAnsiTheme="minorHAnsi" w:cstheme="minorBidi"/>
+        <w:sz w:val="22"/>
+        <w:szCs w:val="22"/>
+        <w:lang w:val="en-US" w:eastAsia="en-US" w:bidi="ar-SA"/>
+      </w:rPr>
+    </w:rPrDefault>
+    <w:pPrDefault>
+      <w:pPr>
+        <w:spacing w:after="160" w:line="259" w:lineRule="auto"/>
+      </w:pPr>
+    </w:pPrDefault>
+  </w:docDefaults>
+  <w:latentStyles w:defLockedState="0" w:defUIPriority="99" w:defSemiHidden="1" w:defUnhideWhenUsed="1" w:defQFormat="0" w:count="267">
+    <w:lsdException w:name="Normal" w:semiHidden="0" w:uiPriority="0" w:unhideWhenUsed="0" w:qFormat="1"/>
+    <w:lsdException w:name="heading 1" w:semiHidden="0" w:uiPriority="9" w:unhideWhenUsed="0" w:qFormat="1"/>
+    <w:lsdException w:name="heading 2" w:uiPriority="9" w:qFormat="1"/>
+    <w:lsdException w:name="heading 3" w:uiPriority="9" w:qFormat="1"/>
+    <w:lsdException w:name="heading 4" w:uiPriority="9" w:qFormat="1"/>
+    <w:lsdException w:name="heading 5" w:uiPriority="9" w:qFormat="1"/>
+    <w:lsdException w:name="heading 6" w:uiPriority="9" w:qFormat="1"/>
+    <w:lsdException w:name="heading 7" w:uiPriority="9" w:qFormat="1"/>
+    <w:lsdException w:name="heading 8" w:uiPriority="9" w:qFormat="1"/>
+    <w:lsdException w:name="heading 9" w:uiPriority="9" w:qFormat="1"/>
+    <w:lsdException w:name="toc 1" w:uiPriority="39"/>
+    <w:lsdException w:name="toc 2" w:uiPriority="39"/>
+    <w:lsdException w:name="toc 3" w:uiPriority="39"/>
+    <w:lsdException w:name="toc 4" w:uiPriority="39"/>
+    <w:lsdException w:name="toc 5" w:uiPriority="39"/>
+    <w:lsdException w:name="toc 6" w:uiPriority="39"/>
+    <w:lsdException w:name="toc 7" w:uiPriority="39"/>
+    <w:lsdException w:name="toc 8" w:uiPriority="39"/>
+    <w:lsdException w:name="toc 9" w:uiPriority="39"/>
+    <w:lsdException w:name="caption" w:uiPriority="35" w:qFormat="1"/>
+    <w:lsdException w:name="Title" w:semiHidden="0" w:uiPriority="10" w:unhideWhenUsed="0" w:qFormat="1"/>
+    <w:lsdException w:name="Default Paragraph Font" w:uiPriority="1"/>
+    <w:lsdException w:name="Subtitle" w:semiHidden="0" w:uiPriority="11" w:unhideWhenUsed="0" w:qFormat="1"/>
+    <w:lsdException w:name="Strong" w:semiHidden="0" w:uiPriority="22" w:unhideWhenUsed="0" w:qFormat="1"/>
+    <w:lsdException w:name="Emphasis" w:semiHidden="0" w:uiPriority="20" w:unhideWhenUsed="0" w:qFormat="1"/>
+    <w:lsdException w:name="Table Grid" w:semiHidden="0" w:uiPriority="39" w:unhideWhenUsed="0"/>
+    <w:lsdException w:name="Placeholder Text" w:unhideWhenUsed="0"/>
+    <w:lsdException w:name="No Spacing" w:semiHidden="0" w:uiPriority="1" w:unhideWhenUsed="0" w:qFormat="1"/>
+    <w:lsdException w:name="Light Shading" w:semiHidden="0" w:uiPriority="60" w:unhideWhenUsed="0"/>
+    <w:lsdException w:name="Light List" w:semiHidden="0" w:uiPriority="61" w:unhideWhenUsed="0"/>
+    <w:lsdException w:name="Light Grid" w:semiHidden="0" w:uiPriority="62" w:unhideWhenUsed="0"/>
+    <w:lsdException w:name="Medium Shading 1" w:semiHidden="0" w:uiPriority="63" w:unhideWhenUsed="0"/>
+    <w:lsdException w:name="Medium Shading 2" w:semiHidden="0" w:uiPriority="64" w:unhideWhenUsed="0"/>
+    <w:lsdException w:name="Medium List 1" w:semiHidden="0" w:uiPriority="65" w:unhideWhenUsed="0"/>
+    <w:lsdException w:name="Medium List 2" w:semiHidden="0" w:uiPriority="66" w:unhideWhenUsed="0"/>
+    <w:lsdException w:name="Medium Grid 1" w:semiHidden="0" w:uiPriority="67" w:unhideWhenUsed="0"/>
+    <w:lsdException w:name="Medium Grid 2" w:semiHidden="0" w:uiPriority="68" w:unhideWhenUsed="0"/>
+    <w:lsdException w:name="Medium Grid 3" w:semiHidden="0" w:uiPriority="69" w:unhideWhenUsed="0"/>
+    <w:lsdException w:name="Dark List" w:semiHidden="0" w:uiPriority="70" w:unhideWhenUsed="0"/>
+    <w:lsdException w:name="Colorful Shading" w:semiHidden="0" w:uiPriority="71" w:unhideWhenUsed="0"/>
+    <w:lsdException w:name="Colorful List" w:semiHidden="0" w:uiPriority="72" w:unhideWhenUsed="0"/>
+    <w:lsdException w:name="Colorful Grid" w:semiHidden="0" w:uiPriority="73" w:unhideWhenUsed="0"/>
+    <w:lsdException w:name="Light Shading Accent 1" w:semiHidden="0" w:uiPriority="60" w:unhideWhenUsed="0"/>
+    <w:lsdException w:name="Light List Accent 1" w:semiHidden="0" w:uiPriority="61" w:unhideWhenUsed="0"/>
+    <w:lsdException w:name="Light Grid Accent 1" w:semiHidden="0" w:uiPriority="62" w:unhideWhenUsed="0"/>
+    <w:lsdException w:name="Medium Shading 1 Accent 1" w:semiHidden="0" w:uiPriority="63" w:unhideWhenUsed="0"/>
+    <w:lsdException w:name="Medium Shading 2 Accent 1" w:semiHidden="0" w:uiPriority="64" w:unhideWhenUsed="0"/>
+    <w:lsdException w:name="Medium List 1 Accent 1" w:semiHidden="0" w:uiPriority="65" w:unhideWhenUsed="0"/>
+    <w:lsdException w:name="Revision" w:unhideWhenUsed="0"/>
+    <w:lsdException w:name="List Paragraph" w:semiHidden="0" w:uiPriority="34" w:unhideWhenUsed="0" w:qFormat="1"/>
+    <w:lsdException w:name="Quote" w:semiHidden="0" w:uiPriority="29" w:unhideWhenUsed="0" w:qFormat="1"/>
+    <w:lsdException w:name="Intense Quote" w:semiHidden="0" w:uiPriority="30" w:unhideWhenUsed="0" w:qFormat="1"/>
+    <w:lsdException w:name="Medium List 2 Accent 1" w:semiHidden="0" w:uiPriority="66" w:unhideWhenUsed="0"/>
+    <w:lsdException w:name="Medium Grid 1 Accent 1" w:semiHidden="0" w:uiPriority="67" w:unhideWhenUsed="0"/>
+    <w:lsdException w:name="Medium Grid 2 Accent 1" w:semiHidden="0" w:uiPriority="68" w:unhideWhenUsed="0"/>
+    <w:lsdException w:name="Medium Grid 3 Accent 1" w:semiHidden="0" w:uiPriority="69" w:unhideWhenUsed="0"/>
+    <w:lsdException w:name="Dark List Accent 1" w:semiHidden="0" w:uiPriority="70" w:unhideWhenUsed="0"/>
+    <w:lsdException w:name="Colorful Shading Accent 1" w:semiHidden="0" w:uiPriority="71" w:unhideWhenUsed="0"/>
+    <w:lsdException w:name="Colorful List Accent 1" w:semiHidden="0" w:uiPriority="72" w:unhideWhenUsed="0"/>
+    <w:lsdException w:name="Colorful Grid Accent 1" w:semiHidden="0" w:uiPriority="73" w:unhideWhenUsed="0"/>
+    <w:lsdException w:name="Light Shading Accent 2" w:semiHidden="0" w:uiPriority="60" w:unhideWhenUsed="0"/>
+    <w:lsdException w:name="Light List Accent 2" w:semiHidden="0" w:uiPriority="61" w:unhideWhenUsed="0"/>
+    <w:lsdException w:name="Light Grid Accent 2" w:semiHidden="0" w:uiPriority="62" w:unhideWhenUsed="0"/>
+    <w:lsdException w:name="Medium Shading 1 Accent 2" w:semiHidden="0" w:uiPriority="63" w:unhideWhenUsed="0"/>
+    <w:lsdException w:name="Medium Shading 2 Accent 2" w:semiHidden="0" w:uiPriority="64" w:unhideWhenUsed="0"/>
+    <w:lsdException w:name="Medium List 1 Accent 2" w:semiHidden="0" w:uiPriority="65" w:unhideWhenUsed="0"/>
+    <w:lsdException w:name="Medium List 2 Accent 2" w:semiHidden="0" w:uiPriority="66" w:unhideWhenUsed="0"/>
+    <w:lsdException w:name="Medium Grid 1 Accent 2" w:semiHidden="0" w:uiPriority="67" w:unhideWhenUsed="0"/>
+    <w:lsdException w:name="Medium Grid 2 Accent 2" w:semiHidden="0" w:uiPriority="68" w:unhideWhenUsed="0"/>
+    <w:lsdException w:name="Medium Grid 3 Accent 2" w:semiHidden="0" w:uiPriority="69" w:unhideWhenUsed="0"/>
+    <w:lsdException w:name="Dark List Accent 2" w:semiHidden="0" w:uiPriority="70" w:unhideWhenUsed="0"/>
+    <w:lsdException w:name="Colorful Shading Accent 2" w:semiHidden="0" w:uiPriority="71" w:unhideWhenUsed="0"/>
+    <w:lsdException w:name="Colorful List Accent 2" w:semiHidden="0" w:uiPriority="72" w:unhideWhenUsed="0"/>
+    <w:lsdException w:name="Colorful Grid Accent 2" w:semiHidden="0" w:uiPriority="73" w:unhideWhenUsed="0"/>
+    <w:lsdException w:name="Light Shading Accent 3" w:semiHidden="0" w:uiPriority="60" w:unhideWhenUsed="0"/>
+    <w:lsdException w:name="Light List Accent 3" w:semiHidden="0" w:uiPriority="61" w:unhideWhenUsed="0"/>
+    <w:lsdException w:name="Light Grid Accent 3" w:semiHidden="0" w:uiPriority="62" w:unhideWhenUsed="0"/>
+    <w:lsdException w:name="Medium Shading 1 Accent 3" w:semiHidden="0" w:uiPriority="63" w:unhideWhenUsed="0"/>
+    <w:lsdException w:name="Medium Shading 2 Accent 3" w:semiHidden="0" w:uiPriority="64" w:unhideWhenUsed="0"/>
+    <w:lsdException w:name="Medium List 1 Accent 3" w:semiHidden="0" w:uiPriority="65" w:unhideWhenUsed="0"/>
+    <w:lsdException w:name="Medium List 2 Accent 3" w:semiHidden="0" w:uiPriority="66" w:unhideWhenUsed="0"/>
+    <w:lsdException w:name="Medium Grid 1 Accent 3" w:semiHidden="0" w:uiPriority="67" w:unhideWhenUsed="0"/>
+    <w:lsdException w:name="Medium Grid 2 Accent 3" w:semiHidden="0" w:uiPriority="68" w:unhideWhenUsed="0"/>
+    <w:lsdException w:name="Medium Grid 3 Accent 3" w:semiHidden="0" w:uiPriority="69" w:unhideWhenUsed="0"/>
+    <w:lsdException w:name="Dark List Accent 3" w:semiHidden="0" w:uiPriority="70" w:unhideWhenUsed="0"/>
+    <w:lsdException w:name="Colorful Shading Accent 3" w:semiHidden="0" w:uiPriority="71" w:unhideWhenUsed="0"/>
+    <w:lsdException w:name="Colorful List Accent 3" w:semiHidden="0" w:uiPriority="72" w:unhideWhenUsed="0"/>
+    <w:lsdException w:name="Colorful Grid Accent 3" w:semiHidden="0" w:uiPriority="73" w:unhideWhenUsed="0"/>
+    <w:lsdException w:name="Light Shading Accent 4" w:semiHidden="0" w:uiPriority="60" w:unhideWhenUsed="0"/>
+    <w:lsdException w:name="Light List Accent 4" w:semiHidden="0" w:uiPriority="61" w:unhideWhenUsed="0"/>
+    <w:lsdException w:name="Light Grid Accent 4" w:semiHidden="0" w:uiPriority="62" w:unhideWhenUsed="0"/>
+    <w:lsdException w:name="Medium Shading 1 Accent 4" w:semiHidden="0" w:uiPriority="63" w:unhideWhenUsed="0"/>
+    <w:lsdException w:name="Medium Shading 2 Accent 4" w:semiHidden="0" w:uiPriority="64" w:unhideWhenUsed="0"/>
+    <w:lsdException w:name="Medium List 1 Accent 4" w:semiHidden="0" w:uiPriority="65" w:unhideWhenUsed="0"/>
+    <w:lsdException w:name="Medium List 2 Accent 4" w:semiHidden="0" w:uiPriority="66" w:unhideWhenUsed="0"/>
+    <w:lsdException w:name="Medium Grid 1 Accent 4" w:semiHidden="0" w:uiPriority="67" w:unhideWhenUsed="0"/>
+    <w:lsdException w:name="Medium Grid 2 Accent 4" w:semiHidden="0" w:uiPriority="68" w:unhideWhenUsed="0"/>
+    <w:lsdException w:name="Medium Grid 3 Accent 4" w:semiHidden="0" w:uiPriority="69" w:unhideWhenUsed="0"/>
+    <w:lsdException w:name="Dark List Accent 4" w:semiHidden="0" w:uiPriority="70" w:unhideWhenUsed="0"/>
+    <w:lsdException w:name="Colorful Shading Accent 4" w:semiHidden="0" w:uiPriority="71" w:unhideWhenUsed="0"/>
+    <w:lsdException w:name="Colorful List Accent 4" w:semiHidden="0" w:uiPriority="72" w:unhideWhenUsed="0"/>
+    <w:lsdException w:name="Colorful Grid Accent 4" w:semiHidden="0" w:uiPriority="73" w:unhideWhenUsed="0"/>
+    <w:lsdException w:name="Light Shading Accent 5" w:semiHidden="0" w:uiPriority="60" w:unhideWhenUsed="0"/>
+    <w:lsdException w:name="Light List Accent 5" w:semiHidden="0" w:uiPriority="61" w:unhideWhenUsed="0"/>
+    <w:lsdException w:name="Light Grid Accent 5" w:semiHidden="0" w:uiPriority="62" w:unhideWhenUsed="0"/>
+    <w:lsdException w:name="Medium Shading 1 Accent 5" w:semiHidden="0" w:uiPriority="63" w:unhideWhenUsed="0"/>
+    <w:lsdException w:name="Medium Shading 2 Accent 5" w:semiHidden="0" w:uiPriority="64" w:unhideWhenUsed="0"/>
+    <w:lsdException w:name="Medium List 1 Accent 5" w:semiHidden="0" w:uiPriority="65" w:unhideWhenUsed="0"/>
+    <w:lsdException w:name="Medium List 2 Accent 5" w:semiHidden="0" w:uiPriority="66" w:unhideWhenUsed="0"/>
+    <w:lsdException w:name="Medium Grid 1 Accent 5" w:semiHidden="0" w:uiPriority="67" w:unhideWhenUsed="0"/>
+    <w:lsdException w:name="Medium Grid 2 Accent 5" w:semiHidden="0" w:uiPriority="68" w:unhideWhenUsed="0"/>
+    <w:lsdException w:name="Medium Grid 3 Accent 5" w:semiHidden="0" w:uiPriority="69" w:unhideWhenUsed="0"/>
+    <w:lsdException w:name="Dark List Accent 5" w:semiHidden="0" w:uiPriority="70" w:unhideWhenUsed="0"/>
+    <w:lsdException w:name="Colorful Shading Accent 5" w:semiHidden="0" w:uiPriority="71" w:unhideWhenUsed="0"/>
+    <w:lsdException w:name="Colorful List Accent 5" w:semiHidden="0" w:uiPriority="72" w:unhideWhenUsed="0"/>
+    <w:lsdException w:name="Colorful Grid Accent 5" w:semiHidden="0" w:uiPriority="73" w:unhideWhenUsed="0"/>
+    <w:lsdException w:name="Light Shading Accent 6" w:semiHidden="0" w:uiPriority="60" w:unhideWhenUsed="0"/>
+    <w:lsdException w:name="Light List Accent 6" w:semiHidden="0" w:uiPriority="61" w:unhideWhenUsed="0"/>
+    <w:lsdException w:name="Light Grid Accent 6" w:semiHidden="0" w:uiPriority="62" w:unhideWhenUsed="0"/>
+    <w:lsdException w:name="Medium Shading 1 Accent 6" w:semiHidden="0" w:uiPriority="63" w:unhideWhenUsed="0"/>
+    <w:lsdException w:name="Medium Shading 2 Accent 6" w:semiHidden="0" w:uiPriority="64" w:unhideWhenUsed="0"/>
+    <w:lsdException w:name="Medium List 1 Accent 6" w:semiHidden="0" w:uiPriority="65" w:unhideWhenUsed="0"/>
+    <w:lsdException w:name="Medium List 2 Accent 6" w:semiHidden="0" w:uiPriority="66" w:unhideWhenUsed="0"/>
+    <w:lsdException w:name="Medium Grid 1 Accent 6" w:semiHidden="0" w:uiPriority="67" w:unhideWhenUsed="0"/>
+    <w:lsdException w:name="Medium Grid 2 Accent 6" w:semiHidden="0" w:uiPriority="68" w:unhideWhenUsed="0"/>
+    <w:lsdException w:name="Medium Grid 3 Accent 6" w:semiHidden="0" w:uiPriority="69" w:unhideWhenUsed="0"/>
+    <w:lsdException w:name="Dark List Accent 6" w:semiHidden="0" w:uiPriority="70" w:unhideWhenUsed="0"/>
+    <w:lsdException w:name="Colorful Shading Accent 6" w:semiHidden="0" w:uiPriority="71" w:unhideWhenUsed="0"/>
+    <w:lsdException w:name="Colorful List Accent 6" w:semiHidden="0" w:uiPriority="72" w:unhideWhenUsed="0"/>
+    <w:lsdException w:name="Colorful Grid Accent 6" w:semiHidden="0" w:uiPriority="73" w:unhideWhenUsed="0"/>
+    <w:lsdException w:name="Subtle Emphasis" w:semiHidden="0" w:uiPriority="19" w:unhideWhenUsed="0" w:qFormat="1"/>
+    <w:lsdException w:name="Intense Emphasis" w:semiHidden="0" w:uiPriority="21" w:unhideWhenUsed="0" w:qFormat="1"/>
+    <w:lsdException w:name="Subtle Reference" w:semiHidden="0" w:uiPriority="31" w:unhideWhenUsed="0" w:qFormat="1"/>
+    <w:lsdException w:name="Intense Reference" w:semiHidden="0" w:uiPriority="32" w:unhideWhenUsed="0" w:qFormat="1"/>
+    <w:lsdException w:name="Book Title" w:semiHidden="0" w:uiPriority="33" w:unhideWhenUsed="0" w:qFormat="1"/>
+    <w:lsdException w:name="Bibliography" w:uiPriority="37"/>
+    <w:lsdException w:name="TOC Heading" w:uiPriority="39" w:qFormat="1"/>
   </w:latentStyles>
   <w:style w:type="paragraph" w:default="1" w:styleId="Normal">
     <w:name w:val="Normal"/>
@@ -4129,7 +4226,7 @@
   <a:extraClrSchemeLst/>
   <a:extLst>
     <a:ext uri="{05A4C25C-085E-4340-85A3-A5531E510DB2}">
-      <thm15:themeFamily xmlns:thm15="http://schemas.microsoft.com/office/thememl/2012/main" name="Office Theme" id="{62F939B6-93AF-4DB8-9C6B-D6C7DFDC589F}" vid="{4A3C46E8-61CC-4603-A589-7422A47A8E4A}"/>
+      <thm15:themeFamily xmlns:thm15="http://schemas.microsoft.com/office/thememl/2012/main" xmlns="" name="Office Theme" id="{62F939B6-93AF-4DB8-9C6B-D6C7DFDC589F}" vid="{4A3C46E8-61CC-4603-A589-7422A47A8E4A}"/>
     </a:ext>
   </a:extLst>
 </a:theme>

</xml_diff>

<commit_message>
html new interview questions added
</commit_message>
<xml_diff>
--- a/HTML/css interview questions.docx
+++ b/HTML/css interview questions.docx
@@ -1,6 +1,6 @@
 
 <file path=word/document.xml><?xml version="1.0" encoding="utf-8"?>
-<w:document xmlns:wpc="http://schemas.microsoft.com/office/word/2010/wordprocessingCanvas" xmlns:mc="http://schemas.openxmlformats.org/markup-compatibility/2006" xmlns:o="urn:schemas-microsoft-com:office:office" xmlns:r="http://schemas.openxmlformats.org/officeDocument/2006/relationships" xmlns:m="http://schemas.openxmlformats.org/officeDocument/2006/math" xmlns:v="urn:schemas-microsoft-com:vml" xmlns:wp14="http://schemas.microsoft.com/office/word/2010/wordprocessingDrawing" xmlns:wp="http://schemas.openxmlformats.org/drawingml/2006/wordprocessingDrawing" xmlns:w10="urn:schemas-microsoft-com:office:word" xmlns:w="http://schemas.openxmlformats.org/wordprocessingml/2006/main" xmlns:w14="http://schemas.microsoft.com/office/word/2010/wordml" xmlns:wpg="http://schemas.microsoft.com/office/word/2010/wordprocessingGroup" xmlns:wpi="http://schemas.microsoft.com/office/word/2010/wordprocessingInk" xmlns:wne="http://schemas.microsoft.com/office/word/2006/wordml" xmlns:wps="http://schemas.microsoft.com/office/word/2010/wordprocessingShape" mc:Ignorable="w14 wp14">
+<w:document xmlns:wpc="http://schemas.microsoft.com/office/word/2010/wordprocessingCanvas" xmlns:cx="http://schemas.microsoft.com/office/drawing/2014/chartex" xmlns:cx1="http://schemas.microsoft.com/office/drawing/2015/9/8/chartex" xmlns:cx2="http://schemas.microsoft.com/office/drawing/2015/10/21/chartex" xmlns:cx3="http://schemas.microsoft.com/office/drawing/2016/5/9/chartex" xmlns:cx4="http://schemas.microsoft.com/office/drawing/2016/5/10/chartex" xmlns:cx5="http://schemas.microsoft.com/office/drawing/2016/5/11/chartex" xmlns:cx6="http://schemas.microsoft.com/office/drawing/2016/5/12/chartex" xmlns:cx7="http://schemas.microsoft.com/office/drawing/2016/5/13/chartex" xmlns:cx8="http://schemas.microsoft.com/office/drawing/2016/5/14/chartex" xmlns:mc="http://schemas.openxmlformats.org/markup-compatibility/2006" xmlns:aink="http://schemas.microsoft.com/office/drawing/2016/ink" xmlns:am3d="http://schemas.microsoft.com/office/drawing/2017/model3d" xmlns:o="urn:schemas-microsoft-com:office:office" xmlns:r="http://schemas.openxmlformats.org/officeDocument/2006/relationships" xmlns:m="http://schemas.openxmlformats.org/officeDocument/2006/math" xmlns:v="urn:schemas-microsoft-com:vml" xmlns:wp14="http://schemas.microsoft.com/office/word/2010/wordprocessingDrawing" xmlns:wp="http://schemas.openxmlformats.org/drawingml/2006/wordprocessingDrawing" xmlns:w10="urn:schemas-microsoft-com:office:word" xmlns:w="http://schemas.openxmlformats.org/wordprocessingml/2006/main" xmlns:w14="http://schemas.microsoft.com/office/word/2010/wordml" xmlns:w15="http://schemas.microsoft.com/office/word/2012/wordml" xmlns:w16cid="http://schemas.microsoft.com/office/word/2016/wordml/cid" xmlns:w16se="http://schemas.microsoft.com/office/word/2015/wordml/symex" xmlns:wpg="http://schemas.microsoft.com/office/word/2010/wordprocessingGroup" xmlns:wpi="http://schemas.microsoft.com/office/word/2010/wordprocessingInk" xmlns:wne="http://schemas.microsoft.com/office/word/2006/wordml" xmlns:wps="http://schemas.microsoft.com/office/word/2010/wordprocessingShape" mc:Ignorable="w14 w15 w16se w16cid wp14">
   <w:body>
     <w:p>
       <w:pPr>
@@ -89,8 +89,6 @@
         </w:rPr>
         <w:t>.</w:t>
       </w:r>
-      <w:bookmarkStart w:id="0" w:name="_GoBack"/>
-      <w:bookmarkEnd w:id="0"/>
     </w:p>
     <w:p>
       <w:pPr>
@@ -164,27 +162,7 @@
           <w:sz w:val="21"/>
           <w:szCs w:val="21"/>
         </w:rPr>
-        <w:t xml:space="preserve">− </w:t>
-      </w:r>
-      <w:proofErr w:type="gramStart"/>
-      <w:r>
-        <w:rPr>
-          <w:rFonts w:ascii="Verdana" w:hAnsi="Verdana"/>
-          <w:color w:val="000000"/>
-          <w:sz w:val="21"/>
-          <w:szCs w:val="21"/>
-        </w:rPr>
-        <w:t>You</w:t>
-      </w:r>
-      <w:proofErr w:type="gramEnd"/>
-      <w:r>
-        <w:rPr>
-          <w:rFonts w:ascii="Verdana" w:hAnsi="Verdana"/>
-          <w:color w:val="000000"/>
-          <w:sz w:val="21"/>
-          <w:szCs w:val="21"/>
-        </w:rPr>
-        <w:t xml:space="preserve"> can write CSS once and then </w:t>
+        <w:t xml:space="preserve">− You can write CSS once and then </w:t>
       </w:r>
       <w:r>
         <w:rPr>
@@ -380,10 +358,29 @@
           <w:sz w:val="21"/>
           <w:szCs w:val="21"/>
         </w:rPr>
-        <w:t xml:space="preserve">− Now HTML attributes are being deprecated and it is being recommended to use CSS. So </w:t>
+        <w:t xml:space="preserve">− Now HTML attributes are being deprecated and it is being recommended to use CSS. </w:t>
+      </w:r>
+      <w:proofErr w:type="gramStart"/>
+      <w:r>
+        <w:rPr>
+          <w:rFonts w:ascii="Verdana" w:hAnsi="Verdana"/>
+          <w:color w:val="000000"/>
+          <w:sz w:val="21"/>
+          <w:szCs w:val="21"/>
+        </w:rPr>
+        <w:t>So</w:t>
+      </w:r>
+      <w:proofErr w:type="gramEnd"/>
+      <w:r>
+        <w:rPr>
+          <w:rFonts w:ascii="Verdana" w:hAnsi="Verdana"/>
+          <w:color w:val="000000"/>
+          <w:sz w:val="21"/>
+          <w:szCs w:val="21"/>
+        </w:rPr>
+        <w:t xml:space="preserve"> </w:t>
       </w:r>
       <w:proofErr w:type="spellStart"/>
-      <w:proofErr w:type="gramStart"/>
       <w:r>
         <w:rPr>
           <w:rFonts w:ascii="Verdana" w:hAnsi="Verdana"/>
@@ -394,7 +391,6 @@
         <w:t>its</w:t>
       </w:r>
       <w:proofErr w:type="spellEnd"/>
-      <w:proofErr w:type="gramEnd"/>
       <w:r>
         <w:rPr>
           <w:rFonts w:ascii="Verdana" w:hAnsi="Verdana"/>
@@ -554,27 +550,7 @@
           <w:sz w:val="21"/>
           <w:szCs w:val="21"/>
         </w:rPr>
-        <w:t xml:space="preserve">− The Script offer consistent platform independence </w:t>
-      </w:r>
-      <w:proofErr w:type="gramStart"/>
-      <w:r>
-        <w:rPr>
-          <w:rFonts w:ascii="Verdana" w:hAnsi="Verdana"/>
-          <w:color w:val="000000"/>
-          <w:sz w:val="21"/>
-          <w:szCs w:val="21"/>
-        </w:rPr>
-        <w:t>and</w:t>
-      </w:r>
-      <w:proofErr w:type="gramEnd"/>
-      <w:r>
-        <w:rPr>
-          <w:rFonts w:ascii="Verdana" w:hAnsi="Verdana"/>
-          <w:color w:val="000000"/>
-          <w:sz w:val="21"/>
-          <w:szCs w:val="21"/>
-        </w:rPr>
-        <w:t xml:space="preserve"> can support latest browsers as well.</w:t>
+        <w:t>− The Script offer consistent platform independence and can support latest browsers as well.</w:t>
       </w:r>
     </w:p>
     <w:p>
@@ -631,45 +607,45 @@
           <w:sz w:val="28"/>
         </w:rPr>
       </w:pPr>
+      <w:r>
+        <w:rPr>
+          <w:sz w:val="28"/>
+        </w:rPr>
+        <w:lastRenderedPageBreak/>
+        <w:t>universal selector</w:t>
+      </w:r>
+      <w:r>
+        <w:rPr>
+          <w:sz w:val="28"/>
+        </w:rPr>
+        <w:t xml:space="preserve"> “</w:t>
+      </w:r>
       <w:proofErr w:type="gramStart"/>
       <w:r>
         <w:rPr>
           <w:sz w:val="28"/>
         </w:rPr>
-        <w:lastRenderedPageBreak/>
-        <w:t>universal</w:t>
+        <w:t>*</w:t>
+      </w:r>
+      <w:r>
+        <w:rPr>
+          <w:sz w:val="28"/>
+        </w:rPr>
+        <w:t>{</w:t>
+      </w:r>
+      <w:r>
+        <w:rPr>
+          <w:sz w:val="28"/>
+        </w:rPr>
+        <w:t xml:space="preserve"> </w:t>
+      </w:r>
+      <w:r>
+        <w:rPr>
+          <w:sz w:val="28"/>
+        </w:rPr>
+        <w:t>}</w:t>
       </w:r>
       <w:proofErr w:type="gramEnd"/>
-      <w:r>
-        <w:rPr>
-          <w:sz w:val="28"/>
-        </w:rPr>
-        <w:t xml:space="preserve"> selector</w:t>
-      </w:r>
-      <w:r>
-        <w:rPr>
-          <w:sz w:val="28"/>
-        </w:rPr>
-        <w:t xml:space="preserve"> “*</w:t>
-      </w:r>
-      <w:r>
-        <w:rPr>
-          <w:sz w:val="28"/>
-        </w:rPr>
-        <w:t>{</w:t>
-      </w:r>
-      <w:r>
-        <w:rPr>
-          <w:sz w:val="28"/>
-        </w:rPr>
-        <w:t xml:space="preserve"> </w:t>
-      </w:r>
-      <w:r>
-        <w:rPr>
-          <w:sz w:val="28"/>
-        </w:rPr>
-        <w:t>}</w:t>
-      </w:r>
       <w:r>
         <w:rPr>
           <w:sz w:val="28"/>
@@ -877,19 +853,8 @@
           <w:sz w:val="20"/>
           <w:szCs w:val="20"/>
         </w:rPr>
-        <w:t xml:space="preserve">   </w:t>
-      </w:r>
-      <w:proofErr w:type="gramStart"/>
-      <w:r>
-        <w:rPr>
-          <w:rFonts w:ascii="Consolas" w:eastAsia="Times New Roman" w:hAnsi="Consolas" w:cs="Consolas"/>
-          <w:color w:val="313131"/>
-          <w:sz w:val="20"/>
-          <w:szCs w:val="20"/>
-        </w:rPr>
-        <w:t>color</w:t>
-      </w:r>
-      <w:proofErr w:type="gramEnd"/>
+        <w:t xml:space="preserve">   color</w:t>
+      </w:r>
       <w:r>
         <w:rPr>
           <w:rFonts w:ascii="Consolas" w:eastAsia="Times New Roman" w:hAnsi="Consolas" w:cs="Consolas"/>
@@ -1008,23 +973,13 @@
           <w:color w:val="313131"/>
         </w:rPr>
       </w:pPr>
-      <w:proofErr w:type="gramStart"/>
       <w:r>
         <w:rPr>
           <w:rStyle w:val="pln"/>
           <w:rFonts w:ascii="Consolas" w:hAnsi="Consolas" w:cs="Consolas"/>
           <w:color w:val="313131"/>
         </w:rPr>
-        <w:t>body</w:t>
-      </w:r>
-      <w:proofErr w:type="gramEnd"/>
-      <w:r>
-        <w:rPr>
-          <w:rStyle w:val="pln"/>
-          <w:rFonts w:ascii="Consolas" w:hAnsi="Consolas" w:cs="Consolas"/>
-          <w:color w:val="313131"/>
-        </w:rPr>
-        <w:t xml:space="preserve"> </w:t>
+        <w:t xml:space="preserve">body </w:t>
       </w:r>
       <w:r>
         <w:rPr>
@@ -1074,18 +1029,8 @@
           <w:rFonts w:ascii="Consolas" w:hAnsi="Consolas" w:cs="Consolas"/>
           <w:color w:val="313131"/>
         </w:rPr>
-        <w:t xml:space="preserve">   </w:t>
-      </w:r>
-      <w:proofErr w:type="gramStart"/>
-      <w:r>
-        <w:rPr>
-          <w:rStyle w:val="pln"/>
-          <w:rFonts w:ascii="Consolas" w:hAnsi="Consolas" w:cs="Consolas"/>
-          <w:color w:val="313131"/>
-        </w:rPr>
-        <w:t>color</w:t>
-      </w:r>
-      <w:proofErr w:type="gramEnd"/>
+        <w:t xml:space="preserve">   color</w:t>
+      </w:r>
       <w:r>
         <w:rPr>
           <w:rStyle w:val="pun"/>
@@ -1376,19 +1321,8 @@
           <w:sz w:val="20"/>
           <w:szCs w:val="20"/>
         </w:rPr>
-        <w:t xml:space="preserve">   </w:t>
-      </w:r>
-      <w:proofErr w:type="gramStart"/>
-      <w:r>
-        <w:rPr>
-          <w:rFonts w:ascii="Consolas" w:eastAsia="Times New Roman" w:hAnsi="Consolas" w:cs="Consolas"/>
-          <w:color w:val="313131"/>
-          <w:sz w:val="20"/>
-          <w:szCs w:val="20"/>
-        </w:rPr>
-        <w:t>color</w:t>
-      </w:r>
-      <w:proofErr w:type="gramEnd"/>
+        <w:t xml:space="preserve">   color</w:t>
+      </w:r>
       <w:r>
         <w:rPr>
           <w:rFonts w:ascii="Consolas" w:eastAsia="Times New Roman" w:hAnsi="Consolas" w:cs="Consolas"/>
@@ -1482,49 +1416,53 @@
         <w:t xml:space="preserve">How to select all paragraph elements with a </w:t>
       </w:r>
       <w:proofErr w:type="spellStart"/>
+      <w:r>
+        <w:rPr>
+          <w:sz w:val="28"/>
+        </w:rPr>
+        <w:t>lang</w:t>
+      </w:r>
+      <w:proofErr w:type="spellEnd"/>
+      <w:r>
+        <w:rPr>
+          <w:sz w:val="28"/>
+        </w:rPr>
+        <w:t xml:space="preserve"> attribute?</w:t>
+      </w:r>
+    </w:p>
+    <w:p>
+      <w:pPr>
+        <w:rPr>
+          <w:sz w:val="28"/>
+        </w:rPr>
+      </w:pPr>
+      <w:r>
+        <w:rPr>
+          <w:sz w:val="28"/>
+        </w:rPr>
+        <w:t>p[</w:t>
+      </w:r>
+      <w:proofErr w:type="spellStart"/>
+      <w:r>
+        <w:rPr>
+          <w:sz w:val="28"/>
+        </w:rPr>
+        <w:t>lang</w:t>
+      </w:r>
+      <w:proofErr w:type="spellEnd"/>
       <w:proofErr w:type="gramStart"/>
       <w:r>
         <w:rPr>
           <w:sz w:val="28"/>
         </w:rPr>
-        <w:t>lang</w:t>
-      </w:r>
-      <w:proofErr w:type="spellEnd"/>
+        <w:t>] :</w:t>
+      </w:r>
       <w:proofErr w:type="gramEnd"/>
       <w:r>
         <w:rPr>
           <w:sz w:val="28"/>
         </w:rPr>
-        <w:t xml:space="preserve"> attribute?</w:t>
-      </w:r>
-    </w:p>
-    <w:p>
-      <w:pPr>
-        <w:rPr>
-          <w:sz w:val="28"/>
-        </w:rPr>
-      </w:pPr>
-      <w:proofErr w:type="gramStart"/>
-      <w:r>
-        <w:rPr>
-          <w:sz w:val="28"/>
-        </w:rPr>
-        <w:t>p[</w:t>
-      </w:r>
-      <w:proofErr w:type="spellStart"/>
-      <w:proofErr w:type="gramEnd"/>
-      <w:r>
-        <w:rPr>
-          <w:sz w:val="28"/>
-        </w:rPr>
-        <w:t>lang</w:t>
-      </w:r>
-      <w:proofErr w:type="spellEnd"/>
-      <w:r>
-        <w:rPr>
-          <w:sz w:val="28"/>
-        </w:rPr>
-        <w:t xml:space="preserve">] : Selects all paragraph elements with a </w:t>
+        <w:t xml:space="preserve"> Selects all paragraph elements with a </w:t>
       </w:r>
       <w:proofErr w:type="spellStart"/>
       <w:r>
@@ -1562,7 +1500,6 @@
         <w:t xml:space="preserve">How to select all paragraph elements whose </w:t>
       </w:r>
       <w:proofErr w:type="spellStart"/>
-      <w:proofErr w:type="gramStart"/>
       <w:r>
         <w:rPr>
           <w:sz w:val="28"/>
@@ -1570,7 +1507,6 @@
         <w:t>lang</w:t>
       </w:r>
       <w:proofErr w:type="spellEnd"/>
-      <w:proofErr w:type="gramEnd"/>
       <w:r>
         <w:rPr>
           <w:sz w:val="28"/>
@@ -1653,7 +1589,6 @@
         <w:t xml:space="preserve">How to select all paragraph elements whose </w:t>
       </w:r>
       <w:proofErr w:type="spellStart"/>
-      <w:proofErr w:type="gramStart"/>
       <w:r>
         <w:rPr>
           <w:sz w:val="28"/>
@@ -1661,7 +1596,6 @@
         <w:t>lang</w:t>
       </w:r>
       <w:proofErr w:type="spellEnd"/>
-      <w:proofErr w:type="gramEnd"/>
       <w:r>
         <w:rPr>
           <w:sz w:val="28"/>
@@ -1703,7 +1637,6 @@
           <w:sz w:val="28"/>
         </w:rPr>
       </w:pPr>
-      <w:proofErr w:type="gramStart"/>
       <w:r>
         <w:rPr>
           <w:sz w:val="28"/>
@@ -1711,7 +1644,6 @@
         <w:t>p[</w:t>
       </w:r>
       <w:proofErr w:type="spellStart"/>
-      <w:proofErr w:type="gramEnd"/>
       <w:r>
         <w:rPr>
           <w:sz w:val="28"/>
@@ -1781,7 +1713,6 @@
         </w:rPr>
       </w:pPr>
       <w:proofErr w:type="spellStart"/>
-      <w:proofErr w:type="gramStart"/>
       <w:r>
         <w:rPr>
           <w:sz w:val="28"/>
@@ -1789,7 +1720,6 @@
         <w:t>em</w:t>
       </w:r>
       <w:proofErr w:type="spellEnd"/>
-      <w:proofErr w:type="gramEnd"/>
       <w:r>
         <w:rPr>
           <w:sz w:val="28"/>
@@ -1880,7 +1810,6 @@
         </w:rPr>
       </w:pPr>
       <w:proofErr w:type="spellStart"/>
-      <w:proofErr w:type="gramStart"/>
       <w:r>
         <w:rPr>
           <w:sz w:val="28"/>
@@ -1888,7 +1817,6 @@
         <w:t>pt</w:t>
       </w:r>
       <w:proofErr w:type="spellEnd"/>
-      <w:proofErr w:type="gramEnd"/>
       <w:r>
         <w:rPr>
           <w:sz w:val="28"/>
@@ -2736,25 +2664,14 @@
           <w:szCs w:val="21"/>
         </w:rPr>
       </w:pPr>
-      <w:proofErr w:type="gramStart"/>
-      <w:r>
-        <w:rPr>
-          <w:rFonts w:ascii="Verdana" w:eastAsia="Times New Roman" w:hAnsi="Verdana" w:cs="Times New Roman"/>
-          <w:color w:val="000000"/>
-          <w:sz w:val="21"/>
-          <w:szCs w:val="21"/>
-        </w:rPr>
-        <w:t>auto</w:t>
-      </w:r>
-      <w:proofErr w:type="gramEnd"/>
-      <w:r>
-        <w:rPr>
-          <w:rFonts w:ascii="Verdana" w:eastAsia="Times New Roman" w:hAnsi="Verdana" w:cs="Times New Roman"/>
-          <w:color w:val="000000"/>
-          <w:sz w:val="21"/>
-          <w:szCs w:val="21"/>
-        </w:rPr>
-        <w:t> </w:t>
+      <w:r>
+        <w:rPr>
+          <w:rFonts w:ascii="Verdana" w:eastAsia="Times New Roman" w:hAnsi="Verdana" w:cs="Times New Roman"/>
+          <w:color w:val="000000"/>
+          <w:sz w:val="21"/>
+          <w:szCs w:val="21"/>
+        </w:rPr>
+        <w:t>auto </w:t>
       </w:r>
     </w:p>
     <w:p>
@@ -2795,27 +2712,7 @@
           <w:sz w:val="21"/>
           <w:szCs w:val="21"/>
         </w:rPr>
-        <w:t xml:space="preserve">Yes! </w:t>
-      </w:r>
-      <w:proofErr w:type="gramStart"/>
-      <w:r>
-        <w:rPr>
-          <w:rFonts w:ascii="Verdana" w:eastAsia="Times New Roman" w:hAnsi="Verdana" w:cs="Times New Roman"/>
-          <w:color w:val="000000"/>
-          <w:sz w:val="21"/>
-          <w:szCs w:val="21"/>
-        </w:rPr>
-        <w:t>set</w:t>
-      </w:r>
-      <w:proofErr w:type="gramEnd"/>
-      <w:r>
-        <w:rPr>
-          <w:rFonts w:ascii="Verdana" w:eastAsia="Times New Roman" w:hAnsi="Verdana" w:cs="Times New Roman"/>
-          <w:color w:val="000000"/>
-          <w:sz w:val="21"/>
-          <w:szCs w:val="21"/>
-        </w:rPr>
-        <w:t xml:space="preserve"> the </w:t>
+        <w:t xml:space="preserve">Yes! set the </w:t>
       </w:r>
       <w:proofErr w:type="spellStart"/>
       <w:r>
@@ -2890,25 +2787,14 @@
           <w:szCs w:val="21"/>
         </w:rPr>
       </w:pPr>
-      <w:proofErr w:type="gramStart"/>
-      <w:r>
-        <w:rPr>
-          <w:rFonts w:ascii="Verdana" w:eastAsia="Times New Roman" w:hAnsi="Verdana" w:cs="Times New Roman"/>
-          <w:color w:val="000000"/>
-          <w:sz w:val="21"/>
-          <w:szCs w:val="21"/>
-        </w:rPr>
-        <w:t>- A</w:t>
-      </w:r>
-      <w:proofErr w:type="gramEnd"/>
-      <w:r>
-        <w:rPr>
-          <w:rFonts w:ascii="Verdana" w:eastAsia="Times New Roman" w:hAnsi="Verdana" w:cs="Times New Roman"/>
-          <w:color w:val="000000"/>
-          <w:sz w:val="21"/>
-          <w:szCs w:val="21"/>
-        </w:rPr>
-        <w:t xml:space="preserve"> image sprite is a collection of images put into one single image.</w:t>
+      <w:r>
+        <w:rPr>
+          <w:rFonts w:ascii="Verdana" w:eastAsia="Times New Roman" w:hAnsi="Verdana" w:cs="Times New Roman"/>
+          <w:color w:val="000000"/>
+          <w:sz w:val="21"/>
+          <w:szCs w:val="21"/>
+        </w:rPr>
+        <w:t>- A image sprite is a collection of images put into one single image.</w:t>
       </w:r>
     </w:p>
     <w:p>
@@ -2978,21 +2864,8 @@
           <w:sz w:val="21"/>
           <w:szCs w:val="21"/>
         </w:rPr>
-        <w:t>What is the purpose of the z-</w:t>
-      </w:r>
-      <w:proofErr w:type="gramStart"/>
-      <w:r>
-        <w:rPr>
-          <w:rFonts w:ascii="Verdana" w:eastAsia="Times New Roman" w:hAnsi="Verdana" w:cs="Times New Roman"/>
-          <w:b/>
-          <w:bCs/>
-          <w:color w:val="000000"/>
-          <w:sz w:val="21"/>
-          <w:szCs w:val="21"/>
-        </w:rPr>
-        <w:t>index</w:t>
-      </w:r>
-      <w:proofErr w:type="gramEnd"/>
+        <w:t>What is the purpose of the z-index</w:t>
+      </w:r>
     </w:p>
     <w:p>
       <w:pPr>
@@ -3025,23 +2898,13 @@
           <w:sz w:val="28"/>
         </w:rPr>
       </w:pPr>
-      <w:proofErr w:type="gramStart"/>
       <w:r>
         <w:rPr>
           <w:b/>
           <w:bCs/>
           <w:sz w:val="28"/>
         </w:rPr>
-        <w:t>disadvantages</w:t>
-      </w:r>
-      <w:proofErr w:type="gramEnd"/>
-      <w:r>
-        <w:rPr>
-          <w:b/>
-          <w:bCs/>
-          <w:sz w:val="28"/>
-        </w:rPr>
-        <w:t xml:space="preserve"> of External Style Sheets</w:t>
+        <w:t>disadvantages of External Style Sheets</w:t>
       </w:r>
     </w:p>
     <w:p>
@@ -3093,6 +2956,415 @@
           <w:sz w:val="28"/>
         </w:rPr>
       </w:pPr>
+    </w:p>
+    <w:p>
+      <w:pPr>
+        <w:rPr>
+          <w:sz w:val="28"/>
+        </w:rPr>
+      </w:pPr>
+    </w:p>
+    <w:p>
+      <w:pPr>
+        <w:rPr>
+          <w:sz w:val="28"/>
+        </w:rPr>
+      </w:pPr>
+    </w:p>
+    <w:p>
+      <w:pPr>
+        <w:rPr>
+          <w:b/>
+          <w:bCs/>
+          <w:sz w:val="28"/>
+        </w:rPr>
+      </w:pPr>
+      <w:r>
+        <w:rPr>
+          <w:b/>
+          <w:bCs/>
+          <w:sz w:val="28"/>
+        </w:rPr>
+        <w:lastRenderedPageBreak/>
+        <w:t>What is a Box Model?</w:t>
+      </w:r>
+    </w:p>
+    <w:p>
+      <w:pPr>
+        <w:rPr>
+          <w:b/>
+          <w:bCs/>
+          <w:sz w:val="28"/>
+        </w:rPr>
+      </w:pPr>
+      <w:r>
+        <w:rPr>
+          <w:rFonts w:ascii="Verdana" w:hAnsi="Verdana"/>
+          <w:color w:val="444444"/>
+          <w:sz w:val="21"/>
+          <w:szCs w:val="21"/>
+          <w:shd w:val="clear" w:color="auto" w:fill="FFFFFF"/>
+        </w:rPr>
+        <w:t>Every Element on a Page is a Rectangular Box and may have Width, Height, Padding, Borders, and Margins. Every section of the box model relates to a CSS property: width, height, padding, border, and margin.</w:t>
+      </w:r>
+    </w:p>
+    <w:p>
+      <w:pPr>
+        <w:pStyle w:val="NoSpacing"/>
+        <w:rPr>
+          <w:b/>
+          <w:sz w:val="28"/>
+        </w:rPr>
+      </w:pPr>
+      <w:r>
+        <w:rPr>
+          <w:b/>
+          <w:sz w:val="28"/>
+        </w:rPr>
+        <w:t>What are Pseudo-classes?</w:t>
+      </w:r>
+      <w:r>
+        <w:rPr>
+          <w:b/>
+          <w:sz w:val="28"/>
+        </w:rPr>
+        <w:t xml:space="preserve"> </w:t>
+      </w:r>
+    </w:p>
+    <w:p>
+      <w:pPr>
+        <w:pStyle w:val="NoSpacing"/>
+      </w:pPr>
+      <w:r>
+        <w:t>(</w:t>
+      </w:r>
+      <w:r>
+        <w:t xml:space="preserve"> </w:t>
+      </w:r>
+      <w:hyperlink r:id="rId5" w:history="1">
+        <w:r>
+          <w:rPr>
+            <w:rStyle w:val="Hyperlink"/>
+            <w:bCs/>
+            <w:sz w:val="28"/>
+          </w:rPr>
+          <w:t>https://www.w3schools.com/css/css_pseudo_classes.asp</w:t>
+        </w:r>
+      </w:hyperlink>
+      <w:r>
+        <w:t>)</w:t>
+      </w:r>
+    </w:p>
+    <w:p>
+      <w:pPr>
+        <w:rPr>
+          <w:rFonts w:ascii="Verdana" w:hAnsi="Verdana"/>
+          <w:color w:val="000000"/>
+          <w:sz w:val="23"/>
+          <w:szCs w:val="23"/>
+          <w:shd w:val="clear" w:color="auto" w:fill="FFFFFF"/>
+        </w:rPr>
+      </w:pPr>
+      <w:r>
+        <w:rPr>
+          <w:rFonts w:ascii="Verdana" w:hAnsi="Verdana"/>
+          <w:color w:val="000000"/>
+          <w:sz w:val="23"/>
+          <w:szCs w:val="23"/>
+          <w:shd w:val="clear" w:color="auto" w:fill="FFFFFF"/>
+        </w:rPr>
+        <w:t>A pseudo-class is used to define a special state of an element.</w:t>
+      </w:r>
+    </w:p>
+    <w:p>
+      <w:pPr>
+        <w:rPr>
+          <w:rFonts w:ascii="Consolas" w:hAnsi="Consolas" w:cs="Consolas"/>
+          <w:color w:val="000000"/>
+          <w:shd w:val="clear" w:color="auto" w:fill="FFFFFF"/>
+        </w:rPr>
+      </w:pPr>
+      <w:proofErr w:type="spellStart"/>
+      <w:proofErr w:type="gramStart"/>
+      <w:r>
+        <w:rPr>
+          <w:rFonts w:ascii="Consolas" w:hAnsi="Consolas" w:cs="Consolas"/>
+          <w:color w:val="A52A2A"/>
+          <w:shd w:val="clear" w:color="auto" w:fill="FFFFFF"/>
+        </w:rPr>
+        <w:t>selector:pseudo</w:t>
+      </w:r>
+      <w:proofErr w:type="gramEnd"/>
+      <w:r>
+        <w:rPr>
+          <w:rFonts w:ascii="Consolas" w:hAnsi="Consolas" w:cs="Consolas"/>
+          <w:color w:val="A52A2A"/>
+          <w:shd w:val="clear" w:color="auto" w:fill="FFFFFF"/>
+        </w:rPr>
+        <w:t>-class</w:t>
+      </w:r>
+      <w:proofErr w:type="spellEnd"/>
+      <w:r>
+        <w:rPr>
+          <w:rFonts w:ascii="Consolas" w:hAnsi="Consolas" w:cs="Consolas"/>
+          <w:color w:val="A52A2A"/>
+          <w:shd w:val="clear" w:color="auto" w:fill="FFFFFF"/>
+        </w:rPr>
+        <w:t> </w:t>
+      </w:r>
+      <w:r>
+        <w:rPr>
+          <w:rFonts w:ascii="Consolas" w:hAnsi="Consolas" w:cs="Consolas"/>
+          <w:color w:val="000000"/>
+          <w:shd w:val="clear" w:color="auto" w:fill="FFFFFF"/>
+        </w:rPr>
+        <w:t>{</w:t>
+      </w:r>
+      <w:r>
+        <w:rPr>
+          <w:rFonts w:ascii="Consolas" w:hAnsi="Consolas" w:cs="Consolas"/>
+          <w:color w:val="FF0000"/>
+          <w:shd w:val="clear" w:color="auto" w:fill="FFFFFF"/>
+        </w:rPr>
+        <w:br/>
+        <w:t xml:space="preserve">    </w:t>
+      </w:r>
+      <w:proofErr w:type="spellStart"/>
+      <w:r>
+        <w:rPr>
+          <w:rFonts w:ascii="Consolas" w:hAnsi="Consolas" w:cs="Consolas"/>
+          <w:color w:val="FF0000"/>
+          <w:shd w:val="clear" w:color="auto" w:fill="FFFFFF"/>
+        </w:rPr>
+        <w:t>property</w:t>
+      </w:r>
+      <w:r>
+        <w:rPr>
+          <w:rFonts w:ascii="Consolas" w:hAnsi="Consolas" w:cs="Consolas"/>
+          <w:color w:val="000000"/>
+          <w:shd w:val="clear" w:color="auto" w:fill="FFFFFF"/>
+        </w:rPr>
+        <w:t>:</w:t>
+      </w:r>
+      <w:r>
+        <w:rPr>
+          <w:rFonts w:ascii="Consolas" w:hAnsi="Consolas" w:cs="Consolas"/>
+          <w:color w:val="0000CD"/>
+          <w:shd w:val="clear" w:color="auto" w:fill="FFFFFF"/>
+        </w:rPr>
+        <w:t>value</w:t>
+      </w:r>
+      <w:proofErr w:type="spellEnd"/>
+      <w:r>
+        <w:rPr>
+          <w:rFonts w:ascii="Consolas" w:hAnsi="Consolas" w:cs="Consolas"/>
+          <w:color w:val="000000"/>
+          <w:shd w:val="clear" w:color="auto" w:fill="FFFFFF"/>
+        </w:rPr>
+        <w:t>;</w:t>
+      </w:r>
+      <w:r>
+        <w:rPr>
+          <w:rFonts w:ascii="Consolas" w:hAnsi="Consolas" w:cs="Consolas"/>
+          <w:color w:val="FF0000"/>
+          <w:shd w:val="clear" w:color="auto" w:fill="FFFFFF"/>
+        </w:rPr>
+        <w:br/>
+      </w:r>
+      <w:r>
+        <w:rPr>
+          <w:rFonts w:ascii="Consolas" w:hAnsi="Consolas" w:cs="Consolas"/>
+          <w:color w:val="000000"/>
+          <w:shd w:val="clear" w:color="auto" w:fill="FFFFFF"/>
+        </w:rPr>
+        <w:t>}</w:t>
+      </w:r>
+    </w:p>
+    <w:p>
+      <w:pPr>
+        <w:rPr>
+          <w:b/>
+          <w:sz w:val="28"/>
+        </w:rPr>
+      </w:pPr>
+      <w:r>
+        <w:rPr>
+          <w:b/>
+          <w:sz w:val="28"/>
+        </w:rPr>
+        <w:t>z-index</w:t>
+      </w:r>
+      <w:r>
+        <w:rPr>
+          <w:b/>
+          <w:sz w:val="28"/>
+        </w:rPr>
+        <w:t>:</w:t>
+      </w:r>
+    </w:p>
+    <w:p>
+      <w:pPr>
+        <w:rPr>
+          <w:sz w:val="28"/>
+        </w:rPr>
+      </w:pPr>
+      <w:r>
+        <w:rPr>
+          <w:sz w:val="28"/>
+        </w:rPr>
+        <w:t>The z-index property specifies the stack order of an element.</w:t>
+      </w:r>
+      <w:r>
+        <w:rPr>
+          <w:sz w:val="28"/>
+        </w:rPr>
+        <w:t xml:space="preserve"> </w:t>
+      </w:r>
+      <w:r>
+        <w:rPr>
+          <w:sz w:val="28"/>
+        </w:rPr>
+        <w:t>An element with greater stack order is always in front of an element with a lower stack order.</w:t>
+      </w:r>
+    </w:p>
+    <w:p>
+      <w:pPr>
+        <w:rPr>
+          <w:rFonts w:ascii="Verdana" w:hAnsi="Verdana"/>
+          <w:color w:val="444444"/>
+          <w:sz w:val="21"/>
+          <w:szCs w:val="21"/>
+          <w:bdr w:val="none" w:sz="0" w:space="0" w:color="auto" w:frame="1"/>
+          <w:shd w:val="clear" w:color="auto" w:fill="FFFFFF"/>
+        </w:rPr>
+      </w:pPr>
+      <w:r>
+        <w:rPr>
+          <w:rStyle w:val="Strong"/>
+          <w:rFonts w:ascii="Verdana" w:hAnsi="Verdana"/>
+          <w:color w:val="444444"/>
+          <w:sz w:val="21"/>
+          <w:szCs w:val="21"/>
+          <w:bdr w:val="none" w:sz="0" w:space="0" w:color="auto" w:frame="1"/>
+          <w:shd w:val="clear" w:color="auto" w:fill="FFFFFF"/>
+        </w:rPr>
+        <w:t>Enlist Disadvantages of External Style Sheets:</w:t>
+      </w:r>
+      <w:r>
+        <w:rPr>
+          <w:rFonts w:ascii="Verdana" w:hAnsi="Verdana"/>
+          <w:color w:val="444444"/>
+          <w:sz w:val="21"/>
+          <w:szCs w:val="21"/>
+        </w:rPr>
+        <w:br/>
+      </w:r>
+      <w:r>
+        <w:rPr>
+          <w:rFonts w:ascii="Verdana" w:hAnsi="Verdana"/>
+          <w:color w:val="444444"/>
+          <w:sz w:val="21"/>
+          <w:szCs w:val="21"/>
+          <w:bdr w:val="none" w:sz="0" w:space="0" w:color="auto" w:frame="1"/>
+          <w:shd w:val="clear" w:color="auto" w:fill="FFFFFF"/>
+        </w:rPr>
+        <w:t>1. It requires more data to download to import style information for each HTML document from a relative .CSS file.</w:t>
+      </w:r>
+      <w:r>
+        <w:rPr>
+          <w:rFonts w:ascii="Verdana" w:hAnsi="Verdana"/>
+          <w:color w:val="444444"/>
+          <w:sz w:val="21"/>
+          <w:szCs w:val="21"/>
+        </w:rPr>
+        <w:br/>
+      </w:r>
+      <w:r>
+        <w:rPr>
+          <w:rFonts w:ascii="Verdana" w:hAnsi="Verdana"/>
+          <w:color w:val="444444"/>
+          <w:sz w:val="21"/>
+          <w:szCs w:val="21"/>
+          <w:bdr w:val="none" w:sz="0" w:space="0" w:color="auto" w:frame="1"/>
+          <w:shd w:val="clear" w:color="auto" w:fill="FFFFFF"/>
+        </w:rPr>
+        <w:t>2. Rendering an HTML document is not possible if the Style Sheet is not loaded properly.</w:t>
+      </w:r>
+      <w:r>
+        <w:rPr>
+          <w:rFonts w:ascii="Verdana" w:hAnsi="Verdana"/>
+          <w:color w:val="444444"/>
+          <w:sz w:val="21"/>
+          <w:szCs w:val="21"/>
+        </w:rPr>
+        <w:br/>
+      </w:r>
+      <w:r>
+        <w:rPr>
+          <w:rFonts w:ascii="Verdana" w:hAnsi="Verdana"/>
+          <w:color w:val="444444"/>
+          <w:sz w:val="21"/>
+          <w:szCs w:val="21"/>
+          <w:bdr w:val="none" w:sz="0" w:space="0" w:color="auto" w:frame="1"/>
+          <w:shd w:val="clear" w:color="auto" w:fill="FFFFFF"/>
+        </w:rPr>
+        <w:t>3. For a small quantity of Style Definitions within a Single Page, it is not recommended to use an external CSS file.</w:t>
+      </w:r>
+    </w:p>
+    <w:p>
+      <w:pPr>
+        <w:rPr>
+          <w:sz w:val="28"/>
+        </w:rPr>
+      </w:pPr>
+    </w:p>
+    <w:p>
+      <w:r>
+        <w:rPr>
+          <w:rStyle w:val="Strong"/>
+          <w:rFonts w:ascii="Verdana" w:hAnsi="Verdana"/>
+          <w:color w:val="444444"/>
+          <w:bdr w:val="none" w:sz="0" w:space="0" w:color="auto" w:frame="1"/>
+          <w:shd w:val="clear" w:color="auto" w:fill="FFFFFF"/>
+        </w:rPr>
+        <w:t>Explain Image Sprites in CSS.</w:t>
+      </w:r>
+      <w:r>
+        <w:rPr>
+          <w:rFonts w:ascii="Verdana" w:hAnsi="Verdana"/>
+          <w:color w:val="444444"/>
+        </w:rPr>
+        <w:br/>
+      </w:r>
+      <w:r>
+        <w:rPr>
+          <w:rFonts w:ascii="Verdana" w:hAnsi="Verdana"/>
+          <w:color w:val="444444"/>
+          <w:bdr w:val="none" w:sz="0" w:space="0" w:color="auto" w:frame="1"/>
+          <w:shd w:val="clear" w:color="auto" w:fill="FFFFFF"/>
+        </w:rPr>
+        <w:t>When multiple images or a set of images is combined into a single image, it is known as an Image Sprite. It is better to use Sprite Images as loading every image on a Web page takes time and this reduce</w:t>
+      </w:r>
+      <w:bookmarkStart w:id="0" w:name="_GoBack"/>
+      <w:bookmarkEnd w:id="0"/>
+      <w:r>
+        <w:rPr>
+          <w:rFonts w:ascii="Verdana" w:hAnsi="Verdana"/>
+          <w:color w:val="444444"/>
+          <w:bdr w:val="none" w:sz="0" w:space="0" w:color="auto" w:frame="1"/>
+          <w:shd w:val="clear" w:color="auto" w:fill="FFFFFF"/>
+        </w:rPr>
+        <w:t>s the page load tim</w:t>
+      </w:r>
+      <w:r>
+        <w:rPr>
+          <w:rFonts w:ascii="Verdana" w:hAnsi="Verdana"/>
+          <w:color w:val="444444"/>
+          <w:bdr w:val="none" w:sz="0" w:space="0" w:color="auto" w:frame="1"/>
+          <w:shd w:val="clear" w:color="auto" w:fill="FFFFFF"/>
+        </w:rPr>
+        <w:t>e</w:t>
+      </w:r>
     </w:p>
     <w:sectPr>
       <w:pgSz w:w="12240" w:h="15840"/>
@@ -3105,8 +3377,8 @@
 </file>
 
 <file path=word/numbering.xml><?xml version="1.0" encoding="utf-8"?>
-<w:numbering xmlns:wpc="http://schemas.microsoft.com/office/word/2010/wordprocessingCanvas" xmlns:mc="http://schemas.openxmlformats.org/markup-compatibility/2006" xmlns:o="urn:schemas-microsoft-com:office:office" xmlns:r="http://schemas.openxmlformats.org/officeDocument/2006/relationships" xmlns:m="http://schemas.openxmlformats.org/officeDocument/2006/math" xmlns:v="urn:schemas-microsoft-com:vml" xmlns:wp14="http://schemas.microsoft.com/office/word/2010/wordprocessingDrawing" xmlns:wp="http://schemas.openxmlformats.org/drawingml/2006/wordprocessingDrawing" xmlns:w10="urn:schemas-microsoft-com:office:word" xmlns:w="http://schemas.openxmlformats.org/wordprocessingml/2006/main" xmlns:w14="http://schemas.microsoft.com/office/word/2010/wordml" xmlns:wpg="http://schemas.microsoft.com/office/word/2010/wordprocessingGroup" xmlns:wpi="http://schemas.microsoft.com/office/word/2010/wordprocessingInk" xmlns:wne="http://schemas.microsoft.com/office/word/2006/wordml" xmlns:wps="http://schemas.microsoft.com/office/word/2010/wordprocessingShape" mc:Ignorable="w14 wp14">
-  <w:abstractNum w:abstractNumId="0">
+<w:numbering xmlns:wpc="http://schemas.microsoft.com/office/word/2010/wordprocessingCanvas" xmlns:cx="http://schemas.microsoft.com/office/drawing/2014/chartex" xmlns:cx1="http://schemas.microsoft.com/office/drawing/2015/9/8/chartex" xmlns:cx2="http://schemas.microsoft.com/office/drawing/2015/10/21/chartex" xmlns:cx3="http://schemas.microsoft.com/office/drawing/2016/5/9/chartex" xmlns:cx4="http://schemas.microsoft.com/office/drawing/2016/5/10/chartex" xmlns:cx5="http://schemas.microsoft.com/office/drawing/2016/5/11/chartex" xmlns:cx6="http://schemas.microsoft.com/office/drawing/2016/5/12/chartex" xmlns:cx7="http://schemas.microsoft.com/office/drawing/2016/5/13/chartex" xmlns:cx8="http://schemas.microsoft.com/office/drawing/2016/5/14/chartex" xmlns:mc="http://schemas.openxmlformats.org/markup-compatibility/2006" xmlns:aink="http://schemas.microsoft.com/office/drawing/2016/ink" xmlns:am3d="http://schemas.microsoft.com/office/drawing/2017/model3d" xmlns:o="urn:schemas-microsoft-com:office:office" xmlns:r="http://schemas.openxmlformats.org/officeDocument/2006/relationships" xmlns:m="http://schemas.openxmlformats.org/officeDocument/2006/math" xmlns:v="urn:schemas-microsoft-com:vml" xmlns:wp14="http://schemas.microsoft.com/office/word/2010/wordprocessingDrawing" xmlns:wp="http://schemas.openxmlformats.org/drawingml/2006/wordprocessingDrawing" xmlns:w10="urn:schemas-microsoft-com:office:word" xmlns:w="http://schemas.openxmlformats.org/wordprocessingml/2006/main" xmlns:w14="http://schemas.microsoft.com/office/word/2010/wordml" xmlns:w15="http://schemas.microsoft.com/office/word/2012/wordml" xmlns:w16cid="http://schemas.microsoft.com/office/word/2016/wordml/cid" xmlns:w16se="http://schemas.microsoft.com/office/word/2015/wordml/symex" xmlns:wpg="http://schemas.microsoft.com/office/word/2010/wordprocessingGroup" xmlns:wpi="http://schemas.microsoft.com/office/word/2010/wordprocessingInk" xmlns:wne="http://schemas.microsoft.com/office/word/2006/wordml" xmlns:wps="http://schemas.microsoft.com/office/word/2010/wordprocessingShape" mc:Ignorable="w14 w15 w16se w16cid wp14">
+  <w:abstractNum w:abstractNumId="0" w15:restartNumberingAfterBreak="0">
     <w:nsid w:val="0BCE1791"/>
     <w:multiLevelType w:val="multilevel"/>
     <w:tmpl w:val="7224669E"/>
@@ -3255,7 +3527,7 @@
       </w:rPr>
     </w:lvl>
   </w:abstractNum>
-  <w:abstractNum w:abstractNumId="1">
+  <w:abstractNum w:abstractNumId="1" w15:restartNumberingAfterBreak="0">
     <w:nsid w:val="2530651D"/>
     <w:multiLevelType w:val="multilevel"/>
     <w:tmpl w:val="B298F3A2"/>
@@ -3414,7 +3686,7 @@
 </file>
 
 <file path=word/styles.xml><?xml version="1.0" encoding="utf-8"?>
-<w:styles xmlns:mc="http://schemas.openxmlformats.org/markup-compatibility/2006" xmlns:r="http://schemas.openxmlformats.org/officeDocument/2006/relationships" xmlns:w="http://schemas.openxmlformats.org/wordprocessingml/2006/main" xmlns:w14="http://schemas.microsoft.com/office/word/2010/wordml" mc:Ignorable="w14">
+<w:styles xmlns:mc="http://schemas.openxmlformats.org/markup-compatibility/2006" xmlns:r="http://schemas.openxmlformats.org/officeDocument/2006/relationships" xmlns:w="http://schemas.openxmlformats.org/wordprocessingml/2006/main" xmlns:w14="http://schemas.microsoft.com/office/word/2010/wordml" xmlns:w15="http://schemas.microsoft.com/office/word/2012/wordml" xmlns:w16cid="http://schemas.microsoft.com/office/word/2016/wordml/cid" xmlns:w16se="http://schemas.microsoft.com/office/word/2015/wordml/symex" mc:Ignorable="w14 w15 w16se w16cid">
   <w:docDefaults>
     <w:rPrDefault>
       <w:rPr>
@@ -3430,144 +3702,382 @@
       </w:pPr>
     </w:pPrDefault>
   </w:docDefaults>
-  <w:latentStyles w:defLockedState="0" w:defUIPriority="99" w:defSemiHidden="1" w:defUnhideWhenUsed="1" w:defQFormat="0" w:count="267">
-    <w:lsdException w:name="Normal" w:semiHidden="0" w:uiPriority="0" w:unhideWhenUsed="0" w:qFormat="1"/>
-    <w:lsdException w:name="heading 1" w:semiHidden="0" w:uiPriority="9" w:unhideWhenUsed="0" w:qFormat="1"/>
-    <w:lsdException w:name="heading 2" w:uiPriority="9" w:qFormat="1"/>
-    <w:lsdException w:name="heading 3" w:uiPriority="9" w:qFormat="1"/>
-    <w:lsdException w:name="heading 4" w:uiPriority="9" w:qFormat="1"/>
-    <w:lsdException w:name="heading 5" w:uiPriority="9" w:qFormat="1"/>
-    <w:lsdException w:name="heading 6" w:uiPriority="9" w:qFormat="1"/>
-    <w:lsdException w:name="heading 7" w:uiPriority="9" w:qFormat="1"/>
-    <w:lsdException w:name="heading 8" w:uiPriority="9" w:qFormat="1"/>
-    <w:lsdException w:name="heading 9" w:uiPriority="9" w:qFormat="1"/>
-    <w:lsdException w:name="toc 1" w:uiPriority="39"/>
-    <w:lsdException w:name="toc 2" w:uiPriority="39"/>
-    <w:lsdException w:name="toc 3" w:uiPriority="39"/>
-    <w:lsdException w:name="toc 4" w:uiPriority="39"/>
-    <w:lsdException w:name="toc 5" w:uiPriority="39"/>
-    <w:lsdException w:name="toc 6" w:uiPriority="39"/>
-    <w:lsdException w:name="toc 7" w:uiPriority="39"/>
-    <w:lsdException w:name="toc 8" w:uiPriority="39"/>
-    <w:lsdException w:name="toc 9" w:uiPriority="39"/>
-    <w:lsdException w:name="caption" w:uiPriority="35" w:qFormat="1"/>
-    <w:lsdException w:name="Title" w:semiHidden="0" w:uiPriority="10" w:unhideWhenUsed="0" w:qFormat="1"/>
-    <w:lsdException w:name="Default Paragraph Font" w:uiPriority="1"/>
-    <w:lsdException w:name="Subtitle" w:semiHidden="0" w:uiPriority="11" w:unhideWhenUsed="0" w:qFormat="1"/>
-    <w:lsdException w:name="Strong" w:semiHidden="0" w:uiPriority="22" w:unhideWhenUsed="0" w:qFormat="1"/>
-    <w:lsdException w:name="Emphasis" w:semiHidden="0" w:uiPriority="20" w:unhideWhenUsed="0" w:qFormat="1"/>
-    <w:lsdException w:name="Table Grid" w:semiHidden="0" w:uiPriority="39" w:unhideWhenUsed="0"/>
-    <w:lsdException w:name="Placeholder Text" w:unhideWhenUsed="0"/>
-    <w:lsdException w:name="No Spacing" w:semiHidden="0" w:uiPriority="1" w:unhideWhenUsed="0" w:qFormat="1"/>
-    <w:lsdException w:name="Light Shading" w:semiHidden="0" w:uiPriority="60" w:unhideWhenUsed="0"/>
-    <w:lsdException w:name="Light List" w:semiHidden="0" w:uiPriority="61" w:unhideWhenUsed="0"/>
-    <w:lsdException w:name="Light Grid" w:semiHidden="0" w:uiPriority="62" w:unhideWhenUsed="0"/>
-    <w:lsdException w:name="Medium Shading 1" w:semiHidden="0" w:uiPriority="63" w:unhideWhenUsed="0"/>
-    <w:lsdException w:name="Medium Shading 2" w:semiHidden="0" w:uiPriority="64" w:unhideWhenUsed="0"/>
-    <w:lsdException w:name="Medium List 1" w:semiHidden="0" w:uiPriority="65" w:unhideWhenUsed="0"/>
-    <w:lsdException w:name="Medium List 2" w:semiHidden="0" w:uiPriority="66" w:unhideWhenUsed="0"/>
-    <w:lsdException w:name="Medium Grid 1" w:semiHidden="0" w:uiPriority="67" w:unhideWhenUsed="0"/>
-    <w:lsdException w:name="Medium Grid 2" w:semiHidden="0" w:uiPriority="68" w:unhideWhenUsed="0"/>
-    <w:lsdException w:name="Medium Grid 3" w:semiHidden="0" w:uiPriority="69" w:unhideWhenUsed="0"/>
-    <w:lsdException w:name="Dark List" w:semiHidden="0" w:uiPriority="70" w:unhideWhenUsed="0"/>
-    <w:lsdException w:name="Colorful Shading" w:semiHidden="0" w:uiPriority="71" w:unhideWhenUsed="0"/>
-    <w:lsdException w:name="Colorful List" w:semiHidden="0" w:uiPriority="72" w:unhideWhenUsed="0"/>
-    <w:lsdException w:name="Colorful Grid" w:semiHidden="0" w:uiPriority="73" w:unhideWhenUsed="0"/>
-    <w:lsdException w:name="Light Shading Accent 1" w:semiHidden="0" w:uiPriority="60" w:unhideWhenUsed="0"/>
-    <w:lsdException w:name="Light List Accent 1" w:semiHidden="0" w:uiPriority="61" w:unhideWhenUsed="0"/>
-    <w:lsdException w:name="Light Grid Accent 1" w:semiHidden="0" w:uiPriority="62" w:unhideWhenUsed="0"/>
-    <w:lsdException w:name="Medium Shading 1 Accent 1" w:semiHidden="0" w:uiPriority="63" w:unhideWhenUsed="0"/>
-    <w:lsdException w:name="Medium Shading 2 Accent 1" w:semiHidden="0" w:uiPriority="64" w:unhideWhenUsed="0"/>
-    <w:lsdException w:name="Medium List 1 Accent 1" w:semiHidden="0" w:uiPriority="65" w:unhideWhenUsed="0"/>
-    <w:lsdException w:name="Revision" w:unhideWhenUsed="0"/>
-    <w:lsdException w:name="List Paragraph" w:semiHidden="0" w:uiPriority="34" w:unhideWhenUsed="0" w:qFormat="1"/>
-    <w:lsdException w:name="Quote" w:semiHidden="0" w:uiPriority="29" w:unhideWhenUsed="0" w:qFormat="1"/>
-    <w:lsdException w:name="Intense Quote" w:semiHidden="0" w:uiPriority="30" w:unhideWhenUsed="0" w:qFormat="1"/>
-    <w:lsdException w:name="Medium List 2 Accent 1" w:semiHidden="0" w:uiPriority="66" w:unhideWhenUsed="0"/>
-    <w:lsdException w:name="Medium Grid 1 Accent 1" w:semiHidden="0" w:uiPriority="67" w:unhideWhenUsed="0"/>
-    <w:lsdException w:name="Medium Grid 2 Accent 1" w:semiHidden="0" w:uiPriority="68" w:unhideWhenUsed="0"/>
-    <w:lsdException w:name="Medium Grid 3 Accent 1" w:semiHidden="0" w:uiPriority="69" w:unhideWhenUsed="0"/>
-    <w:lsdException w:name="Dark List Accent 1" w:semiHidden="0" w:uiPriority="70" w:unhideWhenUsed="0"/>
-    <w:lsdException w:name="Colorful Shading Accent 1" w:semiHidden="0" w:uiPriority="71" w:unhideWhenUsed="0"/>
-    <w:lsdException w:name="Colorful List Accent 1" w:semiHidden="0" w:uiPriority="72" w:unhideWhenUsed="0"/>
-    <w:lsdException w:name="Colorful Grid Accent 1" w:semiHidden="0" w:uiPriority="73" w:unhideWhenUsed="0"/>
-    <w:lsdException w:name="Light Shading Accent 2" w:semiHidden="0" w:uiPriority="60" w:unhideWhenUsed="0"/>
-    <w:lsdException w:name="Light List Accent 2" w:semiHidden="0" w:uiPriority="61" w:unhideWhenUsed="0"/>
-    <w:lsdException w:name="Light Grid Accent 2" w:semiHidden="0" w:uiPriority="62" w:unhideWhenUsed="0"/>
-    <w:lsdException w:name="Medium Shading 1 Accent 2" w:semiHidden="0" w:uiPriority="63" w:unhideWhenUsed="0"/>
-    <w:lsdException w:name="Medium Shading 2 Accent 2" w:semiHidden="0" w:uiPriority="64" w:unhideWhenUsed="0"/>
-    <w:lsdException w:name="Medium List 1 Accent 2" w:semiHidden="0" w:uiPriority="65" w:unhideWhenUsed="0"/>
-    <w:lsdException w:name="Medium List 2 Accent 2" w:semiHidden="0" w:uiPriority="66" w:unhideWhenUsed="0"/>
-    <w:lsdException w:name="Medium Grid 1 Accent 2" w:semiHidden="0" w:uiPriority="67" w:unhideWhenUsed="0"/>
-    <w:lsdException w:name="Medium Grid 2 Accent 2" w:semiHidden="0" w:uiPriority="68" w:unhideWhenUsed="0"/>
-    <w:lsdException w:name="Medium Grid 3 Accent 2" w:semiHidden="0" w:uiPriority="69" w:unhideWhenUsed="0"/>
-    <w:lsdException w:name="Dark List Accent 2" w:semiHidden="0" w:uiPriority="70" w:unhideWhenUsed="0"/>
-    <w:lsdException w:name="Colorful Shading Accent 2" w:semiHidden="0" w:uiPriority="71" w:unhideWhenUsed="0"/>
-    <w:lsdException w:name="Colorful List Accent 2" w:semiHidden="0" w:uiPriority="72" w:unhideWhenUsed="0"/>
-    <w:lsdException w:name="Colorful Grid Accent 2" w:semiHidden="0" w:uiPriority="73" w:unhideWhenUsed="0"/>
-    <w:lsdException w:name="Light Shading Accent 3" w:semiHidden="0" w:uiPriority="60" w:unhideWhenUsed="0"/>
-    <w:lsdException w:name="Light List Accent 3" w:semiHidden="0" w:uiPriority="61" w:unhideWhenUsed="0"/>
-    <w:lsdException w:name="Light Grid Accent 3" w:semiHidden="0" w:uiPriority="62" w:unhideWhenUsed="0"/>
-    <w:lsdException w:name="Medium Shading 1 Accent 3" w:semiHidden="0" w:uiPriority="63" w:unhideWhenUsed="0"/>
-    <w:lsdException w:name="Medium Shading 2 Accent 3" w:semiHidden="0" w:uiPriority="64" w:unhideWhenUsed="0"/>
-    <w:lsdException w:name="Medium List 1 Accent 3" w:semiHidden="0" w:uiPriority="65" w:unhideWhenUsed="0"/>
-    <w:lsdException w:name="Medium List 2 Accent 3" w:semiHidden="0" w:uiPriority="66" w:unhideWhenUsed="0"/>
-    <w:lsdException w:name="Medium Grid 1 Accent 3" w:semiHidden="0" w:uiPriority="67" w:unhideWhenUsed="0"/>
-    <w:lsdException w:name="Medium Grid 2 Accent 3" w:semiHidden="0" w:uiPriority="68" w:unhideWhenUsed="0"/>
-    <w:lsdException w:name="Medium Grid 3 Accent 3" w:semiHidden="0" w:uiPriority="69" w:unhideWhenUsed="0"/>
-    <w:lsdException w:name="Dark List Accent 3" w:semiHidden="0" w:uiPriority="70" w:unhideWhenUsed="0"/>
-    <w:lsdException w:name="Colorful Shading Accent 3" w:semiHidden="0" w:uiPriority="71" w:unhideWhenUsed="0"/>
-    <w:lsdException w:name="Colorful List Accent 3" w:semiHidden="0" w:uiPriority="72" w:unhideWhenUsed="0"/>
-    <w:lsdException w:name="Colorful Grid Accent 3" w:semiHidden="0" w:uiPriority="73" w:unhideWhenUsed="0"/>
-    <w:lsdException w:name="Light Shading Accent 4" w:semiHidden="0" w:uiPriority="60" w:unhideWhenUsed="0"/>
-    <w:lsdException w:name="Light List Accent 4" w:semiHidden="0" w:uiPriority="61" w:unhideWhenUsed="0"/>
-    <w:lsdException w:name="Light Grid Accent 4" w:semiHidden="0" w:uiPriority="62" w:unhideWhenUsed="0"/>
-    <w:lsdException w:name="Medium Shading 1 Accent 4" w:semiHidden="0" w:uiPriority="63" w:unhideWhenUsed="0"/>
-    <w:lsdException w:name="Medium Shading 2 Accent 4" w:semiHidden="0" w:uiPriority="64" w:unhideWhenUsed="0"/>
-    <w:lsdException w:name="Medium List 1 Accent 4" w:semiHidden="0" w:uiPriority="65" w:unhideWhenUsed="0"/>
-    <w:lsdException w:name="Medium List 2 Accent 4" w:semiHidden="0" w:uiPriority="66" w:unhideWhenUsed="0"/>
-    <w:lsdException w:name="Medium Grid 1 Accent 4" w:semiHidden="0" w:uiPriority="67" w:unhideWhenUsed="0"/>
-    <w:lsdException w:name="Medium Grid 2 Accent 4" w:semiHidden="0" w:uiPriority="68" w:unhideWhenUsed="0"/>
-    <w:lsdException w:name="Medium Grid 3 Accent 4" w:semiHidden="0" w:uiPriority="69" w:unhideWhenUsed="0"/>
-    <w:lsdException w:name="Dark List Accent 4" w:semiHidden="0" w:uiPriority="70" w:unhideWhenUsed="0"/>
-    <w:lsdException w:name="Colorful Shading Accent 4" w:semiHidden="0" w:uiPriority="71" w:unhideWhenUsed="0"/>
-    <w:lsdException w:name="Colorful List Accent 4" w:semiHidden="0" w:uiPriority="72" w:unhideWhenUsed="0"/>
-    <w:lsdException w:name="Colorful Grid Accent 4" w:semiHidden="0" w:uiPriority="73" w:unhideWhenUsed="0"/>
-    <w:lsdException w:name="Light Shading Accent 5" w:semiHidden="0" w:uiPriority="60" w:unhideWhenUsed="0"/>
-    <w:lsdException w:name="Light List Accent 5" w:semiHidden="0" w:uiPriority="61" w:unhideWhenUsed="0"/>
-    <w:lsdException w:name="Light Grid Accent 5" w:semiHidden="0" w:uiPriority="62" w:unhideWhenUsed="0"/>
-    <w:lsdException w:name="Medium Shading 1 Accent 5" w:semiHidden="0" w:uiPriority="63" w:unhideWhenUsed="0"/>
-    <w:lsdException w:name="Medium Shading 2 Accent 5" w:semiHidden="0" w:uiPriority="64" w:unhideWhenUsed="0"/>
-    <w:lsdException w:name="Medium List 1 Accent 5" w:semiHidden="0" w:uiPriority="65" w:unhideWhenUsed="0"/>
-    <w:lsdException w:name="Medium List 2 Accent 5" w:semiHidden="0" w:uiPriority="66" w:unhideWhenUsed="0"/>
-    <w:lsdException w:name="Medium Grid 1 Accent 5" w:semiHidden="0" w:uiPriority="67" w:unhideWhenUsed="0"/>
-    <w:lsdException w:name="Medium Grid 2 Accent 5" w:semiHidden="0" w:uiPriority="68" w:unhideWhenUsed="0"/>
-    <w:lsdException w:name="Medium Grid 3 Accent 5" w:semiHidden="0" w:uiPriority="69" w:unhideWhenUsed="0"/>
-    <w:lsdException w:name="Dark List Accent 5" w:semiHidden="0" w:uiPriority="70" w:unhideWhenUsed="0"/>
-    <w:lsdException w:name="Colorful Shading Accent 5" w:semiHidden="0" w:uiPriority="71" w:unhideWhenUsed="0"/>
-    <w:lsdException w:name="Colorful List Accent 5" w:semiHidden="0" w:uiPriority="72" w:unhideWhenUsed="0"/>
-    <w:lsdException w:name="Colorful Grid Accent 5" w:semiHidden="0" w:uiPriority="73" w:unhideWhenUsed="0"/>
-    <w:lsdException w:name="Light Shading Accent 6" w:semiHidden="0" w:uiPriority="60" w:unhideWhenUsed="0"/>
-    <w:lsdException w:name="Light List Accent 6" w:semiHidden="0" w:uiPriority="61" w:unhideWhenUsed="0"/>
-    <w:lsdException w:name="Light Grid Accent 6" w:semiHidden="0" w:uiPriority="62" w:unhideWhenUsed="0"/>
-    <w:lsdException w:name="Medium Shading 1 Accent 6" w:semiHidden="0" w:uiPriority="63" w:unhideWhenUsed="0"/>
-    <w:lsdException w:name="Medium Shading 2 Accent 6" w:semiHidden="0" w:uiPriority="64" w:unhideWhenUsed="0"/>
-    <w:lsdException w:name="Medium List 1 Accent 6" w:semiHidden="0" w:uiPriority="65" w:unhideWhenUsed="0"/>
-    <w:lsdException w:name="Medium List 2 Accent 6" w:semiHidden="0" w:uiPriority="66" w:unhideWhenUsed="0"/>
-    <w:lsdException w:name="Medium Grid 1 Accent 6" w:semiHidden="0" w:uiPriority="67" w:unhideWhenUsed="0"/>
-    <w:lsdException w:name="Medium Grid 2 Accent 6" w:semiHidden="0" w:uiPriority="68" w:unhideWhenUsed="0"/>
-    <w:lsdException w:name="Medium Grid 3 Accent 6" w:semiHidden="0" w:uiPriority="69" w:unhideWhenUsed="0"/>
-    <w:lsdException w:name="Dark List Accent 6" w:semiHidden="0" w:uiPriority="70" w:unhideWhenUsed="0"/>
-    <w:lsdException w:name="Colorful Shading Accent 6" w:semiHidden="0" w:uiPriority="71" w:unhideWhenUsed="0"/>
-    <w:lsdException w:name="Colorful List Accent 6" w:semiHidden="0" w:uiPriority="72" w:unhideWhenUsed="0"/>
-    <w:lsdException w:name="Colorful Grid Accent 6" w:semiHidden="0" w:uiPriority="73" w:unhideWhenUsed="0"/>
-    <w:lsdException w:name="Subtle Emphasis" w:semiHidden="0" w:uiPriority="19" w:unhideWhenUsed="0" w:qFormat="1"/>
-    <w:lsdException w:name="Intense Emphasis" w:semiHidden="0" w:uiPriority="21" w:unhideWhenUsed="0" w:qFormat="1"/>
-    <w:lsdException w:name="Subtle Reference" w:semiHidden="0" w:uiPriority="31" w:unhideWhenUsed="0" w:qFormat="1"/>
-    <w:lsdException w:name="Intense Reference" w:semiHidden="0" w:uiPriority="32" w:unhideWhenUsed="0" w:qFormat="1"/>
-    <w:lsdException w:name="Book Title" w:semiHidden="0" w:uiPriority="33" w:unhideWhenUsed="0" w:qFormat="1"/>
-    <w:lsdException w:name="Bibliography" w:uiPriority="37"/>
-    <w:lsdException w:name="TOC Heading" w:uiPriority="39" w:qFormat="1"/>
+  <w:latentStyles w:defLockedState="0" w:defUIPriority="99" w:defSemiHidden="0" w:defUnhideWhenUsed="0" w:defQFormat="0" w:count="375">
+    <w:lsdException w:name="Normal" w:uiPriority="0" w:qFormat="1"/>
+    <w:lsdException w:name="heading 1" w:uiPriority="9" w:qFormat="1"/>
+    <w:lsdException w:name="heading 2" w:semiHidden="1" w:uiPriority="9" w:unhideWhenUsed="1" w:qFormat="1"/>
+    <w:lsdException w:name="heading 3" w:semiHidden="1" w:uiPriority="9" w:unhideWhenUsed="1" w:qFormat="1"/>
+    <w:lsdException w:name="heading 4" w:semiHidden="1" w:uiPriority="9" w:unhideWhenUsed="1" w:qFormat="1"/>
+    <w:lsdException w:name="heading 5" w:semiHidden="1" w:uiPriority="9" w:unhideWhenUsed="1" w:qFormat="1"/>
+    <w:lsdException w:name="heading 6" w:semiHidden="1" w:uiPriority="9" w:unhideWhenUsed="1" w:qFormat="1"/>
+    <w:lsdException w:name="heading 7" w:semiHidden="1" w:uiPriority="9" w:unhideWhenUsed="1" w:qFormat="1"/>
+    <w:lsdException w:name="heading 8" w:semiHidden="1" w:uiPriority="9" w:unhideWhenUsed="1" w:qFormat="1"/>
+    <w:lsdException w:name="heading 9" w:semiHidden="1" w:uiPriority="9" w:unhideWhenUsed="1" w:qFormat="1"/>
+    <w:lsdException w:name="index 1" w:semiHidden="1" w:unhideWhenUsed="1"/>
+    <w:lsdException w:name="index 2" w:semiHidden="1" w:unhideWhenUsed="1"/>
+    <w:lsdException w:name="index 3" w:semiHidden="1" w:unhideWhenUsed="1"/>
+    <w:lsdException w:name="index 4" w:semiHidden="1" w:unhideWhenUsed="1"/>
+    <w:lsdException w:name="index 5" w:semiHidden="1" w:unhideWhenUsed="1"/>
+    <w:lsdException w:name="index 6" w:semiHidden="1" w:unhideWhenUsed="1"/>
+    <w:lsdException w:name="index 7" w:semiHidden="1" w:unhideWhenUsed="1"/>
+    <w:lsdException w:name="index 8" w:semiHidden="1" w:unhideWhenUsed="1"/>
+    <w:lsdException w:name="index 9" w:semiHidden="1" w:unhideWhenUsed="1"/>
+    <w:lsdException w:name="toc 1" w:semiHidden="1" w:uiPriority="39" w:unhideWhenUsed="1"/>
+    <w:lsdException w:name="toc 2" w:semiHidden="1" w:uiPriority="39" w:unhideWhenUsed="1"/>
+    <w:lsdException w:name="toc 3" w:semiHidden="1" w:uiPriority="39" w:unhideWhenUsed="1"/>
+    <w:lsdException w:name="toc 4" w:semiHidden="1" w:uiPriority="39" w:unhideWhenUsed="1"/>
+    <w:lsdException w:name="toc 5" w:semiHidden="1" w:uiPriority="39" w:unhideWhenUsed="1"/>
+    <w:lsdException w:name="toc 6" w:semiHidden="1" w:uiPriority="39" w:unhideWhenUsed="1"/>
+    <w:lsdException w:name="toc 7" w:semiHidden="1" w:uiPriority="39" w:unhideWhenUsed="1"/>
+    <w:lsdException w:name="toc 8" w:semiHidden="1" w:uiPriority="39" w:unhideWhenUsed="1"/>
+    <w:lsdException w:name="toc 9" w:semiHidden="1" w:uiPriority="39" w:unhideWhenUsed="1"/>
+    <w:lsdException w:name="Normal Indent" w:semiHidden="1" w:unhideWhenUsed="1"/>
+    <w:lsdException w:name="footnote text" w:semiHidden="1" w:unhideWhenUsed="1"/>
+    <w:lsdException w:name="annotation text" w:semiHidden="1" w:unhideWhenUsed="1"/>
+    <w:lsdException w:name="header" w:semiHidden="1" w:unhideWhenUsed="1"/>
+    <w:lsdException w:name="footer" w:semiHidden="1" w:unhideWhenUsed="1"/>
+    <w:lsdException w:name="index heading" w:semiHidden="1" w:unhideWhenUsed="1"/>
+    <w:lsdException w:name="caption" w:semiHidden="1" w:uiPriority="35" w:unhideWhenUsed="1" w:qFormat="1"/>
+    <w:lsdException w:name="table of figures" w:semiHidden="1" w:unhideWhenUsed="1"/>
+    <w:lsdException w:name="envelope address" w:semiHidden="1" w:unhideWhenUsed="1"/>
+    <w:lsdException w:name="envelope return" w:semiHidden="1" w:unhideWhenUsed="1"/>
+    <w:lsdException w:name="footnote reference" w:semiHidden="1" w:unhideWhenUsed="1"/>
+    <w:lsdException w:name="annotation reference" w:semiHidden="1" w:unhideWhenUsed="1"/>
+    <w:lsdException w:name="line number" w:semiHidden="1" w:unhideWhenUsed="1"/>
+    <w:lsdException w:name="page number" w:semiHidden="1" w:unhideWhenUsed="1"/>
+    <w:lsdException w:name="endnote reference" w:semiHidden="1" w:unhideWhenUsed="1"/>
+    <w:lsdException w:name="endnote text" w:semiHidden="1" w:unhideWhenUsed="1"/>
+    <w:lsdException w:name="table of authorities" w:semiHidden="1" w:unhideWhenUsed="1"/>
+    <w:lsdException w:name="macro" w:semiHidden="1" w:unhideWhenUsed="1"/>
+    <w:lsdException w:name="toa heading" w:semiHidden="1" w:unhideWhenUsed="1"/>
+    <w:lsdException w:name="List" w:semiHidden="1" w:unhideWhenUsed="1"/>
+    <w:lsdException w:name="List Bullet" w:semiHidden="1" w:unhideWhenUsed="1"/>
+    <w:lsdException w:name="List Number" w:semiHidden="1" w:unhideWhenUsed="1"/>
+    <w:lsdException w:name="List 2" w:semiHidden="1" w:unhideWhenUsed="1"/>
+    <w:lsdException w:name="List 3" w:semiHidden="1" w:unhideWhenUsed="1"/>
+    <w:lsdException w:name="List 4" w:semiHidden="1" w:unhideWhenUsed="1"/>
+    <w:lsdException w:name="List 5" w:semiHidden="1" w:unhideWhenUsed="1"/>
+    <w:lsdException w:name="List Bullet 2" w:semiHidden="1" w:unhideWhenUsed="1"/>
+    <w:lsdException w:name="List Bullet 3" w:semiHidden="1" w:unhideWhenUsed="1"/>
+    <w:lsdException w:name="List Bullet 4" w:semiHidden="1" w:unhideWhenUsed="1"/>
+    <w:lsdException w:name="List Bullet 5" w:semiHidden="1" w:unhideWhenUsed="1"/>
+    <w:lsdException w:name="List Number 2" w:semiHidden="1" w:unhideWhenUsed="1"/>
+    <w:lsdException w:name="List Number 3" w:semiHidden="1" w:unhideWhenUsed="1"/>
+    <w:lsdException w:name="List Number 4" w:semiHidden="1" w:unhideWhenUsed="1"/>
+    <w:lsdException w:name="List Number 5" w:semiHidden="1" w:unhideWhenUsed="1"/>
+    <w:lsdException w:name="Title" w:uiPriority="10" w:qFormat="1"/>
+    <w:lsdException w:name="Closing" w:semiHidden="1" w:unhideWhenUsed="1"/>
+    <w:lsdException w:name="Signature" w:semiHidden="1" w:unhideWhenUsed="1"/>
+    <w:lsdException w:name="Default Paragraph Font" w:semiHidden="1" w:uiPriority="1" w:unhideWhenUsed="1"/>
+    <w:lsdException w:name="Body Text" w:semiHidden="1" w:unhideWhenUsed="1"/>
+    <w:lsdException w:name="Body Text Indent" w:semiHidden="1" w:unhideWhenUsed="1"/>
+    <w:lsdException w:name="List Continue" w:semiHidden="1" w:unhideWhenUsed="1"/>
+    <w:lsdException w:name="List Continue 2" w:semiHidden="1" w:unhideWhenUsed="1"/>
+    <w:lsdException w:name="List Continue 3" w:semiHidden="1" w:unhideWhenUsed="1"/>
+    <w:lsdException w:name="List Continue 4" w:semiHidden="1" w:unhideWhenUsed="1"/>
+    <w:lsdException w:name="List Continue 5" w:semiHidden="1" w:unhideWhenUsed="1"/>
+    <w:lsdException w:name="Message Header" w:semiHidden="1" w:unhideWhenUsed="1"/>
+    <w:lsdException w:name="Subtitle" w:uiPriority="11" w:qFormat="1"/>
+    <w:lsdException w:name="Salutation" w:semiHidden="1" w:unhideWhenUsed="1"/>
+    <w:lsdException w:name="Date" w:semiHidden="1" w:unhideWhenUsed="1"/>
+    <w:lsdException w:name="Body Text First Indent" w:semiHidden="1" w:unhideWhenUsed="1"/>
+    <w:lsdException w:name="Body Text First Indent 2" w:semiHidden="1" w:unhideWhenUsed="1"/>
+    <w:lsdException w:name="Note Heading" w:semiHidden="1" w:unhideWhenUsed="1"/>
+    <w:lsdException w:name="Body Text 2" w:semiHidden="1" w:unhideWhenUsed="1"/>
+    <w:lsdException w:name="Body Text 3" w:semiHidden="1" w:unhideWhenUsed="1"/>
+    <w:lsdException w:name="Body Text Indent 2" w:semiHidden="1" w:unhideWhenUsed="1"/>
+    <w:lsdException w:name="Body Text Indent 3" w:semiHidden="1" w:unhideWhenUsed="1"/>
+    <w:lsdException w:name="Block Text" w:semiHidden="1" w:unhideWhenUsed="1"/>
+    <w:lsdException w:name="Hyperlink" w:semiHidden="1" w:unhideWhenUsed="1"/>
+    <w:lsdException w:name="FollowedHyperlink" w:semiHidden="1" w:unhideWhenUsed="1"/>
+    <w:lsdException w:name="Strong" w:uiPriority="22" w:qFormat="1"/>
+    <w:lsdException w:name="Emphasis" w:uiPriority="20" w:qFormat="1"/>
+    <w:lsdException w:name="Document Map" w:semiHidden="1" w:unhideWhenUsed="1"/>
+    <w:lsdException w:name="Plain Text" w:semiHidden="1" w:unhideWhenUsed="1"/>
+    <w:lsdException w:name="E-mail Signature" w:semiHidden="1" w:unhideWhenUsed="1"/>
+    <w:lsdException w:name="HTML Top of Form" w:semiHidden="1" w:unhideWhenUsed="1"/>
+    <w:lsdException w:name="HTML Bottom of Form" w:semiHidden="1" w:unhideWhenUsed="1"/>
+    <w:lsdException w:name="Normal (Web)" w:semiHidden="1" w:unhideWhenUsed="1"/>
+    <w:lsdException w:name="HTML Acronym" w:semiHidden="1" w:unhideWhenUsed="1"/>
+    <w:lsdException w:name="HTML Address" w:semiHidden="1" w:unhideWhenUsed="1"/>
+    <w:lsdException w:name="HTML Cite" w:semiHidden="1" w:unhideWhenUsed="1"/>
+    <w:lsdException w:name="HTML Code" w:semiHidden="1" w:unhideWhenUsed="1"/>
+    <w:lsdException w:name="HTML Definition" w:semiHidden="1" w:unhideWhenUsed="1"/>
+    <w:lsdException w:name="HTML Keyboard" w:semiHidden="1" w:unhideWhenUsed="1"/>
+    <w:lsdException w:name="HTML Preformatted" w:semiHidden="1" w:unhideWhenUsed="1"/>
+    <w:lsdException w:name="HTML Sample" w:semiHidden="1" w:unhideWhenUsed="1"/>
+    <w:lsdException w:name="HTML Typewriter" w:semiHidden="1" w:unhideWhenUsed="1"/>
+    <w:lsdException w:name="HTML Variable" w:semiHidden="1" w:unhideWhenUsed="1"/>
+    <w:lsdException w:name="Normal Table" w:semiHidden="1" w:unhideWhenUsed="1"/>
+    <w:lsdException w:name="annotation subject" w:semiHidden="1" w:unhideWhenUsed="1"/>
+    <w:lsdException w:name="No List" w:semiHidden="1" w:unhideWhenUsed="1"/>
+    <w:lsdException w:name="Outline List 1" w:semiHidden="1" w:unhideWhenUsed="1"/>
+    <w:lsdException w:name="Outline List 2" w:semiHidden="1" w:unhideWhenUsed="1"/>
+    <w:lsdException w:name="Outline List 3" w:semiHidden="1" w:unhideWhenUsed="1"/>
+    <w:lsdException w:name="Table Simple 1" w:semiHidden="1" w:unhideWhenUsed="1"/>
+    <w:lsdException w:name="Table Simple 2" w:semiHidden="1" w:unhideWhenUsed="1"/>
+    <w:lsdException w:name="Table Simple 3" w:semiHidden="1" w:unhideWhenUsed="1"/>
+    <w:lsdException w:name="Table Classic 1" w:semiHidden="1" w:unhideWhenUsed="1"/>
+    <w:lsdException w:name="Table Classic 2" w:semiHidden="1" w:unhideWhenUsed="1"/>
+    <w:lsdException w:name="Table Classic 3" w:semiHidden="1" w:unhideWhenUsed="1"/>
+    <w:lsdException w:name="Table Classic 4" w:semiHidden="1" w:unhideWhenUsed="1"/>
+    <w:lsdException w:name="Table Colorful 1" w:semiHidden="1" w:unhideWhenUsed="1"/>
+    <w:lsdException w:name="Table Colorful 2" w:semiHidden="1" w:unhideWhenUsed="1"/>
+    <w:lsdException w:name="Table Colorful 3" w:semiHidden="1" w:unhideWhenUsed="1"/>
+    <w:lsdException w:name="Table Columns 1" w:semiHidden="1" w:unhideWhenUsed="1"/>
+    <w:lsdException w:name="Table Columns 2" w:semiHidden="1" w:unhideWhenUsed="1"/>
+    <w:lsdException w:name="Table Columns 3" w:semiHidden="1" w:unhideWhenUsed="1"/>
+    <w:lsdException w:name="Table Columns 4" w:semiHidden="1" w:unhideWhenUsed="1"/>
+    <w:lsdException w:name="Table Columns 5" w:semiHidden="1" w:unhideWhenUsed="1"/>
+    <w:lsdException w:name="Table Grid 1" w:semiHidden="1" w:unhideWhenUsed="1"/>
+    <w:lsdException w:name="Table Grid 2" w:semiHidden="1" w:unhideWhenUsed="1"/>
+    <w:lsdException w:name="Table Grid 3" w:semiHidden="1" w:unhideWhenUsed="1"/>
+    <w:lsdException w:name="Table Grid 4" w:semiHidden="1" w:unhideWhenUsed="1"/>
+    <w:lsdException w:name="Table Grid 5" w:semiHidden="1" w:unhideWhenUsed="1"/>
+    <w:lsdException w:name="Table Grid 6" w:semiHidden="1" w:unhideWhenUsed="1"/>
+    <w:lsdException w:name="Table Grid 7" w:semiHidden="1" w:unhideWhenUsed="1"/>
+    <w:lsdException w:name="Table Grid 8" w:semiHidden="1" w:unhideWhenUsed="1"/>
+    <w:lsdException w:name="Table List 1" w:semiHidden="1" w:unhideWhenUsed="1"/>
+    <w:lsdException w:name="Table List 2" w:semiHidden="1" w:unhideWhenUsed="1"/>
+    <w:lsdException w:name="Table List 3" w:semiHidden="1" w:unhideWhenUsed="1"/>
+    <w:lsdException w:name="Table List 4" w:semiHidden="1" w:unhideWhenUsed="1"/>
+    <w:lsdException w:name="Table List 5" w:semiHidden="1" w:unhideWhenUsed="1"/>
+    <w:lsdException w:name="Table List 6" w:semiHidden="1" w:unhideWhenUsed="1"/>
+    <w:lsdException w:name="Table List 7" w:semiHidden="1" w:unhideWhenUsed="1"/>
+    <w:lsdException w:name="Table List 8" w:semiHidden="1" w:unhideWhenUsed="1"/>
+    <w:lsdException w:name="Table 3D effects 1" w:semiHidden="1" w:unhideWhenUsed="1"/>
+    <w:lsdException w:name="Table 3D effects 2" w:semiHidden="1" w:unhideWhenUsed="1"/>
+    <w:lsdException w:name="Table 3D effects 3" w:semiHidden="1" w:unhideWhenUsed="1"/>
+    <w:lsdException w:name="Table Contemporary" w:semiHidden="1" w:unhideWhenUsed="1"/>
+    <w:lsdException w:name="Table Elegant" w:semiHidden="1" w:unhideWhenUsed="1"/>
+    <w:lsdException w:name="Table Professional" w:semiHidden="1" w:unhideWhenUsed="1"/>
+    <w:lsdException w:name="Table Subtle 1" w:semiHidden="1" w:unhideWhenUsed="1"/>
+    <w:lsdException w:name="Table Subtle 2" w:semiHidden="1" w:unhideWhenUsed="1"/>
+    <w:lsdException w:name="Table Web 1" w:semiHidden="1" w:unhideWhenUsed="1"/>
+    <w:lsdException w:name="Table Web 2" w:semiHidden="1" w:unhideWhenUsed="1"/>
+    <w:lsdException w:name="Table Web 3" w:semiHidden="1" w:unhideWhenUsed="1"/>
+    <w:lsdException w:name="Balloon Text" w:semiHidden="1" w:unhideWhenUsed="1"/>
+    <w:lsdException w:name="Table Grid" w:semiHidden="1" w:uiPriority="39" w:unhideWhenUsed="1"/>
+    <w:lsdException w:name="Table Theme" w:semiHidden="1" w:unhideWhenUsed="1"/>
+    <w:lsdException w:name="Placeholder Text" w:semiHidden="1"/>
+    <w:lsdException w:name="No Spacing" w:uiPriority="1" w:qFormat="1"/>
+    <w:lsdException w:name="Light Shading" w:uiPriority="60"/>
+    <w:lsdException w:name="Light List" w:uiPriority="61"/>
+    <w:lsdException w:name="Light Grid" w:uiPriority="62"/>
+    <w:lsdException w:name="Medium Shading 1" w:uiPriority="63"/>
+    <w:lsdException w:name="Medium Shading 2" w:uiPriority="64"/>
+    <w:lsdException w:name="Medium List 1" w:uiPriority="65"/>
+    <w:lsdException w:name="Medium List 2" w:uiPriority="66"/>
+    <w:lsdException w:name="Medium Grid 1" w:uiPriority="67"/>
+    <w:lsdException w:name="Medium Grid 2" w:uiPriority="68"/>
+    <w:lsdException w:name="Medium Grid 3" w:uiPriority="69"/>
+    <w:lsdException w:name="Dark List" w:uiPriority="70"/>
+    <w:lsdException w:name="Colorful Shading" w:uiPriority="71"/>
+    <w:lsdException w:name="Colorful List" w:uiPriority="72"/>
+    <w:lsdException w:name="Colorful Grid" w:uiPriority="73"/>
+    <w:lsdException w:name="Light Shading Accent 1" w:uiPriority="60"/>
+    <w:lsdException w:name="Light List Accent 1" w:uiPriority="61"/>
+    <w:lsdException w:name="Light Grid Accent 1" w:uiPriority="62"/>
+    <w:lsdException w:name="Medium Shading 1 Accent 1" w:uiPriority="63"/>
+    <w:lsdException w:name="Medium Shading 2 Accent 1" w:uiPriority="64"/>
+    <w:lsdException w:name="Medium List 1 Accent 1" w:uiPriority="65"/>
+    <w:lsdException w:name="Revision" w:semiHidden="1"/>
+    <w:lsdException w:name="List Paragraph" w:uiPriority="34" w:qFormat="1"/>
+    <w:lsdException w:name="Quote" w:uiPriority="29" w:qFormat="1"/>
+    <w:lsdException w:name="Intense Quote" w:uiPriority="30" w:qFormat="1"/>
+    <w:lsdException w:name="Medium List 2 Accent 1" w:uiPriority="66"/>
+    <w:lsdException w:name="Medium Grid 1 Accent 1" w:uiPriority="67"/>
+    <w:lsdException w:name="Medium Grid 2 Accent 1" w:uiPriority="68"/>
+    <w:lsdException w:name="Medium Grid 3 Accent 1" w:uiPriority="69"/>
+    <w:lsdException w:name="Dark List Accent 1" w:uiPriority="70"/>
+    <w:lsdException w:name="Colorful Shading Accent 1" w:uiPriority="71"/>
+    <w:lsdException w:name="Colorful List Accent 1" w:uiPriority="72"/>
+    <w:lsdException w:name="Colorful Grid Accent 1" w:uiPriority="73"/>
+    <w:lsdException w:name="Light Shading Accent 2" w:uiPriority="60"/>
+    <w:lsdException w:name="Light List Accent 2" w:uiPriority="61"/>
+    <w:lsdException w:name="Light Grid Accent 2" w:uiPriority="62"/>
+    <w:lsdException w:name="Medium Shading 1 Accent 2" w:uiPriority="63"/>
+    <w:lsdException w:name="Medium Shading 2 Accent 2" w:uiPriority="64"/>
+    <w:lsdException w:name="Medium List 1 Accent 2" w:uiPriority="65"/>
+    <w:lsdException w:name="Medium List 2 Accent 2" w:uiPriority="66"/>
+    <w:lsdException w:name="Medium Grid 1 Accent 2" w:uiPriority="67"/>
+    <w:lsdException w:name="Medium Grid 2 Accent 2" w:uiPriority="68"/>
+    <w:lsdException w:name="Medium Grid 3 Accent 2" w:uiPriority="69"/>
+    <w:lsdException w:name="Dark List Accent 2" w:uiPriority="70"/>
+    <w:lsdException w:name="Colorful Shading Accent 2" w:uiPriority="71"/>
+    <w:lsdException w:name="Colorful List Accent 2" w:uiPriority="72"/>
+    <w:lsdException w:name="Colorful Grid Accent 2" w:uiPriority="73"/>
+    <w:lsdException w:name="Light Shading Accent 3" w:uiPriority="60"/>
+    <w:lsdException w:name="Light List Accent 3" w:uiPriority="61"/>
+    <w:lsdException w:name="Light Grid Accent 3" w:uiPriority="62"/>
+    <w:lsdException w:name="Medium Shading 1 Accent 3" w:uiPriority="63"/>
+    <w:lsdException w:name="Medium Shading 2 Accent 3" w:uiPriority="64"/>
+    <w:lsdException w:name="Medium List 1 Accent 3" w:uiPriority="65"/>
+    <w:lsdException w:name="Medium List 2 Accent 3" w:uiPriority="66"/>
+    <w:lsdException w:name="Medium Grid 1 Accent 3" w:uiPriority="67"/>
+    <w:lsdException w:name="Medium Grid 2 Accent 3" w:uiPriority="68"/>
+    <w:lsdException w:name="Medium Grid 3 Accent 3" w:uiPriority="69"/>
+    <w:lsdException w:name="Dark List Accent 3" w:uiPriority="70"/>
+    <w:lsdException w:name="Colorful Shading Accent 3" w:uiPriority="71"/>
+    <w:lsdException w:name="Colorful List Accent 3" w:uiPriority="72"/>
+    <w:lsdException w:name="Colorful Grid Accent 3" w:uiPriority="73"/>
+    <w:lsdException w:name="Light Shading Accent 4" w:uiPriority="60"/>
+    <w:lsdException w:name="Light List Accent 4" w:uiPriority="61"/>
+    <w:lsdException w:name="Light Grid Accent 4" w:uiPriority="62"/>
+    <w:lsdException w:name="Medium Shading 1 Accent 4" w:uiPriority="63"/>
+    <w:lsdException w:name="Medium Shading 2 Accent 4" w:uiPriority="64"/>
+    <w:lsdException w:name="Medium List 1 Accent 4" w:uiPriority="65"/>
+    <w:lsdException w:name="Medium List 2 Accent 4" w:uiPriority="66"/>
+    <w:lsdException w:name="Medium Grid 1 Accent 4" w:uiPriority="67"/>
+    <w:lsdException w:name="Medium Grid 2 Accent 4" w:uiPriority="68"/>
+    <w:lsdException w:name="Medium Grid 3 Accent 4" w:uiPriority="69"/>
+    <w:lsdException w:name="Dark List Accent 4" w:uiPriority="70"/>
+    <w:lsdException w:name="Colorful Shading Accent 4" w:uiPriority="71"/>
+    <w:lsdException w:name="Colorful List Accent 4" w:uiPriority="72"/>
+    <w:lsdException w:name="Colorful Grid Accent 4" w:uiPriority="73"/>
+    <w:lsdException w:name="Light Shading Accent 5" w:uiPriority="60"/>
+    <w:lsdException w:name="Light List Accent 5" w:uiPriority="61"/>
+    <w:lsdException w:name="Light Grid Accent 5" w:uiPriority="62"/>
+    <w:lsdException w:name="Medium Shading 1 Accent 5" w:uiPriority="63"/>
+    <w:lsdException w:name="Medium Shading 2 Accent 5" w:uiPriority="64"/>
+    <w:lsdException w:name="Medium List 1 Accent 5" w:uiPriority="65"/>
+    <w:lsdException w:name="Medium List 2 Accent 5" w:uiPriority="66"/>
+    <w:lsdException w:name="Medium Grid 1 Accent 5" w:uiPriority="67"/>
+    <w:lsdException w:name="Medium Grid 2 Accent 5" w:uiPriority="68"/>
+    <w:lsdException w:name="Medium Grid 3 Accent 5" w:uiPriority="69"/>
+    <w:lsdException w:name="Dark List Accent 5" w:uiPriority="70"/>
+    <w:lsdException w:name="Colorful Shading Accent 5" w:uiPriority="71"/>
+    <w:lsdException w:name="Colorful List Accent 5" w:uiPriority="72"/>
+    <w:lsdException w:name="Colorful Grid Accent 5" w:uiPriority="73"/>
+    <w:lsdException w:name="Light Shading Accent 6" w:uiPriority="60"/>
+    <w:lsdException w:name="Light List Accent 6" w:uiPriority="61"/>
+    <w:lsdException w:name="Light Grid Accent 6" w:uiPriority="62"/>
+    <w:lsdException w:name="Medium Shading 1 Accent 6" w:uiPriority="63"/>
+    <w:lsdException w:name="Medium Shading 2 Accent 6" w:uiPriority="64"/>
+    <w:lsdException w:name="Medium List 1 Accent 6" w:uiPriority="65"/>
+    <w:lsdException w:name="Medium List 2 Accent 6" w:uiPriority="66"/>
+    <w:lsdException w:name="Medium Grid 1 Accent 6" w:uiPriority="67"/>
+    <w:lsdException w:name="Medium Grid 2 Accent 6" w:uiPriority="68"/>
+    <w:lsdException w:name="Medium Grid 3 Accent 6" w:uiPriority="69"/>
+    <w:lsdException w:name="Dark List Accent 6" w:uiPriority="70"/>
+    <w:lsdException w:name="Colorful Shading Accent 6" w:uiPriority="71"/>
+    <w:lsdException w:name="Colorful List Accent 6" w:uiPriority="72"/>
+    <w:lsdException w:name="Colorful Grid Accent 6" w:uiPriority="73"/>
+    <w:lsdException w:name="Subtle Emphasis" w:uiPriority="19" w:qFormat="1"/>
+    <w:lsdException w:name="Intense Emphasis" w:uiPriority="21" w:qFormat="1"/>
+    <w:lsdException w:name="Subtle Reference" w:uiPriority="31" w:qFormat="1"/>
+    <w:lsdException w:name="Intense Reference" w:uiPriority="32" w:qFormat="1"/>
+    <w:lsdException w:name="Book Title" w:uiPriority="33" w:qFormat="1"/>
+    <w:lsdException w:name="Bibliography" w:semiHidden="1" w:uiPriority="37" w:unhideWhenUsed="1"/>
+    <w:lsdException w:name="TOC Heading" w:semiHidden="1" w:uiPriority="39" w:unhideWhenUsed="1" w:qFormat="1"/>
+    <w:lsdException w:name="Plain Table 1" w:uiPriority="41"/>
+    <w:lsdException w:name="Plain Table 2" w:uiPriority="42"/>
+    <w:lsdException w:name="Plain Table 3" w:uiPriority="43"/>
+    <w:lsdException w:name="Plain Table 4" w:uiPriority="44"/>
+    <w:lsdException w:name="Plain Table 5" w:uiPriority="45"/>
+    <w:lsdException w:name="Grid Table Light" w:uiPriority="40"/>
+    <w:lsdException w:name="Grid Table 1 Light" w:uiPriority="46"/>
+    <w:lsdException w:name="Grid Table 2" w:uiPriority="47"/>
+    <w:lsdException w:name="Grid Table 3" w:uiPriority="48"/>
+    <w:lsdException w:name="Grid Table 4" w:uiPriority="49"/>
+    <w:lsdException w:name="Grid Table 5 Dark" w:uiPriority="50"/>
+    <w:lsdException w:name="Grid Table 6 Colorful" w:uiPriority="51"/>
+    <w:lsdException w:name="Grid Table 7 Colorful" w:uiPriority="52"/>
+    <w:lsdException w:name="Grid Table 1 Light Accent 1" w:uiPriority="46"/>
+    <w:lsdException w:name="Grid Table 2 Accent 1" w:uiPriority="47"/>
+    <w:lsdException w:name="Grid Table 3 Accent 1" w:uiPriority="48"/>
+    <w:lsdException w:name="Grid Table 4 Accent 1" w:uiPriority="49"/>
+    <w:lsdException w:name="Grid Table 5 Dark Accent 1" w:uiPriority="50"/>
+    <w:lsdException w:name="Grid Table 6 Colorful Accent 1" w:uiPriority="51"/>
+    <w:lsdException w:name="Grid Table 7 Colorful Accent 1" w:uiPriority="52"/>
+    <w:lsdException w:name="Grid Table 1 Light Accent 2" w:uiPriority="46"/>
+    <w:lsdException w:name="Grid Table 2 Accent 2" w:uiPriority="47"/>
+    <w:lsdException w:name="Grid Table 3 Accent 2" w:uiPriority="48"/>
+    <w:lsdException w:name="Grid Table 4 Accent 2" w:uiPriority="49"/>
+    <w:lsdException w:name="Grid Table 5 Dark Accent 2" w:uiPriority="50"/>
+    <w:lsdException w:name="Grid Table 6 Colorful Accent 2" w:uiPriority="51"/>
+    <w:lsdException w:name="Grid Table 7 Colorful Accent 2" w:uiPriority="52"/>
+    <w:lsdException w:name="Grid Table 1 Light Accent 3" w:uiPriority="46"/>
+    <w:lsdException w:name="Grid Table 2 Accent 3" w:uiPriority="47"/>
+    <w:lsdException w:name="Grid Table 3 Accent 3" w:uiPriority="48"/>
+    <w:lsdException w:name="Grid Table 4 Accent 3" w:uiPriority="49"/>
+    <w:lsdException w:name="Grid Table 5 Dark Accent 3" w:uiPriority="50"/>
+    <w:lsdException w:name="Grid Table 6 Colorful Accent 3" w:uiPriority="51"/>
+    <w:lsdException w:name="Grid Table 7 Colorful Accent 3" w:uiPriority="52"/>
+    <w:lsdException w:name="Grid Table 1 Light Accent 4" w:uiPriority="46"/>
+    <w:lsdException w:name="Grid Table 2 Accent 4" w:uiPriority="47"/>
+    <w:lsdException w:name="Grid Table 3 Accent 4" w:uiPriority="48"/>
+    <w:lsdException w:name="Grid Table 4 Accent 4" w:uiPriority="49"/>
+    <w:lsdException w:name="Grid Table 5 Dark Accent 4" w:uiPriority="50"/>
+    <w:lsdException w:name="Grid Table 6 Colorful Accent 4" w:uiPriority="51"/>
+    <w:lsdException w:name="Grid Table 7 Colorful Accent 4" w:uiPriority="52"/>
+    <w:lsdException w:name="Grid Table 1 Light Accent 5" w:uiPriority="46"/>
+    <w:lsdException w:name="Grid Table 2 Accent 5" w:uiPriority="47"/>
+    <w:lsdException w:name="Grid Table 3 Accent 5" w:uiPriority="48"/>
+    <w:lsdException w:name="Grid Table 4 Accent 5" w:uiPriority="49"/>
+    <w:lsdException w:name="Grid Table 5 Dark Accent 5" w:uiPriority="50"/>
+    <w:lsdException w:name="Grid Table 6 Colorful Accent 5" w:uiPriority="51"/>
+    <w:lsdException w:name="Grid Table 7 Colorful Accent 5" w:uiPriority="52"/>
+    <w:lsdException w:name="Grid Table 1 Light Accent 6" w:uiPriority="46"/>
+    <w:lsdException w:name="Grid Table 2 Accent 6" w:uiPriority="47"/>
+    <w:lsdException w:name="Grid Table 3 Accent 6" w:uiPriority="48"/>
+    <w:lsdException w:name="Grid Table 4 Accent 6" w:uiPriority="49"/>
+    <w:lsdException w:name="Grid Table 5 Dark Accent 6" w:uiPriority="50"/>
+    <w:lsdException w:name="Grid Table 6 Colorful Accent 6" w:uiPriority="51"/>
+    <w:lsdException w:name="Grid Table 7 Colorful Accent 6" w:uiPriority="52"/>
+    <w:lsdException w:name="List Table 1 Light" w:uiPriority="46"/>
+    <w:lsdException w:name="List Table 2" w:uiPriority="47"/>
+    <w:lsdException w:name="List Table 3" w:uiPriority="48"/>
+    <w:lsdException w:name="List Table 4" w:uiPriority="49"/>
+    <w:lsdException w:name="List Table 5 Dark" w:uiPriority="50"/>
+    <w:lsdException w:name="List Table 6 Colorful" w:uiPriority="51"/>
+    <w:lsdException w:name="List Table 7 Colorful" w:uiPriority="52"/>
+    <w:lsdException w:name="List Table 1 Light Accent 1" w:uiPriority="46"/>
+    <w:lsdException w:name="List Table 2 Accent 1" w:uiPriority="47"/>
+    <w:lsdException w:name="List Table 3 Accent 1" w:uiPriority="48"/>
+    <w:lsdException w:name="List Table 4 Accent 1" w:uiPriority="49"/>
+    <w:lsdException w:name="List Table 5 Dark Accent 1" w:uiPriority="50"/>
+    <w:lsdException w:name="List Table 6 Colorful Accent 1" w:uiPriority="51"/>
+    <w:lsdException w:name="List Table 7 Colorful Accent 1" w:uiPriority="52"/>
+    <w:lsdException w:name="List Table 1 Light Accent 2" w:uiPriority="46"/>
+    <w:lsdException w:name="List Table 2 Accent 2" w:uiPriority="47"/>
+    <w:lsdException w:name="List Table 3 Accent 2" w:uiPriority="48"/>
+    <w:lsdException w:name="List Table 4 Accent 2" w:uiPriority="49"/>
+    <w:lsdException w:name="List Table 5 Dark Accent 2" w:uiPriority="50"/>
+    <w:lsdException w:name="List Table 6 Colorful Accent 2" w:uiPriority="51"/>
+    <w:lsdException w:name="List Table 7 Colorful Accent 2" w:uiPriority="52"/>
+    <w:lsdException w:name="List Table 1 Light Accent 3" w:uiPriority="46"/>
+    <w:lsdException w:name="List Table 2 Accent 3" w:uiPriority="47"/>
+    <w:lsdException w:name="List Table 3 Accent 3" w:uiPriority="48"/>
+    <w:lsdException w:name="List Table 4 Accent 3" w:uiPriority="49"/>
+    <w:lsdException w:name="List Table 5 Dark Accent 3" w:uiPriority="50"/>
+    <w:lsdException w:name="List Table 6 Colorful Accent 3" w:uiPriority="51"/>
+    <w:lsdException w:name="List Table 7 Colorful Accent 3" w:uiPriority="52"/>
+    <w:lsdException w:name="List Table 1 Light Accent 4" w:uiPriority="46"/>
+    <w:lsdException w:name="List Table 2 Accent 4" w:uiPriority="47"/>
+    <w:lsdException w:name="List Table 3 Accent 4" w:uiPriority="48"/>
+    <w:lsdException w:name="List Table 4 Accent 4" w:uiPriority="49"/>
+    <w:lsdException w:name="List Table 5 Dark Accent 4" w:uiPriority="50"/>
+    <w:lsdException w:name="List Table 6 Colorful Accent 4" w:uiPriority="51"/>
+    <w:lsdException w:name="List Table 7 Colorful Accent 4" w:uiPriority="52"/>
+    <w:lsdException w:name="List Table 1 Light Accent 5" w:uiPriority="46"/>
+    <w:lsdException w:name="List Table 2 Accent 5" w:uiPriority="47"/>
+    <w:lsdException w:name="List Table 3 Accent 5" w:uiPriority="48"/>
+    <w:lsdException w:name="List Table 4 Accent 5" w:uiPriority="49"/>
+    <w:lsdException w:name="List Table 5 Dark Accent 5" w:uiPriority="50"/>
+    <w:lsdException w:name="List Table 6 Colorful Accent 5" w:uiPriority="51"/>
+    <w:lsdException w:name="List Table 7 Colorful Accent 5" w:uiPriority="52"/>
+    <w:lsdException w:name="List Table 1 Light Accent 6" w:uiPriority="46"/>
+    <w:lsdException w:name="List Table 2 Accent 6" w:uiPriority="47"/>
+    <w:lsdException w:name="List Table 3 Accent 6" w:uiPriority="48"/>
+    <w:lsdException w:name="List Table 4 Accent 6" w:uiPriority="49"/>
+    <w:lsdException w:name="List Table 5 Dark Accent 6" w:uiPriority="50"/>
+    <w:lsdException w:name="List Table 6 Colorful Accent 6" w:uiPriority="51"/>
+    <w:lsdException w:name="List Table 7 Colorful Accent 6" w:uiPriority="52"/>
+    <w:lsdException w:name="Mention" w:semiHidden="1" w:unhideWhenUsed="1"/>
+    <w:lsdException w:name="Smart Hyperlink" w:semiHidden="1" w:unhideWhenUsed="1"/>
+    <w:lsdException w:name="Hashtag" w:semiHidden="1" w:unhideWhenUsed="1"/>
+    <w:lsdException w:name="Unresolved Mention" w:semiHidden="1" w:unhideWhenUsed="1"/>
   </w:latentStyles>
   <w:style w:type="paragraph" w:default="1" w:styleId="Normal">
     <w:name w:val="Normal"/>
@@ -3689,284 +4199,48 @@
     <w:basedOn w:val="DefaultParagraphFont"/>
     <w:rsid w:val="00F728DE"/>
   </w:style>
-</w:styles>
-</file>
-
-<file path=word/stylesWithEffects.xml><?xml version="1.0" encoding="utf-8"?>
-<w:styles xmlns:wpc="http://schemas.microsoft.com/office/word/2010/wordprocessingCanvas" xmlns:mc="http://schemas.openxmlformats.org/markup-compatibility/2006" xmlns:o="urn:schemas-microsoft-com:office:office" xmlns:r="http://schemas.openxmlformats.org/officeDocument/2006/relationships" xmlns:m="http://schemas.openxmlformats.org/officeDocument/2006/math" xmlns:v="urn:schemas-microsoft-com:vml" xmlns:wp14="http://schemas.microsoft.com/office/word/2010/wordprocessingDrawing" xmlns:wp="http://schemas.openxmlformats.org/drawingml/2006/wordprocessingDrawing" xmlns:w10="urn:schemas-microsoft-com:office:word" xmlns:w="http://schemas.openxmlformats.org/wordprocessingml/2006/main" xmlns:w14="http://schemas.microsoft.com/office/word/2010/wordml" xmlns:wpg="http://schemas.microsoft.com/office/word/2010/wordprocessingGroup" xmlns:wpi="http://schemas.microsoft.com/office/word/2010/wordprocessingInk" xmlns:wne="http://schemas.microsoft.com/office/word/2006/wordml" xmlns:wps="http://schemas.microsoft.com/office/word/2010/wordprocessingShape" mc:Ignorable="w14 wp14">
-  <w:docDefaults>
-    <w:rPrDefault>
-      <w:rPr>
-        <w:rFonts w:asciiTheme="minorHAnsi" w:eastAsiaTheme="minorHAnsi" w:hAnsiTheme="minorHAnsi" w:cstheme="minorBidi"/>
-        <w:sz w:val="22"/>
-        <w:szCs w:val="22"/>
-        <w:lang w:val="en-US" w:eastAsia="en-US" w:bidi="ar-SA"/>
-      </w:rPr>
-    </w:rPrDefault>
-    <w:pPrDefault>
-      <w:pPr>
-        <w:spacing w:after="160" w:line="259" w:lineRule="auto"/>
-      </w:pPr>
-    </w:pPrDefault>
-  </w:docDefaults>
-  <w:latentStyles w:defLockedState="0" w:defUIPriority="99" w:defSemiHidden="1" w:defUnhideWhenUsed="1" w:defQFormat="0" w:count="267">
-    <w:lsdException w:name="Normal" w:semiHidden="0" w:uiPriority="0" w:unhideWhenUsed="0" w:qFormat="1"/>
-    <w:lsdException w:name="heading 1" w:semiHidden="0" w:uiPriority="9" w:unhideWhenUsed="0" w:qFormat="1"/>
-    <w:lsdException w:name="heading 2" w:uiPriority="9" w:qFormat="1"/>
-    <w:lsdException w:name="heading 3" w:uiPriority="9" w:qFormat="1"/>
-    <w:lsdException w:name="heading 4" w:uiPriority="9" w:qFormat="1"/>
-    <w:lsdException w:name="heading 5" w:uiPriority="9" w:qFormat="1"/>
-    <w:lsdException w:name="heading 6" w:uiPriority="9" w:qFormat="1"/>
-    <w:lsdException w:name="heading 7" w:uiPriority="9" w:qFormat="1"/>
-    <w:lsdException w:name="heading 8" w:uiPriority="9" w:qFormat="1"/>
-    <w:lsdException w:name="heading 9" w:uiPriority="9" w:qFormat="1"/>
-    <w:lsdException w:name="toc 1" w:uiPriority="39"/>
-    <w:lsdException w:name="toc 2" w:uiPriority="39"/>
-    <w:lsdException w:name="toc 3" w:uiPriority="39"/>
-    <w:lsdException w:name="toc 4" w:uiPriority="39"/>
-    <w:lsdException w:name="toc 5" w:uiPriority="39"/>
-    <w:lsdException w:name="toc 6" w:uiPriority="39"/>
-    <w:lsdException w:name="toc 7" w:uiPriority="39"/>
-    <w:lsdException w:name="toc 8" w:uiPriority="39"/>
-    <w:lsdException w:name="toc 9" w:uiPriority="39"/>
-    <w:lsdException w:name="caption" w:uiPriority="35" w:qFormat="1"/>
-    <w:lsdException w:name="Title" w:semiHidden="0" w:uiPriority="10" w:unhideWhenUsed="0" w:qFormat="1"/>
-    <w:lsdException w:name="Default Paragraph Font" w:uiPriority="1"/>
-    <w:lsdException w:name="Subtitle" w:semiHidden="0" w:uiPriority="11" w:unhideWhenUsed="0" w:qFormat="1"/>
-    <w:lsdException w:name="Strong" w:semiHidden="0" w:uiPriority="22" w:unhideWhenUsed="0" w:qFormat="1"/>
-    <w:lsdException w:name="Emphasis" w:semiHidden="0" w:uiPriority="20" w:unhideWhenUsed="0" w:qFormat="1"/>
-    <w:lsdException w:name="Table Grid" w:semiHidden="0" w:uiPriority="39" w:unhideWhenUsed="0"/>
-    <w:lsdException w:name="Placeholder Text" w:unhideWhenUsed="0"/>
-    <w:lsdException w:name="No Spacing" w:semiHidden="0" w:uiPriority="1" w:unhideWhenUsed="0" w:qFormat="1"/>
-    <w:lsdException w:name="Light Shading" w:semiHidden="0" w:uiPriority="60" w:unhideWhenUsed="0"/>
-    <w:lsdException w:name="Light List" w:semiHidden="0" w:uiPriority="61" w:unhideWhenUsed="0"/>
-    <w:lsdException w:name="Light Grid" w:semiHidden="0" w:uiPriority="62" w:unhideWhenUsed="0"/>
-    <w:lsdException w:name="Medium Shading 1" w:semiHidden="0" w:uiPriority="63" w:unhideWhenUsed="0"/>
-    <w:lsdException w:name="Medium Shading 2" w:semiHidden="0" w:uiPriority="64" w:unhideWhenUsed="0"/>
-    <w:lsdException w:name="Medium List 1" w:semiHidden="0" w:uiPriority="65" w:unhideWhenUsed="0"/>
-    <w:lsdException w:name="Medium List 2" w:semiHidden="0" w:uiPriority="66" w:unhideWhenUsed="0"/>
-    <w:lsdException w:name="Medium Grid 1" w:semiHidden="0" w:uiPriority="67" w:unhideWhenUsed="0"/>
-    <w:lsdException w:name="Medium Grid 2" w:semiHidden="0" w:uiPriority="68" w:unhideWhenUsed="0"/>
-    <w:lsdException w:name="Medium Grid 3" w:semiHidden="0" w:uiPriority="69" w:unhideWhenUsed="0"/>
-    <w:lsdException w:name="Dark List" w:semiHidden="0" w:uiPriority="70" w:unhideWhenUsed="0"/>
-    <w:lsdException w:name="Colorful Shading" w:semiHidden="0" w:uiPriority="71" w:unhideWhenUsed="0"/>
-    <w:lsdException w:name="Colorful List" w:semiHidden="0" w:uiPriority="72" w:unhideWhenUsed="0"/>
-    <w:lsdException w:name="Colorful Grid" w:semiHidden="0" w:uiPriority="73" w:unhideWhenUsed="0"/>
-    <w:lsdException w:name="Light Shading Accent 1" w:semiHidden="0" w:uiPriority="60" w:unhideWhenUsed="0"/>
-    <w:lsdException w:name="Light List Accent 1" w:semiHidden="0" w:uiPriority="61" w:unhideWhenUsed="0"/>
-    <w:lsdException w:name="Light Grid Accent 1" w:semiHidden="0" w:uiPriority="62" w:unhideWhenUsed="0"/>
-    <w:lsdException w:name="Medium Shading 1 Accent 1" w:semiHidden="0" w:uiPriority="63" w:unhideWhenUsed="0"/>
-    <w:lsdException w:name="Medium Shading 2 Accent 1" w:semiHidden="0" w:uiPriority="64" w:unhideWhenUsed="0"/>
-    <w:lsdException w:name="Medium List 1 Accent 1" w:semiHidden="0" w:uiPriority="65" w:unhideWhenUsed="0"/>
-    <w:lsdException w:name="Revision" w:unhideWhenUsed="0"/>
-    <w:lsdException w:name="List Paragraph" w:semiHidden="0" w:uiPriority="34" w:unhideWhenUsed="0" w:qFormat="1"/>
-    <w:lsdException w:name="Quote" w:semiHidden="0" w:uiPriority="29" w:unhideWhenUsed="0" w:qFormat="1"/>
-    <w:lsdException w:name="Intense Quote" w:semiHidden="0" w:uiPriority="30" w:unhideWhenUsed="0" w:qFormat="1"/>
-    <w:lsdException w:name="Medium List 2 Accent 1" w:semiHidden="0" w:uiPriority="66" w:unhideWhenUsed="0"/>
-    <w:lsdException w:name="Medium Grid 1 Accent 1" w:semiHidden="0" w:uiPriority="67" w:unhideWhenUsed="0"/>
-    <w:lsdException w:name="Medium Grid 2 Accent 1" w:semiHidden="0" w:uiPriority="68" w:unhideWhenUsed="0"/>
-    <w:lsdException w:name="Medium Grid 3 Accent 1" w:semiHidden="0" w:uiPriority="69" w:unhideWhenUsed="0"/>
-    <w:lsdException w:name="Dark List Accent 1" w:semiHidden="0" w:uiPriority="70" w:unhideWhenUsed="0"/>
-    <w:lsdException w:name="Colorful Shading Accent 1" w:semiHidden="0" w:uiPriority="71" w:unhideWhenUsed="0"/>
-    <w:lsdException w:name="Colorful List Accent 1" w:semiHidden="0" w:uiPriority="72" w:unhideWhenUsed="0"/>
-    <w:lsdException w:name="Colorful Grid Accent 1" w:semiHidden="0" w:uiPriority="73" w:unhideWhenUsed="0"/>
-    <w:lsdException w:name="Light Shading Accent 2" w:semiHidden="0" w:uiPriority="60" w:unhideWhenUsed="0"/>
-    <w:lsdException w:name="Light List Accent 2" w:semiHidden="0" w:uiPriority="61" w:unhideWhenUsed="0"/>
-    <w:lsdException w:name="Light Grid Accent 2" w:semiHidden="0" w:uiPriority="62" w:unhideWhenUsed="0"/>
-    <w:lsdException w:name="Medium Shading 1 Accent 2" w:semiHidden="0" w:uiPriority="63" w:unhideWhenUsed="0"/>
-    <w:lsdException w:name="Medium Shading 2 Accent 2" w:semiHidden="0" w:uiPriority="64" w:unhideWhenUsed="0"/>
-    <w:lsdException w:name="Medium List 1 Accent 2" w:semiHidden="0" w:uiPriority="65" w:unhideWhenUsed="0"/>
-    <w:lsdException w:name="Medium List 2 Accent 2" w:semiHidden="0" w:uiPriority="66" w:unhideWhenUsed="0"/>
-    <w:lsdException w:name="Medium Grid 1 Accent 2" w:semiHidden="0" w:uiPriority="67" w:unhideWhenUsed="0"/>
-    <w:lsdException w:name="Medium Grid 2 Accent 2" w:semiHidden="0" w:uiPriority="68" w:unhideWhenUsed="0"/>
-    <w:lsdException w:name="Medium Grid 3 Accent 2" w:semiHidden="0" w:uiPriority="69" w:unhideWhenUsed="0"/>
-    <w:lsdException w:name="Dark List Accent 2" w:semiHidden="0" w:uiPriority="70" w:unhideWhenUsed="0"/>
-    <w:lsdException w:name="Colorful Shading Accent 2" w:semiHidden="0" w:uiPriority="71" w:unhideWhenUsed="0"/>
-    <w:lsdException w:name="Colorful List Accent 2" w:semiHidden="0" w:uiPriority="72" w:unhideWhenUsed="0"/>
-    <w:lsdException w:name="Colorful Grid Accent 2" w:semiHidden="0" w:uiPriority="73" w:unhideWhenUsed="0"/>
-    <w:lsdException w:name="Light Shading Accent 3" w:semiHidden="0" w:uiPriority="60" w:unhideWhenUsed="0"/>
-    <w:lsdException w:name="Light List Accent 3" w:semiHidden="0" w:uiPriority="61" w:unhideWhenUsed="0"/>
-    <w:lsdException w:name="Light Grid Accent 3" w:semiHidden="0" w:uiPriority="62" w:unhideWhenUsed="0"/>
-    <w:lsdException w:name="Medium Shading 1 Accent 3" w:semiHidden="0" w:uiPriority="63" w:unhideWhenUsed="0"/>
-    <w:lsdException w:name="Medium Shading 2 Accent 3" w:semiHidden="0" w:uiPriority="64" w:unhideWhenUsed="0"/>
-    <w:lsdException w:name="Medium List 1 Accent 3" w:semiHidden="0" w:uiPriority="65" w:unhideWhenUsed="0"/>
-    <w:lsdException w:name="Medium List 2 Accent 3" w:semiHidden="0" w:uiPriority="66" w:unhideWhenUsed="0"/>
-    <w:lsdException w:name="Medium Grid 1 Accent 3" w:semiHidden="0" w:uiPriority="67" w:unhideWhenUsed="0"/>
-    <w:lsdException w:name="Medium Grid 2 Accent 3" w:semiHidden="0" w:uiPriority="68" w:unhideWhenUsed="0"/>
-    <w:lsdException w:name="Medium Grid 3 Accent 3" w:semiHidden="0" w:uiPriority="69" w:unhideWhenUsed="0"/>
-    <w:lsdException w:name="Dark List Accent 3" w:semiHidden="0" w:uiPriority="70" w:unhideWhenUsed="0"/>
-    <w:lsdException w:name="Colorful Shading Accent 3" w:semiHidden="0" w:uiPriority="71" w:unhideWhenUsed="0"/>
-    <w:lsdException w:name="Colorful List Accent 3" w:semiHidden="0" w:uiPriority="72" w:unhideWhenUsed="0"/>
-    <w:lsdException w:name="Colorful Grid Accent 3" w:semiHidden="0" w:uiPriority="73" w:unhideWhenUsed="0"/>
-    <w:lsdException w:name="Light Shading Accent 4" w:semiHidden="0" w:uiPriority="60" w:unhideWhenUsed="0"/>
-    <w:lsdException w:name="Light List Accent 4" w:semiHidden="0" w:uiPriority="61" w:unhideWhenUsed="0"/>
-    <w:lsdException w:name="Light Grid Accent 4" w:semiHidden="0" w:uiPriority="62" w:unhideWhenUsed="0"/>
-    <w:lsdException w:name="Medium Shading 1 Accent 4" w:semiHidden="0" w:uiPriority="63" w:unhideWhenUsed="0"/>
-    <w:lsdException w:name="Medium Shading 2 Accent 4" w:semiHidden="0" w:uiPriority="64" w:unhideWhenUsed="0"/>
-    <w:lsdException w:name="Medium List 1 Accent 4" w:semiHidden="0" w:uiPriority="65" w:unhideWhenUsed="0"/>
-    <w:lsdException w:name="Medium List 2 Accent 4" w:semiHidden="0" w:uiPriority="66" w:unhideWhenUsed="0"/>
-    <w:lsdException w:name="Medium Grid 1 Accent 4" w:semiHidden="0" w:uiPriority="67" w:unhideWhenUsed="0"/>
-    <w:lsdException w:name="Medium Grid 2 Accent 4" w:semiHidden="0" w:uiPriority="68" w:unhideWhenUsed="0"/>
-    <w:lsdException w:name="Medium Grid 3 Accent 4" w:semiHidden="0" w:uiPriority="69" w:unhideWhenUsed="0"/>
-    <w:lsdException w:name="Dark List Accent 4" w:semiHidden="0" w:uiPriority="70" w:unhideWhenUsed="0"/>
-    <w:lsdException w:name="Colorful Shading Accent 4" w:semiHidden="0" w:uiPriority="71" w:unhideWhenUsed="0"/>
-    <w:lsdException w:name="Colorful List Accent 4" w:semiHidden="0" w:uiPriority="72" w:unhideWhenUsed="0"/>
-    <w:lsdException w:name="Colorful Grid Accent 4" w:semiHidden="0" w:uiPriority="73" w:unhideWhenUsed="0"/>
-    <w:lsdException w:name="Light Shading Accent 5" w:semiHidden="0" w:uiPriority="60" w:unhideWhenUsed="0"/>
-    <w:lsdException w:name="Light List Accent 5" w:semiHidden="0" w:uiPriority="61" w:unhideWhenUsed="0"/>
-    <w:lsdException w:name="Light Grid Accent 5" w:semiHidden="0" w:uiPriority="62" w:unhideWhenUsed="0"/>
-    <w:lsdException w:name="Medium Shading 1 Accent 5" w:semiHidden="0" w:uiPriority="63" w:unhideWhenUsed="0"/>
-    <w:lsdException w:name="Medium Shading 2 Accent 5" w:semiHidden="0" w:uiPriority="64" w:unhideWhenUsed="0"/>
-    <w:lsdException w:name="Medium List 1 Accent 5" w:semiHidden="0" w:uiPriority="65" w:unhideWhenUsed="0"/>
-    <w:lsdException w:name="Medium List 2 Accent 5" w:semiHidden="0" w:uiPriority="66" w:unhideWhenUsed="0"/>
-    <w:lsdException w:name="Medium Grid 1 Accent 5" w:semiHidden="0" w:uiPriority="67" w:unhideWhenUsed="0"/>
-    <w:lsdException w:name="Medium Grid 2 Accent 5" w:semiHidden="0" w:uiPriority="68" w:unhideWhenUsed="0"/>
-    <w:lsdException w:name="Medium Grid 3 Accent 5" w:semiHidden="0" w:uiPriority="69" w:unhideWhenUsed="0"/>
-    <w:lsdException w:name="Dark List Accent 5" w:semiHidden="0" w:uiPriority="70" w:unhideWhenUsed="0"/>
-    <w:lsdException w:name="Colorful Shading Accent 5" w:semiHidden="0" w:uiPriority="71" w:unhideWhenUsed="0"/>
-    <w:lsdException w:name="Colorful List Accent 5" w:semiHidden="0" w:uiPriority="72" w:unhideWhenUsed="0"/>
-    <w:lsdException w:name="Colorful Grid Accent 5" w:semiHidden="0" w:uiPriority="73" w:unhideWhenUsed="0"/>
-    <w:lsdException w:name="Light Shading Accent 6" w:semiHidden="0" w:uiPriority="60" w:unhideWhenUsed="0"/>
-    <w:lsdException w:name="Light List Accent 6" w:semiHidden="0" w:uiPriority="61" w:unhideWhenUsed="0"/>
-    <w:lsdException w:name="Light Grid Accent 6" w:semiHidden="0" w:uiPriority="62" w:unhideWhenUsed="0"/>
-    <w:lsdException w:name="Medium Shading 1 Accent 6" w:semiHidden="0" w:uiPriority="63" w:unhideWhenUsed="0"/>
-    <w:lsdException w:name="Medium Shading 2 Accent 6" w:semiHidden="0" w:uiPriority="64" w:unhideWhenUsed="0"/>
-    <w:lsdException w:name="Medium List 1 Accent 6" w:semiHidden="0" w:uiPriority="65" w:unhideWhenUsed="0"/>
-    <w:lsdException w:name="Medium List 2 Accent 6" w:semiHidden="0" w:uiPriority="66" w:unhideWhenUsed="0"/>
-    <w:lsdException w:name="Medium Grid 1 Accent 6" w:semiHidden="0" w:uiPriority="67" w:unhideWhenUsed="0"/>
-    <w:lsdException w:name="Medium Grid 2 Accent 6" w:semiHidden="0" w:uiPriority="68" w:unhideWhenUsed="0"/>
-    <w:lsdException w:name="Medium Grid 3 Accent 6" w:semiHidden="0" w:uiPriority="69" w:unhideWhenUsed="0"/>
-    <w:lsdException w:name="Dark List Accent 6" w:semiHidden="0" w:uiPriority="70" w:unhideWhenUsed="0"/>
-    <w:lsdException w:name="Colorful Shading Accent 6" w:semiHidden="0" w:uiPriority="71" w:unhideWhenUsed="0"/>
-    <w:lsdException w:name="Colorful List Accent 6" w:semiHidden="0" w:uiPriority="72" w:unhideWhenUsed="0"/>
-    <w:lsdException w:name="Colorful Grid Accent 6" w:semiHidden="0" w:uiPriority="73" w:unhideWhenUsed="0"/>
-    <w:lsdException w:name="Subtle Emphasis" w:semiHidden="0" w:uiPriority="19" w:unhideWhenUsed="0" w:qFormat="1"/>
-    <w:lsdException w:name="Intense Emphasis" w:semiHidden="0" w:uiPriority="21" w:unhideWhenUsed="0" w:qFormat="1"/>
-    <w:lsdException w:name="Subtle Reference" w:semiHidden="0" w:uiPriority="31" w:unhideWhenUsed="0" w:qFormat="1"/>
-    <w:lsdException w:name="Intense Reference" w:semiHidden="0" w:uiPriority="32" w:unhideWhenUsed="0" w:qFormat="1"/>
-    <w:lsdException w:name="Book Title" w:semiHidden="0" w:uiPriority="33" w:unhideWhenUsed="0" w:qFormat="1"/>
-    <w:lsdException w:name="Bibliography" w:uiPriority="37"/>
-    <w:lsdException w:name="TOC Heading" w:uiPriority="39" w:qFormat="1"/>
-  </w:latentStyles>
-  <w:style w:type="paragraph" w:default="1" w:styleId="Normal">
-    <w:name w:val="Normal"/>
-    <w:qFormat/>
+  <w:style w:type="character" w:styleId="Hyperlink">
+    <w:name w:val="Hyperlink"/>
+    <w:basedOn w:val="DefaultParagraphFont"/>
+    <w:uiPriority w:val="99"/>
+    <w:unhideWhenUsed/>
+    <w:rsid w:val="002529B7"/>
+    <w:rPr>
+      <w:color w:val="0563C1" w:themeColor="hyperlink"/>
+      <w:u w:val="single"/>
+    </w:rPr>
   </w:style>
-  <w:style w:type="character" w:default="1" w:styleId="DefaultParagraphFont">
-    <w:name w:val="Default Paragraph Font"/>
-    <w:uiPriority w:val="1"/>
-    <w:semiHidden/>
-    <w:unhideWhenUsed/>
-  </w:style>
-  <w:style w:type="table" w:default="1" w:styleId="TableNormal">
-    <w:name w:val="Normal Table"/>
+  <w:style w:type="character" w:styleId="UnresolvedMention">
+    <w:name w:val="Unresolved Mention"/>
+    <w:basedOn w:val="DefaultParagraphFont"/>
     <w:uiPriority w:val="99"/>
     <w:semiHidden/>
     <w:unhideWhenUsed/>
-    <w:tblPr>
-      <w:tblInd w:w="0" w:type="dxa"/>
-      <w:tblCellMar>
-        <w:top w:w="0" w:type="dxa"/>
-        <w:left w:w="108" w:type="dxa"/>
-        <w:bottom w:w="0" w:type="dxa"/>
-        <w:right w:w="108" w:type="dxa"/>
-      </w:tblCellMar>
-    </w:tblPr>
-  </w:style>
-  <w:style w:type="numbering" w:default="1" w:styleId="NoList">
-    <w:name w:val="No List"/>
-    <w:uiPriority w:val="99"/>
-    <w:semiHidden/>
-    <w:unhideWhenUsed/>
-  </w:style>
-  <w:style w:type="paragraph" w:styleId="NormalWeb">
-    <w:name w:val="Normal (Web)"/>
-    <w:basedOn w:val="Normal"/>
-    <w:uiPriority w:val="99"/>
-    <w:semiHidden/>
-    <w:unhideWhenUsed/>
-    <w:rsid w:val="00930EB1"/>
-    <w:pPr>
-      <w:spacing w:before="100" w:beforeAutospacing="1" w:after="100" w:afterAutospacing="1" w:line="240" w:lineRule="auto"/>
-    </w:pPr>
+    <w:rsid w:val="002529B7"/>
     <w:rPr>
-      <w:rFonts w:ascii="Times New Roman" w:eastAsia="Times New Roman" w:hAnsi="Times New Roman" w:cs="Times New Roman"/>
-      <w:sz w:val="24"/>
-      <w:szCs w:val="24"/>
+      <w:color w:val="605E5C"/>
+      <w:shd w:val="clear" w:color="auto" w:fill="E1DFDD"/>
     </w:rPr>
   </w:style>
-  <w:style w:type="character" w:customStyle="1" w:styleId="apple-converted-space">
-    <w:name w:val="apple-converted-space"/>
-    <w:basedOn w:val="DefaultParagraphFont"/>
-    <w:rsid w:val="00930EB1"/>
-  </w:style>
-  <w:style w:type="paragraph" w:styleId="HTMLPreformatted">
-    <w:name w:val="HTML Preformatted"/>
-    <w:basedOn w:val="Normal"/>
-    <w:link w:val="HTMLPreformattedChar"/>
-    <w:uiPriority w:val="99"/>
-    <w:semiHidden/>
-    <w:unhideWhenUsed/>
-    <w:rsid w:val="00B3352E"/>
+  <w:style w:type="paragraph" w:styleId="NoSpacing">
+    <w:name w:val="No Spacing"/>
+    <w:uiPriority w:val="1"/>
+    <w:qFormat/>
+    <w:rsid w:val="002529B7"/>
     <w:pPr>
-      <w:tabs>
-        <w:tab w:val="left" w:pos="916"/>
-        <w:tab w:val="left" w:pos="1832"/>
-        <w:tab w:val="left" w:pos="2748"/>
-        <w:tab w:val="left" w:pos="3664"/>
-        <w:tab w:val="left" w:pos="4580"/>
-        <w:tab w:val="left" w:pos="5496"/>
-        <w:tab w:val="left" w:pos="6412"/>
-        <w:tab w:val="left" w:pos="7328"/>
-        <w:tab w:val="left" w:pos="8244"/>
-        <w:tab w:val="left" w:pos="9160"/>
-        <w:tab w:val="left" w:pos="10076"/>
-        <w:tab w:val="left" w:pos="10992"/>
-        <w:tab w:val="left" w:pos="11908"/>
-        <w:tab w:val="left" w:pos="12824"/>
-        <w:tab w:val="left" w:pos="13740"/>
-        <w:tab w:val="left" w:pos="14656"/>
-      </w:tabs>
       <w:spacing w:after="0" w:line="240" w:lineRule="auto"/>
     </w:pPr>
+  </w:style>
+  <w:style w:type="character" w:styleId="Strong">
+    <w:name w:val="Strong"/>
+    <w:basedOn w:val="DefaultParagraphFont"/>
+    <w:uiPriority w:val="22"/>
+    <w:qFormat/>
+    <w:rsid w:val="00904A43"/>
     <w:rPr>
-      <w:rFonts w:ascii="Courier New" w:eastAsia="Times New Roman" w:hAnsi="Courier New" w:cs="Courier New"/>
-      <w:sz w:val="20"/>
-      <w:szCs w:val="20"/>
+      <w:b/>
+      <w:bCs/>
     </w:rPr>
-  </w:style>
-  <w:style w:type="character" w:customStyle="1" w:styleId="HTMLPreformattedChar">
-    <w:name w:val="HTML Preformatted Char"/>
-    <w:basedOn w:val="DefaultParagraphFont"/>
-    <w:link w:val="HTMLPreformatted"/>
-    <w:uiPriority w:val="99"/>
-    <w:semiHidden/>
-    <w:rsid w:val="00B3352E"/>
-    <w:rPr>
-      <w:rFonts w:ascii="Courier New" w:eastAsia="Times New Roman" w:hAnsi="Courier New" w:cs="Courier New"/>
-      <w:sz w:val="20"/>
-      <w:szCs w:val="20"/>
-    </w:rPr>
-  </w:style>
-  <w:style w:type="character" w:customStyle="1" w:styleId="pln">
-    <w:name w:val="pln"/>
-    <w:basedOn w:val="DefaultParagraphFont"/>
-    <w:rsid w:val="00B3352E"/>
-  </w:style>
-  <w:style w:type="character" w:customStyle="1" w:styleId="pun">
-    <w:name w:val="pun"/>
-    <w:basedOn w:val="DefaultParagraphFont"/>
-    <w:rsid w:val="00B3352E"/>
-  </w:style>
-  <w:style w:type="character" w:customStyle="1" w:styleId="com">
-    <w:name w:val="com"/>
-    <w:basedOn w:val="DefaultParagraphFont"/>
-    <w:rsid w:val="00B3352E"/>
-  </w:style>
-  <w:style w:type="character" w:customStyle="1" w:styleId="str">
-    <w:name w:val="str"/>
-    <w:basedOn w:val="DefaultParagraphFont"/>
-    <w:rsid w:val="00F728DE"/>
   </w:style>
 </w:styles>
 </file>
@@ -4226,7 +4500,7 @@
   <a:extraClrSchemeLst/>
   <a:extLst>
     <a:ext uri="{05A4C25C-085E-4340-85A3-A5531E510DB2}">
-      <thm15:themeFamily xmlns:thm15="http://schemas.microsoft.com/office/thememl/2012/main" xmlns="" name="Office Theme" id="{62F939B6-93AF-4DB8-9C6B-D6C7DFDC589F}" vid="{4A3C46E8-61CC-4603-A589-7422A47A8E4A}"/>
+      <thm15:themeFamily xmlns:thm15="http://schemas.microsoft.com/office/thememl/2012/main" name="Office Theme" id="{62F939B6-93AF-4DB8-9C6B-D6C7DFDC589F}" vid="{4A3C46E8-61CC-4603-A589-7422A47A8E4A}"/>
     </a:ext>
   </a:extLst>
 </a:theme>

</xml_diff>